<commit_message>
Adding PartTime and FullTime files
</commit_message>
<xml_diff>
--- a/SAMS/trunk/project_documents/SAMS Project Proposal.docx
+++ b/SAMS/trunk/project_documents/SAMS Project Proposal.docx
@@ -3673,8 +3673,6 @@
                 <w:sz w:val="20"/>
               </w:rPr>
             </w:pPr>
-            <w:bookmarkStart w:id="0" w:name="_GoBack"/>
-            <w:bookmarkEnd w:id="0"/>
           </w:p>
         </w:tc>
         <w:tc>
@@ -4295,6 +4293,14 @@
               </w:rPr>
               <w:t>Total:</w:t>
             </w:r>
+            <w:r>
+              <w:rPr>
+                <w:sz w:val="20"/>
+              </w:rPr>
+              <w:t>10</w:t>
+            </w:r>
+            <w:bookmarkStart w:id="0" w:name="_GoBack"/>
+            <w:bookmarkEnd w:id="0"/>
           </w:p>
           <w:p>
             <w:pPr>
@@ -4318,6 +4324,12 @@
                 <w:sz w:val="20"/>
               </w:rPr>
             </w:pPr>
+            <w:r>
+              <w:rPr>
+                <w:sz w:val="20"/>
+              </w:rPr>
+              <w:t>3</w:t>
+            </w:r>
           </w:p>
           <w:p>
             <w:pPr>

</xml_diff>

<commit_message>
Fixed bug when removing program from project
</commit_message>
<xml_diff>
--- a/SAMS/trunk/project_documents/SAMS Project Proposal.docx
+++ b/SAMS/trunk/project_documents/SAMS Project Proposal.docx
@@ -893,7 +893,7 @@
               <w:rPr>
                 <w:sz w:val="20"/>
               </w:rPr>
-              <w:t>Manage System</w:t>
+              <w:t>Manage Subscriptions (support notifications and user notifications)</w:t>
             </w:r>
           </w:p>
         </w:tc>
@@ -936,7 +936,13 @@
               <w:rPr>
                 <w:sz w:val="20"/>
               </w:rPr>
-              <w:t>Setup / change system preferences</w:t>
+              <w:t xml:space="preserve">Add </w:t>
+            </w:r>
+            <w:r>
+              <w:rPr>
+                <w:sz w:val="20"/>
+              </w:rPr>
+              <w:t>Subscriptions</w:t>
             </w:r>
           </w:p>
           <w:p>
@@ -954,7 +960,43 @@
               <w:rPr>
                 <w:sz w:val="20"/>
               </w:rPr>
-              <w:t>Create, update, delete system variables</w:t>
+              <w:t>Change</w:t>
+            </w:r>
+            <w:r>
+              <w:rPr>
+                <w:sz w:val="20"/>
+              </w:rPr>
+              <w:t xml:space="preserve"> </w:t>
+            </w:r>
+            <w:r>
+              <w:rPr>
+                <w:sz w:val="20"/>
+              </w:rPr>
+              <w:t>Subscriptions</w:t>
+            </w:r>
+          </w:p>
+          <w:p>
+            <w:pPr>
+              <w:pStyle w:val="BodyText"/>
+              <w:numPr>
+                <w:ilvl w:val="0"/>
+                <w:numId w:val="1"/>
+              </w:numPr>
+              <w:rPr>
+                <w:sz w:val="20"/>
+              </w:rPr>
+            </w:pPr>
+            <w:r>
+              <w:rPr>
+                <w:sz w:val="20"/>
+              </w:rPr>
+              <w:t xml:space="preserve">Remove </w:t>
+            </w:r>
+            <w:r>
+              <w:rPr>
+                <w:sz w:val="20"/>
+              </w:rPr>
+              <w:t>Subscriptions</w:t>
             </w:r>
           </w:p>
         </w:tc>
@@ -1382,6 +1424,79 @@
               </w:rPr>
               <w:t>Application</w:t>
             </w:r>
+          </w:p>
+        </w:tc>
+        <w:tc>
+          <w:tcPr>
+            <w:tcW w:w="1800" w:type="dxa"/>
+          </w:tcPr>
+          <w:p>
+            <w:pPr>
+              <w:pStyle w:val="BodyText"/>
+              <w:ind w:left="0"/>
+              <w:rPr>
+                <w:sz w:val="20"/>
+              </w:rPr>
+            </w:pPr>
+          </w:p>
+        </w:tc>
+      </w:tr>
+      <w:tr>
+        <w:trPr>
+          <w:jc w:val="center"/>
+        </w:trPr>
+        <w:tc>
+          <w:tcPr>
+            <w:tcW w:w="2808" w:type="dxa"/>
+          </w:tcPr>
+          <w:p>
+            <w:pPr>
+              <w:pStyle w:val="BodyText"/>
+              <w:ind w:left="0"/>
+              <w:rPr>
+                <w:sz w:val="20"/>
+              </w:rPr>
+            </w:pPr>
+            <w:r>
+              <w:rPr>
+                <w:sz w:val="20"/>
+              </w:rPr>
+              <w:t>Simulate Events</w:t>
+            </w:r>
+          </w:p>
+        </w:tc>
+        <w:tc>
+          <w:tcPr>
+            <w:tcW w:w="990" w:type="dxa"/>
+          </w:tcPr>
+          <w:p>
+            <w:pPr>
+              <w:pStyle w:val="BodyText"/>
+              <w:ind w:left="0"/>
+              <w:rPr>
+                <w:sz w:val="20"/>
+              </w:rPr>
+            </w:pPr>
+            <w:r>
+              <w:rPr>
+                <w:sz w:val="20"/>
+              </w:rPr>
+              <w:t>High</w:t>
+            </w:r>
+          </w:p>
+        </w:tc>
+        <w:tc>
+          <w:tcPr>
+            <w:tcW w:w="2520" w:type="dxa"/>
+          </w:tcPr>
+          <w:p>
+            <w:pPr>
+              <w:pStyle w:val="BodyText"/>
+              <w:ind w:left="360"/>
+              <w:rPr>
+                <w:sz w:val="20"/>
+              </w:rPr>
+            </w:pPr>
           </w:p>
         </w:tc>
         <w:tc>
@@ -3294,6 +3409,23 @@
               <w:t>Display project</w:t>
             </w:r>
           </w:p>
+          <w:p>
+            <w:pPr>
+              <w:pStyle w:val="BodyText"/>
+              <w:ind w:left="0"/>
+              <w:rPr>
+                <w:sz w:val="20"/>
+              </w:rPr>
+            </w:pPr>
+            <w:r>
+              <w:rPr>
+                <w:sz w:val="20"/>
+              </w:rPr>
+              <w:t>Requested Release: 2/13/2012</w:t>
+            </w:r>
+            <w:bookmarkStart w:id="0" w:name="_GoBack"/>
+            <w:bookmarkEnd w:id="0"/>
+          </w:p>
         </w:tc>
         <w:tc>
           <w:tcPr>
@@ -3410,11 +3542,93 @@
           <w:p>
             <w:pPr>
               <w:pStyle w:val="BodyText"/>
-              <w:ind w:left="360"/>
-              <w:rPr>
-                <w:sz w:val="20"/>
-              </w:rPr>
-            </w:pPr>
+              <w:ind w:left="0"/>
+              <w:rPr>
+                <w:sz w:val="20"/>
+              </w:rPr>
+            </w:pPr>
+            <w:r>
+              <w:rPr>
+                <w:sz w:val="20"/>
+              </w:rPr>
+              <w:t>Total: 9</w:t>
+            </w:r>
+          </w:p>
+          <w:p>
+            <w:pPr>
+              <w:pStyle w:val="BodyText"/>
+              <w:numPr>
+                <w:ilvl w:val="0"/>
+                <w:numId w:val="11"/>
+              </w:numPr>
+              <w:ind w:left="432"/>
+              <w:rPr>
+                <w:sz w:val="20"/>
+              </w:rPr>
+            </w:pPr>
+            <w:r>
+              <w:rPr>
+                <w:sz w:val="20"/>
+              </w:rPr>
+              <w:t>3</w:t>
+            </w:r>
+          </w:p>
+          <w:p>
+            <w:pPr>
+              <w:pStyle w:val="BodyText"/>
+              <w:numPr>
+                <w:ilvl w:val="0"/>
+                <w:numId w:val="11"/>
+              </w:numPr>
+              <w:ind w:left="432"/>
+              <w:rPr>
+                <w:sz w:val="20"/>
+              </w:rPr>
+            </w:pPr>
+            <w:r>
+              <w:rPr>
+                <w:sz w:val="20"/>
+              </w:rPr>
+              <w:t>2</w:t>
+            </w:r>
+          </w:p>
+          <w:p>
+            <w:pPr>
+              <w:pStyle w:val="BodyText"/>
+              <w:numPr>
+                <w:ilvl w:val="0"/>
+                <w:numId w:val="11"/>
+              </w:numPr>
+              <w:ind w:left="432"/>
+              <w:rPr>
+                <w:sz w:val="20"/>
+              </w:rPr>
+            </w:pPr>
+            <w:r>
+              <w:rPr>
+                <w:sz w:val="20"/>
+              </w:rPr>
+              <w:t>3</w:t>
+            </w:r>
+          </w:p>
+          <w:p>
+            <w:pPr>
+              <w:pStyle w:val="BodyText"/>
+              <w:numPr>
+                <w:ilvl w:val="0"/>
+                <w:numId w:val="11"/>
+              </w:numPr>
+              <w:ind w:left="432"/>
+              <w:rPr>
+                <w:sz w:val="20"/>
+              </w:rPr>
+            </w:pPr>
+            <w:r>
+              <w:rPr>
+                <w:sz w:val="20"/>
+              </w:rPr>
+              <w:t>1</w:t>
+            </w:r>
           </w:p>
         </w:tc>
         <w:tc>
@@ -3429,6 +3643,102 @@
                 <w:sz w:val="20"/>
               </w:rPr>
             </w:pPr>
+            <w:r>
+              <w:rPr>
+                <w:sz w:val="20"/>
+              </w:rPr>
+              <w:t xml:space="preserve">Released: </w:t>
+            </w:r>
+            <w:r>
+              <w:rPr>
+                <w:sz w:val="20"/>
+              </w:rPr>
+              <w:t>2/13</w:t>
+            </w:r>
+            <w:r>
+              <w:rPr>
+                <w:sz w:val="20"/>
+              </w:rPr>
+              <w:t>/2012</w:t>
+            </w:r>
+          </w:p>
+          <w:p>
+            <w:pPr>
+              <w:pStyle w:val="BodyText"/>
+              <w:ind w:left="0"/>
+              <w:rPr>
+                <w:sz w:val="20"/>
+              </w:rPr>
+            </w:pPr>
+            <w:r>
+              <w:rPr>
+                <w:sz w:val="20"/>
+              </w:rPr>
+              <w:t>2/9</w:t>
+            </w:r>
+            <w:r>
+              <w:rPr>
+                <w:sz w:val="20"/>
+              </w:rPr>
+              <w:t>/2012</w:t>
+            </w:r>
+          </w:p>
+          <w:p>
+            <w:pPr>
+              <w:pStyle w:val="BodyText"/>
+              <w:ind w:left="0"/>
+              <w:rPr>
+                <w:sz w:val="20"/>
+              </w:rPr>
+            </w:pPr>
+            <w:r>
+              <w:rPr>
+                <w:sz w:val="20"/>
+              </w:rPr>
+              <w:t>2/9</w:t>
+            </w:r>
+            <w:r>
+              <w:rPr>
+                <w:sz w:val="20"/>
+              </w:rPr>
+              <w:t>/2012</w:t>
+            </w:r>
+          </w:p>
+          <w:p>
+            <w:pPr>
+              <w:pStyle w:val="BodyText"/>
+              <w:ind w:left="0"/>
+              <w:rPr>
+                <w:sz w:val="20"/>
+              </w:rPr>
+            </w:pPr>
+            <w:r>
+              <w:rPr>
+                <w:sz w:val="20"/>
+              </w:rPr>
+              <w:t>2/10</w:t>
+            </w:r>
+            <w:r>
+              <w:rPr>
+                <w:sz w:val="20"/>
+              </w:rPr>
+              <w:t>/2012</w:t>
+            </w:r>
+          </w:p>
+          <w:p>
+            <w:pPr>
+              <w:pStyle w:val="BodyText"/>
+              <w:ind w:left="0"/>
+              <w:rPr>
+                <w:sz w:val="20"/>
+              </w:rPr>
+            </w:pPr>
+            <w:r>
+              <w:rPr>
+                <w:sz w:val="20"/>
+              </w:rPr>
+              <w:t>2/10/2012</w:t>
+            </w:r>
           </w:p>
         </w:tc>
       </w:tr>
@@ -4299,8 +4609,6 @@
               </w:rPr>
               <w:t>10</w:t>
             </w:r>
-            <w:bookmarkStart w:id="0" w:name="_GoBack"/>
-            <w:bookmarkEnd w:id="0"/>
           </w:p>
           <w:p>
             <w:pPr>
@@ -4414,6 +4722,198 @@
       </w:tr>
     </w:tbl>
     <w:p/>
+    <w:p>
+      <w:pPr>
+        <w:spacing w:after="0" w:line="240" w:lineRule="auto"/>
+      </w:pPr>
+      <w:r>
+        <w:br w:type="page"/>
+      </w:r>
+    </w:p>
+    <w:p>
+      <w:r>
+        <w:rPr>
+          <w:noProof/>
+        </w:rPr>
+        <w:lastRenderedPageBreak/>
+        <w:drawing>
+          <wp:inline distT="0" distB="0" distL="0" distR="0" wp14:anchorId="39DF6D36" wp14:editId="5A22A792">
+            <wp:extent cx="5486400" cy="7816814"/>
+            <wp:effectExtent l="0" t="0" r="0" b="6985"/>
+            <wp:docPr id="1" name="Picture 1"/>
+            <wp:cNvGraphicFramePr>
+              <a:graphicFrameLocks xmlns:a="http://schemas.openxmlformats.org/drawingml/2006/main" noChangeAspect="1"/>
+            </wp:cNvGraphicFramePr>
+            <a:graphic xmlns:a="http://schemas.openxmlformats.org/drawingml/2006/main">
+              <a:graphicData uri="http://schemas.openxmlformats.org/drawingml/2006/picture">
+                <pic:pic xmlns:pic="http://schemas.openxmlformats.org/drawingml/2006/picture">
+                  <pic:nvPicPr>
+                    <pic:cNvPr id="1" name="Picture 1"/>
+                    <pic:cNvPicPr>
+                      <a:picLocks noChangeAspect="1" noChangeArrowheads="1"/>
+                    </pic:cNvPicPr>
+                  </pic:nvPicPr>
+                  <pic:blipFill>
+                    <a:blip r:embed="rId6">
+                      <a:extLst>
+                        <a:ext uri="{28A0092B-C50C-407E-A947-70E740481C1C}">
+                          <a14:useLocalDpi xmlns:a14="http://schemas.microsoft.com/office/drawing/2010/main" val="0"/>
+                        </a:ext>
+                      </a:extLst>
+                    </a:blip>
+                    <a:srcRect/>
+                    <a:stretch>
+                      <a:fillRect/>
+                    </a:stretch>
+                  </pic:blipFill>
+                  <pic:spPr bwMode="auto">
+                    <a:xfrm>
+                      <a:off x="0" y="0"/>
+                      <a:ext cx="5486400" cy="7816814"/>
+                    </a:xfrm>
+                    <a:prstGeom prst="rect">
+                      <a:avLst/>
+                    </a:prstGeom>
+                    <a:noFill/>
+                    <a:ln>
+                      <a:noFill/>
+                    </a:ln>
+                  </pic:spPr>
+                </pic:pic>
+              </a:graphicData>
+            </a:graphic>
+          </wp:inline>
+        </w:drawing>
+      </w:r>
+    </w:p>
+    <w:p>
+      <w:pPr>
+        <w:spacing w:after="0" w:line="240" w:lineRule="auto"/>
+      </w:pPr>
+      <w:r>
+        <w:br w:type="page"/>
+      </w:r>
+    </w:p>
+    <w:p>
+      <w:r>
+        <w:rPr>
+          <w:noProof/>
+        </w:rPr>
+        <w:lastRenderedPageBreak/>
+        <w:drawing>
+          <wp:inline distT="0" distB="0" distL="0" distR="0" wp14:anchorId="72EB0E08" wp14:editId="79F44FA5">
+            <wp:extent cx="5486400" cy="7081100"/>
+            <wp:effectExtent l="0" t="0" r="0" b="5715"/>
+            <wp:docPr id="2" name="Picture 2"/>
+            <wp:cNvGraphicFramePr>
+              <a:graphicFrameLocks xmlns:a="http://schemas.openxmlformats.org/drawingml/2006/main" noChangeAspect="1"/>
+            </wp:cNvGraphicFramePr>
+            <a:graphic xmlns:a="http://schemas.openxmlformats.org/drawingml/2006/main">
+              <a:graphicData uri="http://schemas.openxmlformats.org/drawingml/2006/picture">
+                <pic:pic xmlns:pic="http://schemas.openxmlformats.org/drawingml/2006/picture">
+                  <pic:nvPicPr>
+                    <pic:cNvPr id="0" name="Picture 2"/>
+                    <pic:cNvPicPr>
+                      <a:picLocks noChangeAspect="1" noChangeArrowheads="1"/>
+                    </pic:cNvPicPr>
+                  </pic:nvPicPr>
+                  <pic:blipFill>
+                    <a:blip r:embed="rId7">
+                      <a:extLst>
+                        <a:ext uri="{28A0092B-C50C-407E-A947-70E740481C1C}">
+                          <a14:useLocalDpi xmlns:a14="http://schemas.microsoft.com/office/drawing/2010/main" val="0"/>
+                        </a:ext>
+                      </a:extLst>
+                    </a:blip>
+                    <a:srcRect/>
+                    <a:stretch>
+                      <a:fillRect/>
+                    </a:stretch>
+                  </pic:blipFill>
+                  <pic:spPr bwMode="auto">
+                    <a:xfrm>
+                      <a:off x="0" y="0"/>
+                      <a:ext cx="5486400" cy="7081100"/>
+                    </a:xfrm>
+                    <a:prstGeom prst="rect">
+                      <a:avLst/>
+                    </a:prstGeom>
+                    <a:noFill/>
+                    <a:ln>
+                      <a:noFill/>
+                    </a:ln>
+                  </pic:spPr>
+                </pic:pic>
+              </a:graphicData>
+            </a:graphic>
+          </wp:inline>
+        </w:drawing>
+      </w:r>
+    </w:p>
+    <w:p>
+      <w:pPr>
+        <w:spacing w:after="0" w:line="240" w:lineRule="auto"/>
+      </w:pPr>
+      <w:r>
+        <w:br w:type="page"/>
+      </w:r>
+    </w:p>
+    <w:p>
+      <w:r>
+        <w:rPr>
+          <w:noProof/>
+        </w:rPr>
+        <w:lastRenderedPageBreak/>
+        <w:drawing>
+          <wp:inline distT="0" distB="0" distL="0" distR="0" wp14:anchorId="1E1DEC16" wp14:editId="53D17CA6">
+            <wp:extent cx="5486400" cy="6726397"/>
+            <wp:effectExtent l="0" t="0" r="0" b="5080"/>
+            <wp:docPr id="3" name="Picture 3"/>
+            <wp:cNvGraphicFramePr>
+              <a:graphicFrameLocks xmlns:a="http://schemas.openxmlformats.org/drawingml/2006/main" noChangeAspect="1"/>
+            </wp:cNvGraphicFramePr>
+            <a:graphic xmlns:a="http://schemas.openxmlformats.org/drawingml/2006/main">
+              <a:graphicData uri="http://schemas.openxmlformats.org/drawingml/2006/picture">
+                <pic:pic xmlns:pic="http://schemas.openxmlformats.org/drawingml/2006/picture">
+                  <pic:nvPicPr>
+                    <pic:cNvPr id="0" name="Picture 3"/>
+                    <pic:cNvPicPr>
+                      <a:picLocks noChangeAspect="1" noChangeArrowheads="1"/>
+                    </pic:cNvPicPr>
+                  </pic:nvPicPr>
+                  <pic:blipFill>
+                    <a:blip r:embed="rId8">
+                      <a:extLst>
+                        <a:ext uri="{28A0092B-C50C-407E-A947-70E740481C1C}">
+                          <a14:useLocalDpi xmlns:a14="http://schemas.microsoft.com/office/drawing/2010/main" val="0"/>
+                        </a:ext>
+                      </a:extLst>
+                    </a:blip>
+                    <a:srcRect/>
+                    <a:stretch>
+                      <a:fillRect/>
+                    </a:stretch>
+                  </pic:blipFill>
+                  <pic:spPr bwMode="auto">
+                    <a:xfrm>
+                      <a:off x="0" y="0"/>
+                      <a:ext cx="5486400" cy="6726397"/>
+                    </a:xfrm>
+                    <a:prstGeom prst="rect">
+                      <a:avLst/>
+                    </a:prstGeom>
+                    <a:noFill/>
+                    <a:ln>
+                      <a:noFill/>
+                    </a:ln>
+                  </pic:spPr>
+                </pic:pic>
+              </a:graphicData>
+            </a:graphic>
+          </wp:inline>
+        </w:drawing>
+      </w:r>
+    </w:p>
     <w:sectPr>
       <w:pgSz w:w="12240" w:h="15840"/>
       <w:pgMar w:top="1440" w:right="1800" w:bottom="1440" w:left="1800" w:header="720" w:footer="720" w:gutter="0"/>
@@ -4542,7 +5042,7 @@
   <w:abstractNum w:abstractNumId="1">
     <w:nsid w:val="081E1B1C"/>
     <w:multiLevelType w:val="hybridMultilevel"/>
-    <w:tmpl w:val="F078DD98"/>
+    <w:tmpl w:val="60C6FA90"/>
     <w:lvl w:ilvl="0" w:tplc="04090001">
       <w:start w:val="1"/>
       <w:numFmt w:val="bullet"/>
@@ -5585,6 +6085,18 @@
   </w:num>
   <w:num w:numId="10">
     <w:abstractNumId w:val="5"/>
+  </w:num>
+  <w:num w:numId="11">
+    <w:abstractNumId w:val="0"/>
+    <w:lvlOverride w:ilvl="0"/>
+    <w:lvlOverride w:ilvl="1"/>
+    <w:lvlOverride w:ilvl="2"/>
+    <w:lvlOverride w:ilvl="3"/>
+    <w:lvlOverride w:ilvl="4"/>
+    <w:lvlOverride w:ilvl="5"/>
+    <w:lvlOverride w:ilvl="6"/>
+    <w:lvlOverride w:ilvl="7"/>
+    <w:lvlOverride w:ilvl="8"/>
   </w:num>
 </w:numbering>
 </file>
@@ -5907,6 +6419,36 @@
       <w:szCs w:val="32"/>
     </w:rPr>
   </w:style>
+  <w:style w:type="paragraph" w:styleId="BalloonText">
+    <w:name w:val="Balloon Text"/>
+    <w:basedOn w:val="Normal"/>
+    <w:link w:val="BalloonTextChar"/>
+    <w:uiPriority w:val="99"/>
+    <w:semiHidden/>
+    <w:unhideWhenUsed/>
+    <w:rsid w:val="00E366DA"/>
+    <w:pPr>
+      <w:spacing w:after="0" w:line="240" w:lineRule="auto"/>
+    </w:pPr>
+    <w:rPr>
+      <w:rFonts w:ascii="Lucida Grande" w:hAnsi="Lucida Grande"/>
+      <w:sz w:val="18"/>
+      <w:szCs w:val="18"/>
+    </w:rPr>
+  </w:style>
+  <w:style w:type="character" w:customStyle="1" w:styleId="BalloonTextChar">
+    <w:name w:val="Balloon Text Char"/>
+    <w:basedOn w:val="DefaultParagraphFont"/>
+    <w:link w:val="BalloonText"/>
+    <w:uiPriority w:val="99"/>
+    <w:semiHidden/>
+    <w:rsid w:val="00E366DA"/>
+    <w:rPr>
+      <w:rFonts w:ascii="Lucida Grande" w:eastAsia="Times New Roman" w:hAnsi="Lucida Grande" w:cs="Times New Roman"/>
+      <w:sz w:val="18"/>
+      <w:szCs w:val="18"/>
+    </w:rPr>
+  </w:style>
 </w:styles>
 </file>
 
@@ -6226,6 +6768,36 @@
       <w:color w:val="345A8A" w:themeColor="accent1" w:themeShade="B5"/>
       <w:sz w:val="32"/>
       <w:szCs w:val="32"/>
+    </w:rPr>
+  </w:style>
+  <w:style w:type="paragraph" w:styleId="BalloonText">
+    <w:name w:val="Balloon Text"/>
+    <w:basedOn w:val="Normal"/>
+    <w:link w:val="BalloonTextChar"/>
+    <w:uiPriority w:val="99"/>
+    <w:semiHidden/>
+    <w:unhideWhenUsed/>
+    <w:rsid w:val="00E366DA"/>
+    <w:pPr>
+      <w:spacing w:after="0" w:line="240" w:lineRule="auto"/>
+    </w:pPr>
+    <w:rPr>
+      <w:rFonts w:ascii="Lucida Grande" w:hAnsi="Lucida Grande"/>
+      <w:sz w:val="18"/>
+      <w:szCs w:val="18"/>
+    </w:rPr>
+  </w:style>
+  <w:style w:type="character" w:customStyle="1" w:styleId="BalloonTextChar">
+    <w:name w:val="Balloon Text Char"/>
+    <w:basedOn w:val="DefaultParagraphFont"/>
+    <w:link w:val="BalloonText"/>
+    <w:uiPriority w:val="99"/>
+    <w:semiHidden/>
+    <w:rsid w:val="00E366DA"/>
+    <w:rPr>
+      <w:rFonts w:ascii="Lucida Grande" w:eastAsia="Times New Roman" w:hAnsi="Lucida Grande" w:cs="Times New Roman"/>
+      <w:sz w:val="18"/>
+      <w:szCs w:val="18"/>
     </w:rPr>
   </w:style>
 </w:styles>

</xml_diff>

<commit_message>
Updated word document with additional features requested with time estimates and actuals.
</commit_message>
<xml_diff>
--- a/SAMS/trunk/project_documents/SAMS Project Proposal.docx
+++ b/SAMS/trunk/project_documents/SAMS Project Proposal.docx
@@ -2406,6 +2406,78 @@
               <w:t>Requested Release: 1/23/2012 (delayed)</w:t>
             </w:r>
           </w:p>
+          <w:p>
+            <w:pPr>
+              <w:pStyle w:val="BodyText"/>
+              <w:numPr>
+                <w:ilvl w:val="0"/>
+                <w:numId w:val="12"/>
+              </w:numPr>
+              <w:ind w:left="351"/>
+              <w:rPr>
+                <w:sz w:val="20"/>
+              </w:rPr>
+            </w:pPr>
+            <w:r>
+              <w:rPr>
+                <w:sz w:val="20"/>
+              </w:rPr>
+              <w:t>International Team</w:t>
+            </w:r>
+          </w:p>
+          <w:p>
+            <w:pPr>
+              <w:pStyle w:val="BodyText"/>
+              <w:numPr>
+                <w:ilvl w:val="1"/>
+                <w:numId w:val="12"/>
+              </w:numPr>
+              <w:ind w:left="711"/>
+              <w:rPr>
+                <w:sz w:val="20"/>
+              </w:rPr>
+            </w:pPr>
+            <w:r>
+              <w:rPr>
+                <w:sz w:val="20"/>
+              </w:rPr>
+              <w:t>Member join date</w:t>
+            </w:r>
+          </w:p>
+          <w:p>
+            <w:pPr>
+              <w:pStyle w:val="BodyText"/>
+              <w:numPr>
+                <w:ilvl w:val="0"/>
+                <w:numId w:val="12"/>
+              </w:numPr>
+              <w:ind w:left="351"/>
+              <w:rPr>
+                <w:sz w:val="20"/>
+              </w:rPr>
+            </w:pPr>
+            <w:r>
+              <w:rPr>
+                <w:sz w:val="20"/>
+              </w:rPr>
+              <w:t>Domestic Team</w:t>
+            </w:r>
+          </w:p>
+          <w:p>
+            <w:pPr>
+              <w:pStyle w:val="BodyText"/>
+              <w:ind w:left="-9"/>
+              <w:rPr>
+                <w:sz w:val="20"/>
+              </w:rPr>
+            </w:pPr>
+            <w:r>
+              <w:rPr>
+                <w:sz w:val="20"/>
+              </w:rPr>
+              <w:t>Requested Release: 2/20/2012</w:t>
+            </w:r>
+          </w:p>
         </w:tc>
         <w:tc>
           <w:tcPr>
@@ -2533,6 +2605,72 @@
               <w:t>(Fix)  4</w:t>
             </w:r>
           </w:p>
+          <w:p>
+            <w:pPr>
+              <w:pStyle w:val="BodyText"/>
+              <w:rPr>
+                <w:sz w:val="10"/>
+                <w:szCs w:val="10"/>
+              </w:rPr>
+            </w:pPr>
+          </w:p>
+          <w:p>
+            <w:pPr>
+              <w:pStyle w:val="BodyText"/>
+              <w:numPr>
+                <w:ilvl w:val="0"/>
+                <w:numId w:val="2"/>
+              </w:numPr>
+              <w:ind w:left="432"/>
+              <w:rPr>
+                <w:sz w:val="20"/>
+              </w:rPr>
+            </w:pPr>
+            <w:r>
+              <w:rPr>
+                <w:sz w:val="20"/>
+              </w:rPr>
+              <w:t>3</w:t>
+            </w:r>
+          </w:p>
+          <w:p>
+            <w:pPr>
+              <w:pStyle w:val="BodyText"/>
+              <w:numPr>
+                <w:ilvl w:val="0"/>
+                <w:numId w:val="2"/>
+              </w:numPr>
+              <w:ind w:left="432"/>
+              <w:rPr>
+                <w:sz w:val="20"/>
+              </w:rPr>
+            </w:pPr>
+            <w:r>
+              <w:rPr>
+                <w:sz w:val="20"/>
+              </w:rPr>
+              <w:t>2</w:t>
+            </w:r>
+          </w:p>
+          <w:p>
+            <w:pPr>
+              <w:pStyle w:val="BodyText"/>
+              <w:numPr>
+                <w:ilvl w:val="0"/>
+                <w:numId w:val="2"/>
+              </w:numPr>
+              <w:ind w:left="432"/>
+              <w:rPr>
+                <w:sz w:val="20"/>
+              </w:rPr>
+            </w:pPr>
+            <w:r>
+              <w:rPr>
+                <w:sz w:val="20"/>
+              </w:rPr>
+              <w:t>1</w:t>
+            </w:r>
+          </w:p>
         </w:tc>
         <w:tc>
           <w:tcPr>
@@ -2660,6 +2798,72 @@
               <w:t>4</w:t>
             </w:r>
           </w:p>
+          <w:p>
+            <w:pPr>
+              <w:pStyle w:val="BodyText"/>
+              <w:rPr>
+                <w:sz w:val="10"/>
+                <w:szCs w:val="10"/>
+              </w:rPr>
+            </w:pPr>
+          </w:p>
+          <w:p>
+            <w:pPr>
+              <w:pStyle w:val="BodyText"/>
+              <w:numPr>
+                <w:ilvl w:val="0"/>
+                <w:numId w:val="2"/>
+              </w:numPr>
+              <w:ind w:left="432"/>
+              <w:rPr>
+                <w:sz w:val="20"/>
+              </w:rPr>
+            </w:pPr>
+            <w:r>
+              <w:rPr>
+                <w:sz w:val="20"/>
+              </w:rPr>
+              <w:t>4</w:t>
+            </w:r>
+          </w:p>
+          <w:p>
+            <w:pPr>
+              <w:pStyle w:val="BodyText"/>
+              <w:numPr>
+                <w:ilvl w:val="0"/>
+                <w:numId w:val="2"/>
+              </w:numPr>
+              <w:ind w:left="432"/>
+              <w:rPr>
+                <w:sz w:val="20"/>
+              </w:rPr>
+            </w:pPr>
+            <w:r>
+              <w:rPr>
+                <w:sz w:val="20"/>
+              </w:rPr>
+              <w:t>3</w:t>
+            </w:r>
+          </w:p>
+          <w:p>
+            <w:pPr>
+              <w:pStyle w:val="BodyText"/>
+              <w:numPr>
+                <w:ilvl w:val="0"/>
+                <w:numId w:val="2"/>
+              </w:numPr>
+              <w:ind w:left="432"/>
+              <w:rPr>
+                <w:sz w:val="20"/>
+              </w:rPr>
+            </w:pPr>
+            <w:r>
+              <w:rPr>
+                <w:sz w:val="20"/>
+              </w:rPr>
+              <w:t>1</w:t>
+            </w:r>
+          </w:p>
         </w:tc>
         <w:tc>
           <w:tcPr>
@@ -2748,6 +2952,62 @@
                 <w:sz w:val="20"/>
               </w:rPr>
             </w:pPr>
+          </w:p>
+          <w:p>
+            <w:pPr>
+              <w:pStyle w:val="BodyText"/>
+              <w:ind w:left="0"/>
+              <w:rPr>
+                <w:sz w:val="20"/>
+              </w:rPr>
+            </w:pPr>
+          </w:p>
+          <w:p>
+            <w:pPr>
+              <w:pStyle w:val="BodyText"/>
+              <w:ind w:left="0"/>
+              <w:rPr>
+                <w:sz w:val="20"/>
+              </w:rPr>
+            </w:pPr>
+            <w:r>
+              <w:rPr>
+                <w:sz w:val="20"/>
+              </w:rPr>
+              <w:t>2/17/2012</w:t>
+            </w:r>
+          </w:p>
+          <w:p>
+            <w:pPr>
+              <w:pStyle w:val="BodyText"/>
+              <w:ind w:left="0"/>
+              <w:rPr>
+                <w:sz w:val="20"/>
+              </w:rPr>
+            </w:pPr>
+            <w:r>
+              <w:rPr>
+                <w:sz w:val="20"/>
+              </w:rPr>
+              <w:t>2/17/2012</w:t>
+            </w:r>
+          </w:p>
+          <w:p>
+            <w:pPr>
+              <w:pStyle w:val="BodyText"/>
+              <w:ind w:left="0"/>
+              <w:rPr>
+                <w:sz w:val="20"/>
+              </w:rPr>
+            </w:pPr>
+            <w:r>
+              <w:rPr>
+                <w:sz w:val="20"/>
+              </w:rPr>
+              <w:t>2/16/2012</w:t>
+            </w:r>
+            <w:bookmarkStart w:id="0" w:name="_GoBack"/>
+            <w:bookmarkEnd w:id="0"/>
           </w:p>
         </w:tc>
       </w:tr>
@@ -2876,6 +3136,7 @@
               <w:rPr>
                 <w:sz w:val="20"/>
               </w:rPr>
+              <w:lastRenderedPageBreak/>
               <w:t>Manage Program</w:t>
             </w:r>
             <w:r>
@@ -3303,7 +3564,6 @@
               <w:rPr>
                 <w:sz w:val="20"/>
               </w:rPr>
-              <w:lastRenderedPageBreak/>
               <w:t xml:space="preserve">Manage </w:t>
             </w:r>
             <w:r>
@@ -3423,8 +3683,6 @@
               </w:rPr>
               <w:t>Requested Release: 2/13/2012</w:t>
             </w:r>
-            <w:bookmarkStart w:id="0" w:name="_GoBack"/>
-            <w:bookmarkEnd w:id="0"/>
           </w:p>
         </w:tc>
         <w:tc>
@@ -3647,82 +3905,52 @@
               <w:rPr>
                 <w:sz w:val="20"/>
               </w:rPr>
-              <w:t xml:space="preserve">Released: </w:t>
-            </w:r>
-            <w:r>
-              <w:rPr>
-                <w:sz w:val="20"/>
-              </w:rPr>
-              <w:t>2/13</w:t>
-            </w:r>
-            <w:r>
-              <w:rPr>
-                <w:sz w:val="20"/>
-              </w:rPr>
-              <w:t>/2012</w:t>
-            </w:r>
-          </w:p>
-          <w:p>
-            <w:pPr>
-              <w:pStyle w:val="BodyText"/>
-              <w:ind w:left="0"/>
-              <w:rPr>
-                <w:sz w:val="20"/>
-              </w:rPr>
-            </w:pPr>
-            <w:r>
-              <w:rPr>
-                <w:sz w:val="20"/>
-              </w:rPr>
-              <w:t>2/9</w:t>
-            </w:r>
-            <w:r>
-              <w:rPr>
-                <w:sz w:val="20"/>
-              </w:rPr>
-              <w:t>/2012</w:t>
-            </w:r>
-          </w:p>
-          <w:p>
-            <w:pPr>
-              <w:pStyle w:val="BodyText"/>
-              <w:ind w:left="0"/>
-              <w:rPr>
-                <w:sz w:val="20"/>
-              </w:rPr>
-            </w:pPr>
-            <w:r>
-              <w:rPr>
-                <w:sz w:val="20"/>
-              </w:rPr>
-              <w:t>2/9</w:t>
-            </w:r>
-            <w:r>
-              <w:rPr>
-                <w:sz w:val="20"/>
-              </w:rPr>
-              <w:t>/2012</w:t>
-            </w:r>
-          </w:p>
-          <w:p>
-            <w:pPr>
-              <w:pStyle w:val="BodyText"/>
-              <w:ind w:left="0"/>
-              <w:rPr>
-                <w:sz w:val="20"/>
-              </w:rPr>
-            </w:pPr>
-            <w:r>
-              <w:rPr>
-                <w:sz w:val="20"/>
-              </w:rPr>
-              <w:t>2/10</w:t>
-            </w:r>
-            <w:r>
-              <w:rPr>
-                <w:sz w:val="20"/>
-              </w:rPr>
-              <w:t>/2012</w:t>
+              <w:t>Released: 2/13/2012</w:t>
+            </w:r>
+          </w:p>
+          <w:p>
+            <w:pPr>
+              <w:pStyle w:val="BodyText"/>
+              <w:ind w:left="0"/>
+              <w:rPr>
+                <w:sz w:val="20"/>
+              </w:rPr>
+            </w:pPr>
+            <w:r>
+              <w:rPr>
+                <w:sz w:val="20"/>
+              </w:rPr>
+              <w:t>2/9/2012</w:t>
+            </w:r>
+          </w:p>
+          <w:p>
+            <w:pPr>
+              <w:pStyle w:val="BodyText"/>
+              <w:ind w:left="0"/>
+              <w:rPr>
+                <w:sz w:val="20"/>
+              </w:rPr>
+            </w:pPr>
+            <w:r>
+              <w:rPr>
+                <w:sz w:val="20"/>
+              </w:rPr>
+              <w:t>2/9/2012</w:t>
+            </w:r>
+          </w:p>
+          <w:p>
+            <w:pPr>
+              <w:pStyle w:val="BodyText"/>
+              <w:ind w:left="0"/>
+              <w:rPr>
+                <w:sz w:val="20"/>
+              </w:rPr>
+            </w:pPr>
+            <w:r>
+              <w:rPr>
+                <w:sz w:val="20"/>
+              </w:rPr>
+              <w:t>2/10/2012</w:t>
             </w:r>
           </w:p>
           <w:p>
@@ -4460,6 +4688,7 @@
               <w:rPr>
                 <w:sz w:val="20"/>
               </w:rPr>
+              <w:lastRenderedPageBreak/>
               <w:t>Manage Full-Time Employee Benefits</w:t>
             </w:r>
           </w:p>
@@ -5381,7 +5610,7 @@
   <w:abstractNum w:abstractNumId="4">
     <w:nsid w:val="447163AA"/>
     <w:multiLevelType w:val="hybridMultilevel"/>
-    <w:tmpl w:val="51DCD65E"/>
+    <w:tmpl w:val="73561626"/>
     <w:lvl w:ilvl="0" w:tplc="04090001">
       <w:start w:val="1"/>
       <w:numFmt w:val="bullet"/>
@@ -5605,6 +5834,119 @@
     </w:lvl>
   </w:abstractNum>
   <w:abstractNum w:abstractNumId="6">
+    <w:nsid w:val="57BB61AC"/>
+    <w:multiLevelType w:val="hybridMultilevel"/>
+    <w:tmpl w:val="97147E78"/>
+    <w:lvl w:ilvl="0" w:tplc="04090001">
+      <w:start w:val="1"/>
+      <w:numFmt w:val="bullet"/>
+      <w:lvlText w:val=""/>
+      <w:lvlJc w:val="left"/>
+      <w:pPr>
+        <w:ind w:left="720" w:hanging="360"/>
+      </w:pPr>
+      <w:rPr>
+        <w:rFonts w:ascii="Symbol" w:hAnsi="Symbol" w:hint="default"/>
+      </w:rPr>
+    </w:lvl>
+    <w:lvl w:ilvl="1" w:tplc="04090003">
+      <w:start w:val="1"/>
+      <w:numFmt w:val="bullet"/>
+      <w:lvlText w:val="o"/>
+      <w:lvlJc w:val="left"/>
+      <w:pPr>
+        <w:ind w:left="1440" w:hanging="360"/>
+      </w:pPr>
+      <w:rPr>
+        <w:rFonts w:ascii="Courier New" w:hAnsi="Courier New" w:cs="Courier New" w:hint="default"/>
+      </w:rPr>
+    </w:lvl>
+    <w:lvl w:ilvl="2" w:tplc="04090005" w:tentative="1">
+      <w:start w:val="1"/>
+      <w:numFmt w:val="bullet"/>
+      <w:lvlText w:val=""/>
+      <w:lvlJc w:val="left"/>
+      <w:pPr>
+        <w:ind w:left="2160" w:hanging="360"/>
+      </w:pPr>
+      <w:rPr>
+        <w:rFonts w:ascii="Wingdings" w:hAnsi="Wingdings" w:hint="default"/>
+      </w:rPr>
+    </w:lvl>
+    <w:lvl w:ilvl="3" w:tplc="04090001" w:tentative="1">
+      <w:start w:val="1"/>
+      <w:numFmt w:val="bullet"/>
+      <w:lvlText w:val=""/>
+      <w:lvlJc w:val="left"/>
+      <w:pPr>
+        <w:ind w:left="2880" w:hanging="360"/>
+      </w:pPr>
+      <w:rPr>
+        <w:rFonts w:ascii="Symbol" w:hAnsi="Symbol" w:hint="default"/>
+      </w:rPr>
+    </w:lvl>
+    <w:lvl w:ilvl="4" w:tplc="04090003" w:tentative="1">
+      <w:start w:val="1"/>
+      <w:numFmt w:val="bullet"/>
+      <w:lvlText w:val="o"/>
+      <w:lvlJc w:val="left"/>
+      <w:pPr>
+        <w:ind w:left="3600" w:hanging="360"/>
+      </w:pPr>
+      <w:rPr>
+        <w:rFonts w:ascii="Courier New" w:hAnsi="Courier New" w:cs="Courier New" w:hint="default"/>
+      </w:rPr>
+    </w:lvl>
+    <w:lvl w:ilvl="5" w:tplc="04090005" w:tentative="1">
+      <w:start w:val="1"/>
+      <w:numFmt w:val="bullet"/>
+      <w:lvlText w:val=""/>
+      <w:lvlJc w:val="left"/>
+      <w:pPr>
+        <w:ind w:left="4320" w:hanging="360"/>
+      </w:pPr>
+      <w:rPr>
+        <w:rFonts w:ascii="Wingdings" w:hAnsi="Wingdings" w:hint="default"/>
+      </w:rPr>
+    </w:lvl>
+    <w:lvl w:ilvl="6" w:tplc="04090001" w:tentative="1">
+      <w:start w:val="1"/>
+      <w:numFmt w:val="bullet"/>
+      <w:lvlText w:val=""/>
+      <w:lvlJc w:val="left"/>
+      <w:pPr>
+        <w:ind w:left="5040" w:hanging="360"/>
+      </w:pPr>
+      <w:rPr>
+        <w:rFonts w:ascii="Symbol" w:hAnsi="Symbol" w:hint="default"/>
+      </w:rPr>
+    </w:lvl>
+    <w:lvl w:ilvl="7" w:tplc="04090003" w:tentative="1">
+      <w:start w:val="1"/>
+      <w:numFmt w:val="bullet"/>
+      <w:lvlText w:val="o"/>
+      <w:lvlJc w:val="left"/>
+      <w:pPr>
+        <w:ind w:left="5760" w:hanging="360"/>
+      </w:pPr>
+      <w:rPr>
+        <w:rFonts w:ascii="Courier New" w:hAnsi="Courier New" w:cs="Courier New" w:hint="default"/>
+      </w:rPr>
+    </w:lvl>
+    <w:lvl w:ilvl="8" w:tplc="04090005" w:tentative="1">
+      <w:start w:val="1"/>
+      <w:numFmt w:val="bullet"/>
+      <w:lvlText w:val=""/>
+      <w:lvlJc w:val="left"/>
+      <w:pPr>
+        <w:ind w:left="6480" w:hanging="360"/>
+      </w:pPr>
+      <w:rPr>
+        <w:rFonts w:ascii="Wingdings" w:hAnsi="Wingdings" w:hint="default"/>
+      </w:rPr>
+    </w:lvl>
+  </w:abstractNum>
+  <w:abstractNum w:abstractNumId="7">
     <w:nsid w:val="61111B21"/>
     <w:multiLevelType w:val="hybridMultilevel"/>
     <w:tmpl w:val="EE003EAC"/>
@@ -5717,7 +6059,7 @@
       </w:rPr>
     </w:lvl>
   </w:abstractNum>
-  <w:abstractNum w:abstractNumId="7">
+  <w:abstractNum w:abstractNumId="8">
     <w:nsid w:val="63AB72C9"/>
     <w:multiLevelType w:val="hybridMultilevel"/>
     <w:tmpl w:val="A6DCF26E"/>
@@ -5830,7 +6172,7 @@
       </w:rPr>
     </w:lvl>
   </w:abstractNum>
-  <w:abstractNum w:abstractNumId="8">
+  <w:abstractNum w:abstractNumId="9">
     <w:nsid w:val="6FAF4F88"/>
     <w:multiLevelType w:val="hybridMultilevel"/>
     <w:tmpl w:val="9F5E70A8"/>
@@ -5943,7 +6285,7 @@
       </w:rPr>
     </w:lvl>
   </w:abstractNum>
-  <w:abstractNum w:abstractNumId="9">
+  <w:abstractNum w:abstractNumId="10">
     <w:nsid w:val="771B0736"/>
     <w:multiLevelType w:val="hybridMultilevel"/>
     <w:tmpl w:val="97B2017A"/>
@@ -6063,7 +6405,7 @@
     <w:abstractNumId w:val="4"/>
   </w:num>
   <w:num w:numId="3">
-    <w:abstractNumId w:val="7"/>
+    <w:abstractNumId w:val="8"/>
   </w:num>
   <w:num w:numId="4">
     <w:abstractNumId w:val="2"/>
@@ -6072,13 +6414,13 @@
     <w:abstractNumId w:val="0"/>
   </w:num>
   <w:num w:numId="6">
-    <w:abstractNumId w:val="6"/>
+    <w:abstractNumId w:val="7"/>
   </w:num>
   <w:num w:numId="7">
-    <w:abstractNumId w:val="9"/>
+    <w:abstractNumId w:val="10"/>
   </w:num>
   <w:num w:numId="8">
-    <w:abstractNumId w:val="8"/>
+    <w:abstractNumId w:val="9"/>
   </w:num>
   <w:num w:numId="9">
     <w:abstractNumId w:val="3"/>
@@ -6088,15 +6430,9 @@
   </w:num>
   <w:num w:numId="11">
     <w:abstractNumId w:val="0"/>
-    <w:lvlOverride w:ilvl="0"/>
-    <w:lvlOverride w:ilvl="1"/>
-    <w:lvlOverride w:ilvl="2"/>
-    <w:lvlOverride w:ilvl="3"/>
-    <w:lvlOverride w:ilvl="4"/>
-    <w:lvlOverride w:ilvl="5"/>
-    <w:lvlOverride w:ilvl="6"/>
-    <w:lvlOverride w:ilvl="7"/>
-    <w:lvlOverride w:ilvl="8"/>
+  </w:num>
+  <w:num w:numId="12">
+    <w:abstractNumId w:val="6"/>
   </w:num>
 </w:numbering>
 </file>
@@ -6449,6 +6785,17 @@
       <w:szCs w:val="18"/>
     </w:rPr>
   </w:style>
+  <w:style w:type="paragraph" w:styleId="ListParagraph">
+    <w:name w:val="List Paragraph"/>
+    <w:basedOn w:val="Normal"/>
+    <w:uiPriority w:val="34"/>
+    <w:qFormat/>
+    <w:rsid w:val="002F1641"/>
+    <w:pPr>
+      <w:ind w:left="720"/>
+      <w:contextualSpacing/>
+    </w:pPr>
+  </w:style>
 </w:styles>
 </file>
 
@@ -6800,6 +7147,17 @@
       <w:szCs w:val="18"/>
     </w:rPr>
   </w:style>
+  <w:style w:type="paragraph" w:styleId="ListParagraph">
+    <w:name w:val="List Paragraph"/>
+    <w:basedOn w:val="Normal"/>
+    <w:uiPriority w:val="34"/>
+    <w:qFormat/>
+    <w:rsid w:val="002F1641"/>
+    <w:pPr>
+      <w:ind w:left="720"/>
+      <w:contextualSpacing/>
+    </w:pPr>
+  </w:style>
 </w:styles>
 </file>
 

</xml_diff>

<commit_message>
Edited International Team constructor. Edited documentation files.
</commit_message>
<xml_diff>
--- a/SAMS/trunk/project_documents/SAMS Project Proposal.docx
+++ b/SAMS/trunk/project_documents/SAMS Project Proposal.docx
@@ -3006,8 +3006,6 @@
               </w:rPr>
               <w:t>2/16/2012</w:t>
             </w:r>
-            <w:bookmarkStart w:id="0" w:name="_GoBack"/>
-            <w:bookmarkEnd w:id="0"/>
           </w:p>
         </w:tc>
       </w:tr>
@@ -5142,6 +5140,44 @@
           </wp:inline>
         </w:drawing>
       </w:r>
+    </w:p>
+    <w:p/>
+    <w:p/>
+    <w:p/>
+    <w:p/>
+    <w:p>
+      <w:pPr>
+        <w:jc w:val="center"/>
+      </w:pPr>
+      <w:r>
+        <w:object w:dxaOrig="6947" w:dyaOrig="9505" w14:anchorId="1BDDEAA4">
+          <v:shapetype id="_x0000_t75" coordsize="21600,21600" o:spt="75" o:preferrelative="t" path="m@4@5l@4@11@9@11@9@5xe" filled="f" stroked="f">
+            <v:stroke joinstyle="miter"/>
+            <v:formulas>
+              <v:f eqn="if lineDrawn pixelLineWidth 0"/>
+              <v:f eqn="sum @0 1 0"/>
+              <v:f eqn="sum 0 0 @1"/>
+              <v:f eqn="prod @2 1 2"/>
+              <v:f eqn="prod @3 21600 pixelWidth"/>
+              <v:f eqn="prod @3 21600 pixelHeight"/>
+              <v:f eqn="sum @0 0 1"/>
+              <v:f eqn="prod @6 1 2"/>
+              <v:f eqn="prod @7 21600 pixelWidth"/>
+              <v:f eqn="sum @8 21600 0"/>
+              <v:f eqn="prod @7 21600 pixelHeight"/>
+              <v:f eqn="sum @10 21600 0"/>
+            </v:formulas>
+            <v:path o:extrusionok="f" gradientshapeok="t" o:connecttype="rect"/>
+            <o:lock v:ext="edit" aspectratio="t"/>
+          </v:shapetype>
+          <v:shape id="_x0000_i1025" type="#_x0000_t75" style="width:437.25pt;height:598.5pt" o:ole="">
+            <v:imagedata r:id="rId9" o:title=""/>
+          </v:shape>
+          <o:OLEObject Type="Embed" ProgID="Visio.Drawing.11" ShapeID="_x0000_i1025" DrawAspect="Content" ObjectID="_1391257898" r:id="rId10"/>
+        </w:object>
+      </w:r>
+      <w:bookmarkStart w:id="0" w:name="_GoBack"/>
+      <w:bookmarkEnd w:id="0"/>
     </w:p>
     <w:sectPr>
       <w:pgSz w:w="12240" w:h="15840"/>

</xml_diff>

<commit_message>
Updated the class diagram with my actuals vs. estimates. Added the 3 additional features that were not in the estimated feature list. Still need estimates though. Removed the class diagram from the documentation until we get a single image.
</commit_message>
<xml_diff>
--- a/SAMS/trunk/project_documents/SAMS Project Proposal.docx
+++ b/SAMS/trunk/project_documents/SAMS Project Proposal.docx
@@ -1831,6 +1831,7 @@
                 <w:ilvl w:val="0"/>
                 <w:numId w:val="1"/>
               </w:numPr>
+              <w:spacing w:after="40"/>
               <w:rPr>
                 <w:sz w:val="20"/>
               </w:rPr>
@@ -1855,6 +1856,7 @@
                 <w:ilvl w:val="0"/>
                 <w:numId w:val="1"/>
               </w:numPr>
+              <w:spacing w:after="40"/>
               <w:rPr>
                 <w:sz w:val="20"/>
               </w:rPr>
@@ -1885,6 +1887,7 @@
                 <w:ilvl w:val="0"/>
                 <w:numId w:val="1"/>
               </w:numPr>
+              <w:spacing w:after="40"/>
               <w:rPr>
                 <w:sz w:val="20"/>
               </w:rPr>
@@ -1903,6 +1906,7 @@
                 <w:ilvl w:val="0"/>
                 <w:numId w:val="1"/>
               </w:numPr>
+              <w:spacing w:after="40"/>
               <w:rPr>
                 <w:sz w:val="20"/>
               </w:rPr>
@@ -1921,6 +1925,7 @@
                 <w:ilvl w:val="0"/>
                 <w:numId w:val="1"/>
               </w:numPr>
+              <w:spacing w:after="40"/>
               <w:rPr>
                 <w:sz w:val="20"/>
               </w:rPr>
@@ -1965,6 +1970,7 @@
                 <w:ilvl w:val="0"/>
                 <w:numId w:val="2"/>
               </w:numPr>
+              <w:spacing w:after="40"/>
               <w:ind w:left="432"/>
               <w:rPr>
                 <w:sz w:val="20"/>
@@ -1984,6 +1990,7 @@
                 <w:ilvl w:val="0"/>
                 <w:numId w:val="2"/>
               </w:numPr>
+              <w:spacing w:after="40"/>
               <w:ind w:left="432"/>
               <w:rPr>
                 <w:sz w:val="20"/>
@@ -2003,6 +2010,7 @@
                 <w:ilvl w:val="0"/>
                 <w:numId w:val="2"/>
               </w:numPr>
+              <w:spacing w:after="40"/>
               <w:ind w:left="432"/>
               <w:rPr>
                 <w:sz w:val="20"/>
@@ -2022,6 +2030,7 @@
                 <w:ilvl w:val="0"/>
                 <w:numId w:val="2"/>
               </w:numPr>
+              <w:spacing w:after="40"/>
               <w:ind w:left="432"/>
               <w:rPr>
                 <w:sz w:val="20"/>
@@ -2041,6 +2050,7 @@
                 <w:ilvl w:val="0"/>
                 <w:numId w:val="2"/>
               </w:numPr>
+              <w:spacing w:after="40"/>
               <w:ind w:left="432"/>
               <w:rPr>
                 <w:sz w:val="20"/>
@@ -2080,6 +2090,7 @@
                 <w:ilvl w:val="0"/>
                 <w:numId w:val="2"/>
               </w:numPr>
+              <w:spacing w:after="40"/>
               <w:ind w:left="432"/>
               <w:rPr>
                 <w:sz w:val="20"/>
@@ -2099,6 +2110,7 @@
                 <w:ilvl w:val="0"/>
                 <w:numId w:val="2"/>
               </w:numPr>
+              <w:spacing w:after="40"/>
               <w:ind w:left="432"/>
               <w:rPr>
                 <w:sz w:val="20"/>
@@ -2118,6 +2130,7 @@
                 <w:ilvl w:val="0"/>
                 <w:numId w:val="2"/>
               </w:numPr>
+              <w:spacing w:after="40"/>
               <w:ind w:left="432"/>
               <w:rPr>
                 <w:sz w:val="20"/>
@@ -2137,6 +2150,7 @@
                 <w:ilvl w:val="0"/>
                 <w:numId w:val="2"/>
               </w:numPr>
+              <w:spacing w:after="40"/>
               <w:ind w:left="432"/>
               <w:rPr>
                 <w:sz w:val="20"/>
@@ -2156,6 +2170,7 @@
                 <w:ilvl w:val="0"/>
                 <w:numId w:val="2"/>
               </w:numPr>
+              <w:spacing w:after="40"/>
               <w:ind w:left="432"/>
               <w:rPr>
                 <w:sz w:val="20"/>
@@ -2191,7 +2206,8 @@
           <w:p>
             <w:pPr>
               <w:pStyle w:val="BodyText"/>
-              <w:ind w:left="0"/>
+              <w:spacing w:after="40"/>
+              <w:ind w:left="72"/>
               <w:rPr>
                 <w:sz w:val="20"/>
               </w:rPr>
@@ -2206,7 +2222,8 @@
           <w:p>
             <w:pPr>
               <w:pStyle w:val="BodyText"/>
-              <w:ind w:left="0"/>
+              <w:spacing w:after="40"/>
+              <w:ind w:left="72"/>
               <w:rPr>
                 <w:sz w:val="20"/>
               </w:rPr>
@@ -2221,7 +2238,8 @@
           <w:p>
             <w:pPr>
               <w:pStyle w:val="BodyText"/>
-              <w:ind w:left="0"/>
+              <w:spacing w:after="40"/>
+              <w:ind w:left="72"/>
               <w:rPr>
                 <w:sz w:val="20"/>
               </w:rPr>
@@ -2236,7 +2254,8 @@
           <w:p>
             <w:pPr>
               <w:pStyle w:val="BodyText"/>
-              <w:ind w:left="0"/>
+              <w:spacing w:after="40"/>
+              <w:ind w:left="72"/>
               <w:rPr>
                 <w:sz w:val="20"/>
               </w:rPr>
@@ -2251,7 +2270,8 @@
           <w:p>
             <w:pPr>
               <w:pStyle w:val="BodyText"/>
-              <w:ind w:left="0"/>
+              <w:spacing w:after="40"/>
+              <w:ind w:left="72"/>
               <w:rPr>
                 <w:sz w:val="20"/>
               </w:rPr>
@@ -2308,6 +2328,7 @@
                 <w:ilvl w:val="0"/>
                 <w:numId w:val="1"/>
               </w:numPr>
+              <w:spacing w:after="40"/>
               <w:rPr>
                 <w:sz w:val="20"/>
               </w:rPr>
@@ -2332,6 +2353,7 @@
                 <w:ilvl w:val="0"/>
                 <w:numId w:val="1"/>
               </w:numPr>
+              <w:spacing w:after="40"/>
               <w:rPr>
                 <w:sz w:val="20"/>
               </w:rPr>
@@ -2362,6 +2384,7 @@
                 <w:ilvl w:val="0"/>
                 <w:numId w:val="1"/>
               </w:numPr>
+              <w:spacing w:after="40"/>
               <w:rPr>
                 <w:sz w:val="20"/>
               </w:rPr>
@@ -2380,6 +2403,7 @@
                 <w:ilvl w:val="0"/>
                 <w:numId w:val="1"/>
               </w:numPr>
+              <w:spacing w:after="40"/>
               <w:rPr>
                 <w:sz w:val="20"/>
               </w:rPr>
@@ -2413,6 +2437,7 @@
                 <w:ilvl w:val="0"/>
                 <w:numId w:val="12"/>
               </w:numPr>
+              <w:spacing w:after="40"/>
               <w:ind w:left="351"/>
               <w:rPr>
                 <w:sz w:val="20"/>
@@ -2432,6 +2457,7 @@
                 <w:ilvl w:val="1"/>
                 <w:numId w:val="12"/>
               </w:numPr>
+              <w:spacing w:after="40"/>
               <w:ind w:left="711"/>
               <w:rPr>
                 <w:sz w:val="20"/>
@@ -2451,6 +2477,7 @@
                 <w:ilvl w:val="0"/>
                 <w:numId w:val="12"/>
               </w:numPr>
+              <w:spacing w:after="40"/>
               <w:ind w:left="351"/>
               <w:rPr>
                 <w:sz w:val="20"/>
@@ -2478,6 +2505,40 @@
               <w:t>Requested Release: 2/20/2012</w:t>
             </w:r>
           </w:p>
+          <w:p>
+            <w:pPr>
+              <w:pStyle w:val="BodyText"/>
+              <w:numPr>
+                <w:ilvl w:val="0"/>
+                <w:numId w:val="14"/>
+              </w:numPr>
+              <w:ind w:left="351"/>
+              <w:rPr>
+                <w:sz w:val="20"/>
+              </w:rPr>
+            </w:pPr>
+            <w:r>
+              <w:rPr>
+                <w:sz w:val="20"/>
+              </w:rPr>
+              <w:t>International Team consists of only Full Time Employees</w:t>
+            </w:r>
+          </w:p>
+          <w:p>
+            <w:pPr>
+              <w:pStyle w:val="BodyText"/>
+              <w:ind w:left="0"/>
+              <w:rPr>
+                <w:sz w:val="20"/>
+              </w:rPr>
+            </w:pPr>
+            <w:r>
+              <w:rPr>
+                <w:sz w:val="20"/>
+              </w:rPr>
+              <w:t>Requested Release: 2/27/2012</w:t>
+            </w:r>
+          </w:p>
         </w:tc>
         <w:tc>
           <w:tcPr>
@@ -2517,6 +2578,7 @@
                 <w:ilvl w:val="0"/>
                 <w:numId w:val="2"/>
               </w:numPr>
+              <w:spacing w:after="40"/>
               <w:ind w:left="432"/>
               <w:rPr>
                 <w:sz w:val="20"/>
@@ -2536,6 +2598,7 @@
                 <w:ilvl w:val="0"/>
                 <w:numId w:val="2"/>
               </w:numPr>
+              <w:spacing w:after="40"/>
               <w:ind w:left="432"/>
               <w:rPr>
                 <w:sz w:val="20"/>
@@ -2555,6 +2618,7 @@
                 <w:ilvl w:val="0"/>
                 <w:numId w:val="2"/>
               </w:numPr>
+              <w:spacing w:after="40"/>
               <w:ind w:left="432"/>
               <w:rPr>
                 <w:sz w:val="20"/>
@@ -2574,6 +2638,7 @@
                 <w:ilvl w:val="0"/>
                 <w:numId w:val="2"/>
               </w:numPr>
+              <w:spacing w:after="40"/>
               <w:ind w:left="432"/>
               <w:rPr>
                 <w:sz w:val="20"/>
@@ -2593,6 +2658,7 @@
                 <w:ilvl w:val="0"/>
                 <w:numId w:val="2"/>
               </w:numPr>
+              <w:spacing w:after="40"/>
               <w:ind w:left="432"/>
               <w:rPr>
                 <w:sz w:val="20"/>
@@ -2621,6 +2687,7 @@
                 <w:ilvl w:val="0"/>
                 <w:numId w:val="2"/>
               </w:numPr>
+              <w:spacing w:after="40"/>
               <w:ind w:left="432"/>
               <w:rPr>
                 <w:sz w:val="20"/>
@@ -2640,6 +2707,7 @@
                 <w:ilvl w:val="0"/>
                 <w:numId w:val="2"/>
               </w:numPr>
+              <w:spacing w:after="40"/>
               <w:ind w:left="432"/>
               <w:rPr>
                 <w:sz w:val="20"/>
@@ -2659,6 +2727,7 @@
                 <w:ilvl w:val="0"/>
                 <w:numId w:val="2"/>
               </w:numPr>
+              <w:spacing w:after="40"/>
               <w:ind w:left="432"/>
               <w:rPr>
                 <w:sz w:val="20"/>
@@ -2671,6 +2740,43 @@
               <w:t>1</w:t>
             </w:r>
           </w:p>
+          <w:p>
+            <w:pPr>
+              <w:pStyle w:val="BodyText"/>
+              <w:rPr>
+                <w:sz w:val="20"/>
+              </w:rPr>
+            </w:pPr>
+          </w:p>
+          <w:p>
+            <w:pPr>
+              <w:pStyle w:val="BodyText"/>
+              <w:ind w:left="0"/>
+              <w:rPr>
+                <w:sz w:val="8"/>
+                <w:szCs w:val="8"/>
+              </w:rPr>
+            </w:pPr>
+          </w:p>
+          <w:p>
+            <w:pPr>
+              <w:pStyle w:val="BodyText"/>
+              <w:numPr>
+                <w:ilvl w:val="0"/>
+                <w:numId w:val="2"/>
+              </w:numPr>
+              <w:ind w:left="432"/>
+              <w:rPr>
+                <w:sz w:val="20"/>
+              </w:rPr>
+            </w:pPr>
+            <w:r>
+              <w:rPr>
+                <w:sz w:val="20"/>
+              </w:rPr>
+              <w:t>2</w:t>
+            </w:r>
+          </w:p>
         </w:tc>
         <w:tc>
           <w:tcPr>
@@ -2710,6 +2816,7 @@
                 <w:ilvl w:val="0"/>
                 <w:numId w:val="2"/>
               </w:numPr>
+              <w:spacing w:after="40"/>
               <w:ind w:left="432"/>
               <w:rPr>
                 <w:sz w:val="20"/>
@@ -2729,6 +2836,7 @@
                 <w:ilvl w:val="0"/>
                 <w:numId w:val="2"/>
               </w:numPr>
+              <w:spacing w:after="40"/>
               <w:ind w:left="432"/>
               <w:rPr>
                 <w:sz w:val="20"/>
@@ -2748,6 +2856,7 @@
                 <w:ilvl w:val="0"/>
                 <w:numId w:val="2"/>
               </w:numPr>
+              <w:spacing w:after="40"/>
               <w:ind w:left="432"/>
               <w:rPr>
                 <w:sz w:val="20"/>
@@ -2767,6 +2876,7 @@
                 <w:ilvl w:val="0"/>
                 <w:numId w:val="2"/>
               </w:numPr>
+              <w:spacing w:after="40"/>
               <w:ind w:left="432"/>
               <w:rPr>
                 <w:sz w:val="20"/>
@@ -2786,6 +2896,7 @@
                 <w:ilvl w:val="0"/>
                 <w:numId w:val="2"/>
               </w:numPr>
+              <w:spacing w:after="40"/>
               <w:ind w:left="432"/>
               <w:rPr>
                 <w:sz w:val="20"/>
@@ -2814,6 +2925,7 @@
                 <w:ilvl w:val="0"/>
                 <w:numId w:val="2"/>
               </w:numPr>
+              <w:spacing w:after="40"/>
               <w:ind w:left="432"/>
               <w:rPr>
                 <w:sz w:val="20"/>
@@ -2833,6 +2945,7 @@
                 <w:ilvl w:val="0"/>
                 <w:numId w:val="2"/>
               </w:numPr>
+              <w:spacing w:after="40"/>
               <w:ind w:left="432"/>
               <w:rPr>
                 <w:sz w:val="20"/>
@@ -2852,6 +2965,7 @@
                 <w:ilvl w:val="0"/>
                 <w:numId w:val="2"/>
               </w:numPr>
+              <w:spacing w:after="40"/>
               <w:ind w:left="432"/>
               <w:rPr>
                 <w:sz w:val="20"/>
@@ -2864,6 +2978,44 @@
               <w:t>1</w:t>
             </w:r>
           </w:p>
+          <w:p>
+            <w:pPr>
+              <w:pStyle w:val="BodyText"/>
+              <w:rPr>
+                <w:sz w:val="20"/>
+              </w:rPr>
+            </w:pPr>
+          </w:p>
+          <w:p>
+            <w:pPr>
+              <w:pStyle w:val="BodyText"/>
+              <w:rPr>
+                <w:sz w:val="8"/>
+                <w:szCs w:val="8"/>
+              </w:rPr>
+            </w:pPr>
+          </w:p>
+          <w:p>
+            <w:pPr>
+              <w:pStyle w:val="BodyText"/>
+              <w:numPr>
+                <w:ilvl w:val="0"/>
+                <w:numId w:val="2"/>
+              </w:numPr>
+              <w:ind w:left="432"/>
+              <w:rPr>
+                <w:sz w:val="20"/>
+                <w:szCs w:val="20"/>
+              </w:rPr>
+            </w:pPr>
+            <w:r>
+              <w:rPr>
+                <w:sz w:val="20"/>
+                <w:szCs w:val="20"/>
+              </w:rPr>
+              <w:t>1</w:t>
+            </w:r>
+          </w:p>
         </w:tc>
         <w:tc>
           <w:tcPr>
@@ -2887,7 +3039,8 @@
           <w:p>
             <w:pPr>
               <w:pStyle w:val="BodyText"/>
-              <w:ind w:left="0"/>
+              <w:spacing w:after="40"/>
+              <w:ind w:left="72"/>
               <w:rPr>
                 <w:sz w:val="20"/>
               </w:rPr>
@@ -2902,7 +3055,8 @@
           <w:p>
             <w:pPr>
               <w:pStyle w:val="BodyText"/>
-              <w:ind w:left="0"/>
+              <w:spacing w:after="40"/>
+              <w:ind w:left="72"/>
               <w:rPr>
                 <w:sz w:val="20"/>
               </w:rPr>
@@ -2917,7 +3071,8 @@
           <w:p>
             <w:pPr>
               <w:pStyle w:val="BodyText"/>
-              <w:ind w:left="0"/>
+              <w:spacing w:after="40"/>
+              <w:ind w:left="72"/>
               <w:rPr>
                 <w:sz w:val="20"/>
               </w:rPr>
@@ -2932,7 +3087,8 @@
           <w:p>
             <w:pPr>
               <w:pStyle w:val="BodyText"/>
-              <w:ind w:left="0"/>
+              <w:spacing w:after="40"/>
+              <w:ind w:left="72"/>
               <w:rPr>
                 <w:sz w:val="20"/>
               </w:rPr>
@@ -2965,7 +3121,8 @@
           <w:p>
             <w:pPr>
               <w:pStyle w:val="BodyText"/>
-              <w:ind w:left="0"/>
+              <w:spacing w:after="40"/>
+              <w:ind w:left="72"/>
               <w:rPr>
                 <w:sz w:val="20"/>
               </w:rPr>
@@ -2980,7 +3137,8 @@
           <w:p>
             <w:pPr>
               <w:pStyle w:val="BodyText"/>
-              <w:ind w:left="0"/>
+              <w:spacing w:after="40"/>
+              <w:ind w:left="72"/>
               <w:rPr>
                 <w:sz w:val="20"/>
               </w:rPr>
@@ -2995,7 +3153,8 @@
           <w:p>
             <w:pPr>
               <w:pStyle w:val="BodyText"/>
-              <w:ind w:left="0"/>
+              <w:spacing w:after="40"/>
+              <w:ind w:left="72"/>
               <w:rPr>
                 <w:sz w:val="20"/>
               </w:rPr>
@@ -3005,6 +3164,41 @@
                 <w:sz w:val="20"/>
               </w:rPr>
               <w:t>2/16/2012</w:t>
+            </w:r>
+          </w:p>
+          <w:p>
+            <w:pPr>
+              <w:pStyle w:val="BodyText"/>
+              <w:ind w:left="0"/>
+              <w:rPr>
+                <w:sz w:val="8"/>
+                <w:szCs w:val="8"/>
+              </w:rPr>
+            </w:pPr>
+          </w:p>
+          <w:p>
+            <w:pPr>
+              <w:pStyle w:val="BodyText"/>
+              <w:ind w:left="0"/>
+              <w:rPr>
+                <w:sz w:val="14"/>
+                <w:szCs w:val="14"/>
+              </w:rPr>
+            </w:pPr>
+          </w:p>
+          <w:p>
+            <w:pPr>
+              <w:pStyle w:val="BodyText"/>
+              <w:ind w:left="0"/>
+              <w:rPr>
+                <w:sz w:val="20"/>
+              </w:rPr>
+            </w:pPr>
+            <w:r>
+              <w:rPr>
+                <w:sz w:val="20"/>
+              </w:rPr>
+              <w:t>2/24/2012</w:t>
             </w:r>
           </w:p>
         </w:tc>
@@ -3030,7 +3224,7 @@
               <w:rPr>
                 <w:sz w:val="20"/>
               </w:rPr>
-              <w:t>Manage System</w:t>
+              <w:t>Manage Applications</w:t>
             </w:r>
           </w:p>
           <w:p>
@@ -3040,15 +3234,22 @@
                 <w:ilvl w:val="0"/>
                 <w:numId w:val="1"/>
               </w:numPr>
-              <w:rPr>
-                <w:sz w:val="20"/>
-              </w:rPr>
-            </w:pPr>
-            <w:r>
-              <w:rPr>
-                <w:sz w:val="20"/>
-              </w:rPr>
-              <w:t>Setup / change system preferences</w:t>
+              <w:spacing w:after="40"/>
+              <w:rPr>
+                <w:sz w:val="20"/>
+              </w:rPr>
+            </w:pPr>
+            <w:r>
+              <w:rPr>
+                <w:sz w:val="20"/>
+              </w:rPr>
+              <w:t xml:space="preserve">Add </w:t>
+            </w:r>
+            <w:r>
+              <w:rPr>
+                <w:sz w:val="20"/>
+              </w:rPr>
+              <w:t>application</w:t>
             </w:r>
           </w:p>
           <w:p>
@@ -3058,15 +3259,91 @@
                 <w:ilvl w:val="0"/>
                 <w:numId w:val="1"/>
               </w:numPr>
-              <w:rPr>
-                <w:sz w:val="20"/>
-              </w:rPr>
-            </w:pPr>
-            <w:r>
-              <w:rPr>
-                <w:sz w:val="20"/>
-              </w:rPr>
-              <w:t>Create, update, delete system variables</w:t>
+              <w:spacing w:after="40"/>
+              <w:rPr>
+                <w:sz w:val="20"/>
+              </w:rPr>
+            </w:pPr>
+            <w:r>
+              <w:rPr>
+                <w:sz w:val="20"/>
+              </w:rPr>
+              <w:t>Change</w:t>
+            </w:r>
+            <w:r>
+              <w:rPr>
+                <w:sz w:val="20"/>
+              </w:rPr>
+              <w:t xml:space="preserve"> </w:t>
+            </w:r>
+            <w:r>
+              <w:rPr>
+                <w:sz w:val="20"/>
+              </w:rPr>
+              <w:t>Application</w:t>
+            </w:r>
+          </w:p>
+          <w:p>
+            <w:pPr>
+              <w:pStyle w:val="BodyText"/>
+              <w:numPr>
+                <w:ilvl w:val="0"/>
+                <w:numId w:val="1"/>
+              </w:numPr>
+              <w:spacing w:after="40"/>
+              <w:rPr>
+                <w:sz w:val="20"/>
+              </w:rPr>
+            </w:pPr>
+            <w:r>
+              <w:rPr>
+                <w:sz w:val="20"/>
+              </w:rPr>
+              <w:t xml:space="preserve">Remove </w:t>
+            </w:r>
+            <w:r>
+              <w:rPr>
+                <w:sz w:val="20"/>
+              </w:rPr>
+              <w:t>Application</w:t>
+            </w:r>
+          </w:p>
+          <w:p>
+            <w:pPr>
+              <w:pStyle w:val="BodyText"/>
+              <w:numPr>
+                <w:ilvl w:val="0"/>
+                <w:numId w:val="1"/>
+              </w:numPr>
+              <w:spacing w:after="40"/>
+              <w:rPr>
+                <w:sz w:val="20"/>
+              </w:rPr>
+            </w:pPr>
+            <w:r>
+              <w:rPr>
+                <w:sz w:val="20"/>
+              </w:rPr>
+              <w:t>Display Application</w:t>
+            </w:r>
+          </w:p>
+          <w:p>
+            <w:pPr>
+              <w:pStyle w:val="BodyText"/>
+              <w:numPr>
+                <w:ilvl w:val="0"/>
+                <w:numId w:val="1"/>
+              </w:numPr>
+              <w:spacing w:after="40"/>
+              <w:rPr>
+                <w:sz w:val="20"/>
+              </w:rPr>
+            </w:pPr>
+            <w:r>
+              <w:rPr>
+                <w:sz w:val="20"/>
+              </w:rPr>
+              <w:t>External class modifications</w:t>
             </w:r>
           </w:p>
         </w:tc>
@@ -3082,6 +3359,124 @@
                 <w:sz w:val="20"/>
               </w:rPr>
             </w:pPr>
+            <w:r>
+              <w:rPr>
+                <w:sz w:val="20"/>
+              </w:rPr>
+              <w:t>Total</w:t>
+            </w:r>
+            <w:r>
+              <w:rPr>
+                <w:sz w:val="20"/>
+              </w:rPr>
+              <w:t>:</w:t>
+            </w:r>
+            <w:r>
+              <w:rPr>
+                <w:sz w:val="20"/>
+              </w:rPr>
+              <w:t xml:space="preserve"> 12</w:t>
+            </w:r>
+          </w:p>
+          <w:p>
+            <w:pPr>
+              <w:pStyle w:val="BodyText"/>
+              <w:numPr>
+                <w:ilvl w:val="0"/>
+                <w:numId w:val="2"/>
+              </w:numPr>
+              <w:spacing w:after="40"/>
+              <w:ind w:left="432"/>
+              <w:rPr>
+                <w:sz w:val="20"/>
+              </w:rPr>
+            </w:pPr>
+            <w:r>
+              <w:rPr>
+                <w:sz w:val="20"/>
+              </w:rPr>
+              <w:t>2</w:t>
+            </w:r>
+          </w:p>
+          <w:p>
+            <w:pPr>
+              <w:pStyle w:val="BodyText"/>
+              <w:numPr>
+                <w:ilvl w:val="0"/>
+                <w:numId w:val="2"/>
+              </w:numPr>
+              <w:spacing w:after="40"/>
+              <w:ind w:left="432"/>
+              <w:rPr>
+                <w:sz w:val="20"/>
+              </w:rPr>
+            </w:pPr>
+            <w:r>
+              <w:rPr>
+                <w:sz w:val="20"/>
+              </w:rPr>
+              <w:t>2</w:t>
+            </w:r>
+          </w:p>
+          <w:p>
+            <w:pPr>
+              <w:pStyle w:val="BodyText"/>
+              <w:numPr>
+                <w:ilvl w:val="0"/>
+                <w:numId w:val="2"/>
+              </w:numPr>
+              <w:spacing w:after="40"/>
+              <w:ind w:left="432"/>
+              <w:rPr>
+                <w:sz w:val="20"/>
+              </w:rPr>
+            </w:pPr>
+            <w:r>
+              <w:rPr>
+                <w:sz w:val="20"/>
+              </w:rPr>
+              <w:t>3</w:t>
+            </w:r>
+          </w:p>
+          <w:p>
+            <w:pPr>
+              <w:pStyle w:val="BodyText"/>
+              <w:numPr>
+                <w:ilvl w:val="0"/>
+                <w:numId w:val="2"/>
+              </w:numPr>
+              <w:spacing w:after="40"/>
+              <w:ind w:left="432"/>
+              <w:rPr>
+                <w:sz w:val="20"/>
+              </w:rPr>
+            </w:pPr>
+            <w:r>
+              <w:rPr>
+                <w:sz w:val="20"/>
+              </w:rPr>
+              <w:t>1</w:t>
+            </w:r>
+          </w:p>
+          <w:p>
+            <w:pPr>
+              <w:pStyle w:val="BodyText"/>
+              <w:numPr>
+                <w:ilvl w:val="0"/>
+                <w:numId w:val="2"/>
+              </w:numPr>
+              <w:spacing w:after="40"/>
+              <w:ind w:left="432"/>
+              <w:rPr>
+                <w:sz w:val="20"/>
+              </w:rPr>
+            </w:pPr>
+            <w:r>
+              <w:rPr>
+                <w:sz w:val="20"/>
+              </w:rPr>
+              <w:t>4</w:t>
+            </w:r>
           </w:p>
         </w:tc>
         <w:tc>
@@ -3091,11 +3486,117 @@
           <w:p>
             <w:pPr>
               <w:pStyle w:val="BodyText"/>
-              <w:ind w:left="360"/>
-              <w:rPr>
-                <w:sz w:val="20"/>
-              </w:rPr>
-            </w:pPr>
+              <w:ind w:left="0"/>
+              <w:rPr>
+                <w:sz w:val="20"/>
+              </w:rPr>
+            </w:pPr>
+            <w:r>
+              <w:rPr>
+                <w:sz w:val="20"/>
+              </w:rPr>
+              <w:t>Total: 10</w:t>
+            </w:r>
+          </w:p>
+          <w:p>
+            <w:pPr>
+              <w:pStyle w:val="BodyText"/>
+              <w:numPr>
+                <w:ilvl w:val="0"/>
+                <w:numId w:val="2"/>
+              </w:numPr>
+              <w:spacing w:after="40"/>
+              <w:ind w:left="432"/>
+              <w:rPr>
+                <w:sz w:val="20"/>
+              </w:rPr>
+            </w:pPr>
+            <w:r>
+              <w:rPr>
+                <w:sz w:val="20"/>
+              </w:rPr>
+              <w:t>1</w:t>
+            </w:r>
+          </w:p>
+          <w:p>
+            <w:pPr>
+              <w:pStyle w:val="BodyText"/>
+              <w:numPr>
+                <w:ilvl w:val="0"/>
+                <w:numId w:val="2"/>
+              </w:numPr>
+              <w:spacing w:after="40"/>
+              <w:ind w:left="432"/>
+              <w:rPr>
+                <w:sz w:val="20"/>
+              </w:rPr>
+            </w:pPr>
+            <w:r>
+              <w:rPr>
+                <w:sz w:val="20"/>
+              </w:rPr>
+              <w:t>2</w:t>
+            </w:r>
+          </w:p>
+          <w:p>
+            <w:pPr>
+              <w:pStyle w:val="BodyText"/>
+              <w:numPr>
+                <w:ilvl w:val="0"/>
+                <w:numId w:val="2"/>
+              </w:numPr>
+              <w:spacing w:after="40"/>
+              <w:ind w:left="432"/>
+              <w:rPr>
+                <w:sz w:val="20"/>
+              </w:rPr>
+            </w:pPr>
+            <w:r>
+              <w:rPr>
+                <w:sz w:val="20"/>
+              </w:rPr>
+              <w:t>2</w:t>
+            </w:r>
+          </w:p>
+          <w:p>
+            <w:pPr>
+              <w:pStyle w:val="BodyText"/>
+              <w:numPr>
+                <w:ilvl w:val="0"/>
+                <w:numId w:val="2"/>
+              </w:numPr>
+              <w:spacing w:after="40"/>
+              <w:ind w:left="432"/>
+              <w:rPr>
+                <w:sz w:val="20"/>
+              </w:rPr>
+            </w:pPr>
+            <w:r>
+              <w:rPr>
+                <w:sz w:val="20"/>
+              </w:rPr>
+              <w:t>1</w:t>
+            </w:r>
+          </w:p>
+          <w:p>
+            <w:pPr>
+              <w:pStyle w:val="BodyText"/>
+              <w:numPr>
+                <w:ilvl w:val="0"/>
+                <w:numId w:val="2"/>
+              </w:numPr>
+              <w:spacing w:after="40"/>
+              <w:ind w:left="432"/>
+              <w:rPr>
+                <w:sz w:val="20"/>
+              </w:rPr>
+            </w:pPr>
+            <w:r>
+              <w:rPr>
+                <w:sz w:val="20"/>
+              </w:rPr>
+              <w:t>4</w:t>
+            </w:r>
           </w:p>
         </w:tc>
         <w:tc>
@@ -3110,6 +3611,92 @@
                 <w:sz w:val="20"/>
               </w:rPr>
             </w:pPr>
+            <w:r>
+              <w:rPr>
+                <w:sz w:val="20"/>
+              </w:rPr>
+              <w:t>Released: 2/24/2012</w:t>
+            </w:r>
+          </w:p>
+          <w:p>
+            <w:pPr>
+              <w:pStyle w:val="BodyText"/>
+              <w:spacing w:after="40"/>
+              <w:ind w:left="72"/>
+              <w:rPr>
+                <w:sz w:val="20"/>
+              </w:rPr>
+            </w:pPr>
+            <w:r>
+              <w:rPr>
+                <w:sz w:val="20"/>
+              </w:rPr>
+              <w:t>2/23/2012</w:t>
+            </w:r>
+          </w:p>
+          <w:p>
+            <w:pPr>
+              <w:pStyle w:val="BodyText"/>
+              <w:spacing w:after="40"/>
+              <w:ind w:left="72"/>
+              <w:rPr>
+                <w:sz w:val="20"/>
+              </w:rPr>
+            </w:pPr>
+            <w:r>
+              <w:rPr>
+                <w:sz w:val="20"/>
+              </w:rPr>
+              <w:t>2/23/2012</w:t>
+            </w:r>
+          </w:p>
+          <w:p>
+            <w:pPr>
+              <w:pStyle w:val="BodyText"/>
+              <w:spacing w:after="40"/>
+              <w:ind w:left="72"/>
+              <w:rPr>
+                <w:sz w:val="20"/>
+              </w:rPr>
+            </w:pPr>
+            <w:r>
+              <w:rPr>
+                <w:sz w:val="20"/>
+              </w:rPr>
+              <w:t>2/23/2012</w:t>
+            </w:r>
+          </w:p>
+          <w:p>
+            <w:pPr>
+              <w:pStyle w:val="BodyText"/>
+              <w:spacing w:after="40"/>
+              <w:ind w:left="72"/>
+              <w:rPr>
+                <w:sz w:val="20"/>
+              </w:rPr>
+            </w:pPr>
+            <w:r>
+              <w:rPr>
+                <w:sz w:val="20"/>
+              </w:rPr>
+              <w:t>2/23/2012</w:t>
+            </w:r>
+          </w:p>
+          <w:p>
+            <w:pPr>
+              <w:pStyle w:val="BodyText"/>
+              <w:spacing w:after="40"/>
+              <w:ind w:left="72"/>
+              <w:rPr>
+                <w:sz w:val="20"/>
+              </w:rPr>
+            </w:pPr>
+            <w:r>
+              <w:rPr>
+                <w:sz w:val="20"/>
+              </w:rPr>
+              <w:t>2/24/2012</w:t>
+            </w:r>
           </w:p>
         </w:tc>
       </w:tr>
@@ -3135,22 +3722,24 @@
                 <w:sz w:val="20"/>
               </w:rPr>
               <w:lastRenderedPageBreak/>
-              <w:t>Manage Program</w:t>
-            </w:r>
-            <w:r>
-              <w:rPr>
-                <w:sz w:val="20"/>
-              </w:rPr>
-              <w:t>s</w:t>
-            </w:r>
-          </w:p>
-          <w:p>
-            <w:pPr>
-              <w:pStyle w:val="BodyText"/>
-              <w:numPr>
-                <w:ilvl w:val="0"/>
-                <w:numId w:val="1"/>
-              </w:numPr>
+              <w:t xml:space="preserve">Manage </w:t>
+            </w:r>
+            <w:r>
+              <w:rPr>
+                <w:sz w:val="20"/>
+              </w:rPr>
+              <w:t>Projects</w:t>
+            </w:r>
+          </w:p>
+          <w:p>
+            <w:pPr>
+              <w:pStyle w:val="BodyText"/>
+              <w:numPr>
+                <w:ilvl w:val="0"/>
+                <w:numId w:val="2"/>
+              </w:numPr>
+              <w:spacing w:after="40"/>
+              <w:ind w:left="432"/>
               <w:rPr>
                 <w:sz w:val="20"/>
               </w:rPr>
@@ -3165,16 +3754,18 @@
               <w:rPr>
                 <w:sz w:val="20"/>
               </w:rPr>
-              <w:t>program</w:t>
-            </w:r>
-          </w:p>
-          <w:p>
-            <w:pPr>
-              <w:pStyle w:val="BodyText"/>
-              <w:numPr>
-                <w:ilvl w:val="0"/>
-                <w:numId w:val="1"/>
-              </w:numPr>
+              <w:t>project</w:t>
+            </w:r>
+          </w:p>
+          <w:p>
+            <w:pPr>
+              <w:pStyle w:val="BodyText"/>
+              <w:numPr>
+                <w:ilvl w:val="0"/>
+                <w:numId w:val="2"/>
+              </w:numPr>
+              <w:spacing w:after="40"/>
+              <w:ind w:left="432"/>
               <w:rPr>
                 <w:sz w:val="20"/>
               </w:rPr>
@@ -3195,58 +3786,68 @@
               <w:rPr>
                 <w:sz w:val="20"/>
               </w:rPr>
-              <w:t>program</w:t>
-            </w:r>
-          </w:p>
-          <w:p>
-            <w:pPr>
-              <w:pStyle w:val="BodyText"/>
-              <w:numPr>
-                <w:ilvl w:val="0"/>
-                <w:numId w:val="1"/>
-              </w:numPr>
-              <w:rPr>
-                <w:sz w:val="20"/>
-              </w:rPr>
-            </w:pPr>
-            <w:r>
-              <w:rPr>
-                <w:sz w:val="20"/>
-              </w:rPr>
-              <w:t>Remove program</w:t>
-            </w:r>
-          </w:p>
-          <w:p>
-            <w:pPr>
-              <w:pStyle w:val="BodyText"/>
-              <w:numPr>
-                <w:ilvl w:val="0"/>
-                <w:numId w:val="1"/>
-              </w:numPr>
-              <w:rPr>
-                <w:sz w:val="20"/>
-              </w:rPr>
-            </w:pPr>
-            <w:r>
-              <w:rPr>
-                <w:sz w:val="20"/>
-              </w:rPr>
-              <w:t>Display program</w:t>
-            </w:r>
-          </w:p>
-          <w:p>
-            <w:pPr>
-              <w:pStyle w:val="BodyText"/>
-              <w:ind w:left="0"/>
-              <w:rPr>
-                <w:sz w:val="20"/>
-              </w:rPr>
-            </w:pPr>
-            <w:r>
-              <w:rPr>
-                <w:sz w:val="20"/>
-              </w:rPr>
-              <w:t>Requested Release: 1/30/2012</w:t>
+              <w:t>project</w:t>
+            </w:r>
+          </w:p>
+          <w:p>
+            <w:pPr>
+              <w:pStyle w:val="BodyText"/>
+              <w:numPr>
+                <w:ilvl w:val="0"/>
+                <w:numId w:val="2"/>
+              </w:numPr>
+              <w:spacing w:after="40"/>
+              <w:ind w:left="432"/>
+              <w:rPr>
+                <w:sz w:val="20"/>
+              </w:rPr>
+            </w:pPr>
+            <w:r>
+              <w:rPr>
+                <w:sz w:val="20"/>
+              </w:rPr>
+              <w:t xml:space="preserve">Remove </w:t>
+            </w:r>
+            <w:r>
+              <w:rPr>
+                <w:sz w:val="20"/>
+              </w:rPr>
+              <w:t>project</w:t>
+            </w:r>
+          </w:p>
+          <w:p>
+            <w:pPr>
+              <w:pStyle w:val="BodyText"/>
+              <w:numPr>
+                <w:ilvl w:val="0"/>
+                <w:numId w:val="2"/>
+              </w:numPr>
+              <w:spacing w:after="40"/>
+              <w:ind w:left="432"/>
+              <w:rPr>
+                <w:sz w:val="20"/>
+              </w:rPr>
+            </w:pPr>
+            <w:r>
+              <w:rPr>
+                <w:sz w:val="20"/>
+              </w:rPr>
+              <w:t>Display project</w:t>
+            </w:r>
+          </w:p>
+          <w:p>
+            <w:pPr>
+              <w:pStyle w:val="BodyText"/>
+              <w:ind w:left="0"/>
+              <w:rPr>
+                <w:sz w:val="20"/>
+              </w:rPr>
+            </w:pPr>
+            <w:r>
+              <w:rPr>
+                <w:sz w:val="20"/>
+              </w:rPr>
+              <w:t>Requested Release: 2/13/2012</w:t>
             </w:r>
           </w:p>
         </w:tc>
@@ -3266,22 +3867,137 @@
               <w:rPr>
                 <w:sz w:val="20"/>
               </w:rPr>
-              <w:t xml:space="preserve">Total: </w:t>
-            </w:r>
-            <w:r>
-              <w:rPr>
-                <w:sz w:val="20"/>
-              </w:rPr>
-              <w:t>6</w:t>
-            </w:r>
-          </w:p>
-          <w:p>
-            <w:pPr>
-              <w:pStyle w:val="BodyText"/>
-              <w:numPr>
-                <w:ilvl w:val="0"/>
-                <w:numId w:val="2"/>
-              </w:numPr>
+              <w:t>Total: 12</w:t>
+            </w:r>
+          </w:p>
+          <w:p>
+            <w:pPr>
+              <w:pStyle w:val="BodyText"/>
+              <w:numPr>
+                <w:ilvl w:val="0"/>
+                <w:numId w:val="2"/>
+              </w:numPr>
+              <w:spacing w:after="40"/>
+              <w:ind w:left="432"/>
+              <w:rPr>
+                <w:sz w:val="20"/>
+              </w:rPr>
+            </w:pPr>
+            <w:r>
+              <w:rPr>
+                <w:sz w:val="20"/>
+              </w:rPr>
+              <w:t>3</w:t>
+            </w:r>
+          </w:p>
+          <w:p>
+            <w:pPr>
+              <w:pStyle w:val="BodyText"/>
+              <w:numPr>
+                <w:ilvl w:val="0"/>
+                <w:numId w:val="2"/>
+              </w:numPr>
+              <w:spacing w:after="40"/>
+              <w:ind w:left="432"/>
+              <w:rPr>
+                <w:sz w:val="20"/>
+              </w:rPr>
+            </w:pPr>
+            <w:r>
+              <w:rPr>
+                <w:sz w:val="20"/>
+              </w:rPr>
+              <w:t>3</w:t>
+            </w:r>
+          </w:p>
+          <w:p>
+            <w:pPr>
+              <w:pStyle w:val="BodyText"/>
+              <w:numPr>
+                <w:ilvl w:val="0"/>
+                <w:numId w:val="2"/>
+              </w:numPr>
+              <w:spacing w:after="40"/>
+              <w:ind w:left="432"/>
+              <w:rPr>
+                <w:sz w:val="20"/>
+              </w:rPr>
+            </w:pPr>
+            <w:r>
+              <w:rPr>
+                <w:sz w:val="20"/>
+              </w:rPr>
+              <w:t>3</w:t>
+            </w:r>
+          </w:p>
+          <w:p>
+            <w:pPr>
+              <w:pStyle w:val="BodyText"/>
+              <w:numPr>
+                <w:ilvl w:val="0"/>
+                <w:numId w:val="2"/>
+              </w:numPr>
+              <w:spacing w:after="40"/>
+              <w:ind w:left="432"/>
+              <w:rPr>
+                <w:sz w:val="20"/>
+              </w:rPr>
+            </w:pPr>
+            <w:r>
+              <w:rPr>
+                <w:sz w:val="20"/>
+              </w:rPr>
+              <w:t>3</w:t>
+            </w:r>
+          </w:p>
+        </w:tc>
+        <w:tc>
+          <w:tcPr>
+            <w:tcW w:w="1710" w:type="dxa"/>
+          </w:tcPr>
+          <w:p>
+            <w:pPr>
+              <w:pStyle w:val="BodyText"/>
+              <w:ind w:left="0"/>
+              <w:rPr>
+                <w:sz w:val="20"/>
+              </w:rPr>
+            </w:pPr>
+            <w:r>
+              <w:rPr>
+                <w:sz w:val="20"/>
+              </w:rPr>
+              <w:t>Total: 9</w:t>
+            </w:r>
+          </w:p>
+          <w:p>
+            <w:pPr>
+              <w:pStyle w:val="BodyText"/>
+              <w:numPr>
+                <w:ilvl w:val="0"/>
+                <w:numId w:val="2"/>
+              </w:numPr>
+              <w:spacing w:after="40"/>
+              <w:ind w:left="432"/>
+              <w:rPr>
+                <w:sz w:val="20"/>
+              </w:rPr>
+            </w:pPr>
+            <w:r>
+              <w:rPr>
+                <w:sz w:val="20"/>
+              </w:rPr>
+              <w:t>3</w:t>
+            </w:r>
+          </w:p>
+          <w:p>
+            <w:pPr>
+              <w:pStyle w:val="BodyText"/>
+              <w:numPr>
+                <w:ilvl w:val="0"/>
+                <w:numId w:val="2"/>
+              </w:numPr>
+              <w:spacing w:after="40"/>
               <w:ind w:left="432"/>
               <w:rPr>
                 <w:sz w:val="20"/>
@@ -3301,6 +4017,27 @@
                 <w:ilvl w:val="0"/>
                 <w:numId w:val="2"/>
               </w:numPr>
+              <w:spacing w:after="40"/>
+              <w:ind w:left="432"/>
+              <w:rPr>
+                <w:sz w:val="20"/>
+              </w:rPr>
+            </w:pPr>
+            <w:r>
+              <w:rPr>
+                <w:sz w:val="20"/>
+              </w:rPr>
+              <w:t>3</w:t>
+            </w:r>
+          </w:p>
+          <w:p>
+            <w:pPr>
+              <w:pStyle w:val="BodyText"/>
+              <w:numPr>
+                <w:ilvl w:val="0"/>
+                <w:numId w:val="2"/>
+              </w:numPr>
+              <w:spacing w:after="40"/>
               <w:ind w:left="432"/>
               <w:rPr>
                 <w:sz w:val="20"/>
@@ -3313,146 +4050,6 @@
               <w:t>1</w:t>
             </w:r>
           </w:p>
-          <w:p>
-            <w:pPr>
-              <w:pStyle w:val="BodyText"/>
-              <w:numPr>
-                <w:ilvl w:val="0"/>
-                <w:numId w:val="2"/>
-              </w:numPr>
-              <w:ind w:left="432"/>
-              <w:rPr>
-                <w:sz w:val="20"/>
-              </w:rPr>
-            </w:pPr>
-            <w:r>
-              <w:rPr>
-                <w:sz w:val="20"/>
-              </w:rPr>
-              <w:t>2</w:t>
-            </w:r>
-          </w:p>
-          <w:p>
-            <w:pPr>
-              <w:pStyle w:val="BodyText"/>
-              <w:numPr>
-                <w:ilvl w:val="0"/>
-                <w:numId w:val="2"/>
-              </w:numPr>
-              <w:ind w:left="432"/>
-              <w:rPr>
-                <w:sz w:val="20"/>
-              </w:rPr>
-            </w:pPr>
-            <w:r>
-              <w:rPr>
-                <w:sz w:val="20"/>
-              </w:rPr>
-              <w:t>1</w:t>
-            </w:r>
-          </w:p>
-        </w:tc>
-        <w:tc>
-          <w:tcPr>
-            <w:tcW w:w="1710" w:type="dxa"/>
-          </w:tcPr>
-          <w:p>
-            <w:pPr>
-              <w:pStyle w:val="BodyText"/>
-              <w:ind w:left="0"/>
-              <w:rPr>
-                <w:sz w:val="20"/>
-              </w:rPr>
-            </w:pPr>
-            <w:r>
-              <w:rPr>
-                <w:sz w:val="20"/>
-              </w:rPr>
-              <w:t xml:space="preserve">Total: </w:t>
-            </w:r>
-            <w:r>
-              <w:rPr>
-                <w:sz w:val="20"/>
-              </w:rPr>
-              <w:t>4</w:t>
-            </w:r>
-          </w:p>
-          <w:p>
-            <w:pPr>
-              <w:pStyle w:val="BodyText"/>
-              <w:numPr>
-                <w:ilvl w:val="0"/>
-                <w:numId w:val="2"/>
-              </w:numPr>
-              <w:ind w:left="432"/>
-              <w:rPr>
-                <w:sz w:val="20"/>
-              </w:rPr>
-            </w:pPr>
-            <w:r>
-              <w:rPr>
-                <w:sz w:val="20"/>
-              </w:rPr>
-              <w:t>1</w:t>
-            </w:r>
-          </w:p>
-          <w:p>
-            <w:pPr>
-              <w:pStyle w:val="BodyText"/>
-              <w:numPr>
-                <w:ilvl w:val="0"/>
-                <w:numId w:val="2"/>
-              </w:numPr>
-              <w:ind w:left="432"/>
-              <w:rPr>
-                <w:sz w:val="20"/>
-              </w:rPr>
-            </w:pPr>
-            <w:r>
-              <w:rPr>
-                <w:sz w:val="20"/>
-              </w:rPr>
-              <w:t>1</w:t>
-            </w:r>
-          </w:p>
-          <w:p>
-            <w:pPr>
-              <w:pStyle w:val="BodyText"/>
-              <w:numPr>
-                <w:ilvl w:val="0"/>
-                <w:numId w:val="2"/>
-              </w:numPr>
-              <w:ind w:left="432"/>
-              <w:rPr>
-                <w:sz w:val="20"/>
-              </w:rPr>
-            </w:pPr>
-            <w:r>
-              <w:rPr>
-                <w:sz w:val="20"/>
-              </w:rPr>
-              <w:t>1</w:t>
-            </w:r>
-          </w:p>
-          <w:p>
-            <w:pPr>
-              <w:pStyle w:val="BodyText"/>
-              <w:numPr>
-                <w:ilvl w:val="0"/>
-                <w:numId w:val="2"/>
-              </w:numPr>
-              <w:ind w:left="432"/>
-              <w:rPr>
-                <w:sz w:val="20"/>
-              </w:rPr>
-            </w:pPr>
-            <w:r>
-              <w:rPr>
-                <w:sz w:val="20"/>
-              </w:rPr>
-              <w:t>1</w:t>
-            </w:r>
-          </w:p>
         </w:tc>
         <w:tc>
           <w:tcPr>
@@ -3470,73 +4067,71 @@
               <w:rPr>
                 <w:sz w:val="20"/>
               </w:rPr>
-              <w:t>Released:</w:t>
-            </w:r>
-            <w:r>
-              <w:rPr>
-                <w:sz w:val="20"/>
-              </w:rPr>
-              <w:t xml:space="preserve"> 1/30/2012</w:t>
-            </w:r>
-          </w:p>
-          <w:p>
-            <w:pPr>
-              <w:pStyle w:val="BodyText"/>
-              <w:ind w:left="0"/>
-              <w:rPr>
-                <w:sz w:val="20"/>
-              </w:rPr>
-            </w:pPr>
-            <w:r>
-              <w:rPr>
-                <w:sz w:val="20"/>
-              </w:rPr>
-              <w:t>1/28/2012</w:t>
-            </w:r>
-          </w:p>
-          <w:p>
-            <w:pPr>
-              <w:pStyle w:val="BodyText"/>
-              <w:ind w:left="0"/>
-              <w:rPr>
-                <w:sz w:val="20"/>
-              </w:rPr>
-            </w:pPr>
-            <w:r>
-              <w:rPr>
-                <w:sz w:val="20"/>
-              </w:rPr>
-              <w:t>1/28/2012</w:t>
-            </w:r>
-          </w:p>
-          <w:p>
-            <w:pPr>
-              <w:pStyle w:val="BodyText"/>
-              <w:ind w:left="0"/>
-              <w:rPr>
-                <w:sz w:val="20"/>
-              </w:rPr>
-            </w:pPr>
-            <w:r>
-              <w:rPr>
-                <w:sz w:val="20"/>
-              </w:rPr>
-              <w:t>1/28/2012</w:t>
-            </w:r>
-          </w:p>
-          <w:p>
-            <w:pPr>
-              <w:pStyle w:val="BodyText"/>
-              <w:ind w:left="0"/>
-              <w:rPr>
-                <w:sz w:val="20"/>
-              </w:rPr>
-            </w:pPr>
-            <w:r>
-              <w:rPr>
-                <w:sz w:val="20"/>
-              </w:rPr>
-              <w:t>1/28/2012</w:t>
+              <w:t>Released: 2/13/2012</w:t>
+            </w:r>
+          </w:p>
+          <w:p>
+            <w:pPr>
+              <w:pStyle w:val="BodyText"/>
+              <w:spacing w:after="40"/>
+              <w:ind w:left="72"/>
+              <w:rPr>
+                <w:sz w:val="20"/>
+              </w:rPr>
+            </w:pPr>
+            <w:r>
+              <w:rPr>
+                <w:sz w:val="20"/>
+              </w:rPr>
+              <w:t>2/9/2012</w:t>
+            </w:r>
+          </w:p>
+          <w:p>
+            <w:pPr>
+              <w:pStyle w:val="BodyText"/>
+              <w:spacing w:after="40"/>
+              <w:ind w:left="72"/>
+              <w:rPr>
+                <w:sz w:val="20"/>
+              </w:rPr>
+            </w:pPr>
+            <w:r>
+              <w:rPr>
+                <w:sz w:val="20"/>
+              </w:rPr>
+              <w:t>2/9/2012</w:t>
+            </w:r>
+          </w:p>
+          <w:p>
+            <w:pPr>
+              <w:pStyle w:val="BodyText"/>
+              <w:spacing w:after="40"/>
+              <w:ind w:left="72"/>
+              <w:rPr>
+                <w:sz w:val="20"/>
+              </w:rPr>
+            </w:pPr>
+            <w:r>
+              <w:rPr>
+                <w:sz w:val="20"/>
+              </w:rPr>
+              <w:t>2/10/2012</w:t>
+            </w:r>
+          </w:p>
+          <w:p>
+            <w:pPr>
+              <w:pStyle w:val="BodyText"/>
+              <w:spacing w:after="40"/>
+              <w:ind w:left="72"/>
+              <w:rPr>
+                <w:sz w:val="20"/>
+              </w:rPr>
+            </w:pPr>
+            <w:r>
+              <w:rPr>
+                <w:sz w:val="20"/>
+              </w:rPr>
+              <w:t>2/10/2012</w:t>
             </w:r>
           </w:p>
         </w:tc>
@@ -3562,22 +4157,18 @@
               <w:rPr>
                 <w:sz w:val="20"/>
               </w:rPr>
-              <w:t xml:space="preserve">Manage </w:t>
-            </w:r>
-            <w:r>
-              <w:rPr>
-                <w:sz w:val="20"/>
-              </w:rPr>
-              <w:t>Projects</w:t>
-            </w:r>
-          </w:p>
-          <w:p>
-            <w:pPr>
-              <w:pStyle w:val="BodyText"/>
-              <w:numPr>
-                <w:ilvl w:val="0"/>
-                <w:numId w:val="1"/>
-              </w:numPr>
+              <w:t>Manage Programs</w:t>
+            </w:r>
+          </w:p>
+          <w:p>
+            <w:pPr>
+              <w:pStyle w:val="BodyText"/>
+              <w:numPr>
+                <w:ilvl w:val="0"/>
+                <w:numId w:val="2"/>
+              </w:numPr>
+              <w:spacing w:after="40"/>
+              <w:ind w:left="432"/>
               <w:rPr>
                 <w:sz w:val="20"/>
               </w:rPr>
@@ -3592,16 +4183,18 @@
               <w:rPr>
                 <w:sz w:val="20"/>
               </w:rPr>
-              <w:t>project</w:t>
-            </w:r>
-          </w:p>
-          <w:p>
-            <w:pPr>
-              <w:pStyle w:val="BodyText"/>
-              <w:numPr>
-                <w:ilvl w:val="0"/>
-                <w:numId w:val="1"/>
-              </w:numPr>
+              <w:t>program</w:t>
+            </w:r>
+          </w:p>
+          <w:p>
+            <w:pPr>
+              <w:pStyle w:val="BodyText"/>
+              <w:numPr>
+                <w:ilvl w:val="0"/>
+                <w:numId w:val="2"/>
+              </w:numPr>
+              <w:spacing w:after="40"/>
+              <w:ind w:left="432"/>
               <w:rPr>
                 <w:sz w:val="20"/>
               </w:rPr>
@@ -3622,64 +4215,62 @@
               <w:rPr>
                 <w:sz w:val="20"/>
               </w:rPr>
-              <w:t>project</w:t>
-            </w:r>
-          </w:p>
-          <w:p>
-            <w:pPr>
-              <w:pStyle w:val="BodyText"/>
-              <w:numPr>
-                <w:ilvl w:val="0"/>
-                <w:numId w:val="1"/>
-              </w:numPr>
-              <w:rPr>
-                <w:sz w:val="20"/>
-              </w:rPr>
-            </w:pPr>
-            <w:r>
-              <w:rPr>
-                <w:sz w:val="20"/>
-              </w:rPr>
-              <w:t xml:space="preserve">Remove </w:t>
-            </w:r>
-            <w:r>
-              <w:rPr>
-                <w:sz w:val="20"/>
-              </w:rPr>
-              <w:t>project</w:t>
-            </w:r>
-          </w:p>
-          <w:p>
-            <w:pPr>
-              <w:pStyle w:val="BodyText"/>
-              <w:numPr>
-                <w:ilvl w:val="0"/>
-                <w:numId w:val="1"/>
-              </w:numPr>
-              <w:rPr>
-                <w:sz w:val="20"/>
-              </w:rPr>
-            </w:pPr>
-            <w:r>
-              <w:rPr>
-                <w:sz w:val="20"/>
-              </w:rPr>
-              <w:t>Display project</w:t>
-            </w:r>
-          </w:p>
-          <w:p>
-            <w:pPr>
-              <w:pStyle w:val="BodyText"/>
-              <w:ind w:left="0"/>
-              <w:rPr>
-                <w:sz w:val="20"/>
-              </w:rPr>
-            </w:pPr>
-            <w:r>
-              <w:rPr>
-                <w:sz w:val="20"/>
-              </w:rPr>
-              <w:t>Requested Release: 2/13/2012</w:t>
+              <w:t>program</w:t>
+            </w:r>
+          </w:p>
+          <w:p>
+            <w:pPr>
+              <w:pStyle w:val="BodyText"/>
+              <w:numPr>
+                <w:ilvl w:val="0"/>
+                <w:numId w:val="2"/>
+              </w:numPr>
+              <w:spacing w:after="40"/>
+              <w:ind w:left="432"/>
+              <w:rPr>
+                <w:sz w:val="20"/>
+              </w:rPr>
+            </w:pPr>
+            <w:r>
+              <w:rPr>
+                <w:sz w:val="20"/>
+              </w:rPr>
+              <w:t>Remove program</w:t>
+            </w:r>
+          </w:p>
+          <w:p>
+            <w:pPr>
+              <w:pStyle w:val="BodyText"/>
+              <w:numPr>
+                <w:ilvl w:val="0"/>
+                <w:numId w:val="2"/>
+              </w:numPr>
+              <w:spacing w:after="40"/>
+              <w:ind w:left="432"/>
+              <w:rPr>
+                <w:sz w:val="20"/>
+              </w:rPr>
+            </w:pPr>
+            <w:r>
+              <w:rPr>
+                <w:sz w:val="20"/>
+              </w:rPr>
+              <w:t>Display program</w:t>
+            </w:r>
+          </w:p>
+          <w:p>
+            <w:pPr>
+              <w:pStyle w:val="BodyText"/>
+              <w:ind w:left="0"/>
+              <w:rPr>
+                <w:sz w:val="20"/>
+              </w:rPr>
+            </w:pPr>
+            <w:r>
+              <w:rPr>
+                <w:sz w:val="20"/>
+              </w:rPr>
+              <w:t>Requested Release: 1/30/2012</w:t>
             </w:r>
           </w:p>
         </w:tc>
@@ -3699,95 +4290,87 @@
               <w:rPr>
                 <w:sz w:val="20"/>
               </w:rPr>
-              <w:t>Total</w:t>
-            </w:r>
-            <w:r>
-              <w:rPr>
-                <w:sz w:val="20"/>
-              </w:rPr>
-              <w:t>:</w:t>
-            </w:r>
-            <w:r>
-              <w:rPr>
-                <w:sz w:val="20"/>
-              </w:rPr>
-              <w:t xml:space="preserve"> 12</w:t>
-            </w:r>
-          </w:p>
-          <w:p>
-            <w:pPr>
-              <w:pStyle w:val="BodyText"/>
-              <w:numPr>
-                <w:ilvl w:val="0"/>
-                <w:numId w:val="9"/>
-              </w:numPr>
-              <w:ind w:left="432"/>
-              <w:rPr>
-                <w:sz w:val="20"/>
-              </w:rPr>
-            </w:pPr>
-            <w:r>
-              <w:rPr>
-                <w:sz w:val="20"/>
-              </w:rPr>
-              <w:t>3</w:t>
-            </w:r>
-          </w:p>
-          <w:p>
-            <w:pPr>
-              <w:pStyle w:val="BodyText"/>
-              <w:numPr>
-                <w:ilvl w:val="0"/>
-                <w:numId w:val="9"/>
-              </w:numPr>
-              <w:ind w:left="432"/>
-              <w:rPr>
-                <w:sz w:val="20"/>
-              </w:rPr>
-            </w:pPr>
-            <w:r>
-              <w:rPr>
-                <w:sz w:val="20"/>
-              </w:rPr>
-              <w:t>3</w:t>
-            </w:r>
-          </w:p>
-          <w:p>
-            <w:pPr>
-              <w:pStyle w:val="BodyText"/>
-              <w:numPr>
-                <w:ilvl w:val="0"/>
-                <w:numId w:val="9"/>
-              </w:numPr>
-              <w:ind w:left="432"/>
-              <w:rPr>
-                <w:sz w:val="20"/>
-              </w:rPr>
-            </w:pPr>
-            <w:r>
-              <w:rPr>
-                <w:sz w:val="20"/>
-              </w:rPr>
-              <w:t>3</w:t>
-            </w:r>
-          </w:p>
-          <w:p>
-            <w:pPr>
-              <w:pStyle w:val="BodyText"/>
-              <w:numPr>
-                <w:ilvl w:val="0"/>
-                <w:numId w:val="9"/>
-              </w:numPr>
-              <w:ind w:left="432"/>
-              <w:rPr>
-                <w:sz w:val="20"/>
-              </w:rPr>
-            </w:pPr>
-            <w:r>
-              <w:rPr>
-                <w:sz w:val="20"/>
-              </w:rPr>
-              <w:t>3</w:t>
+              <w:t>Total: 6</w:t>
+            </w:r>
+          </w:p>
+          <w:p>
+            <w:pPr>
+              <w:pStyle w:val="BodyText"/>
+              <w:numPr>
+                <w:ilvl w:val="0"/>
+                <w:numId w:val="2"/>
+              </w:numPr>
+              <w:spacing w:after="40"/>
+              <w:ind w:left="432"/>
+              <w:rPr>
+                <w:sz w:val="20"/>
+              </w:rPr>
+            </w:pPr>
+            <w:r>
+              <w:rPr>
+                <w:sz w:val="20"/>
+              </w:rPr>
+              <w:t>2</w:t>
+            </w:r>
+          </w:p>
+          <w:p>
+            <w:pPr>
+              <w:pStyle w:val="BodyText"/>
+              <w:numPr>
+                <w:ilvl w:val="0"/>
+                <w:numId w:val="2"/>
+              </w:numPr>
+              <w:spacing w:after="40"/>
+              <w:ind w:left="432"/>
+              <w:rPr>
+                <w:sz w:val="20"/>
+              </w:rPr>
+            </w:pPr>
+            <w:r>
+              <w:rPr>
+                <w:sz w:val="20"/>
+              </w:rPr>
+              <w:t>1</w:t>
+            </w:r>
+          </w:p>
+          <w:p>
+            <w:pPr>
+              <w:pStyle w:val="BodyText"/>
+              <w:numPr>
+                <w:ilvl w:val="0"/>
+                <w:numId w:val="2"/>
+              </w:numPr>
+              <w:spacing w:after="40"/>
+              <w:ind w:left="432"/>
+              <w:rPr>
+                <w:sz w:val="20"/>
+              </w:rPr>
+            </w:pPr>
+            <w:r>
+              <w:rPr>
+                <w:sz w:val="20"/>
+              </w:rPr>
+              <w:t>2</w:t>
+            </w:r>
+          </w:p>
+          <w:p>
+            <w:pPr>
+              <w:pStyle w:val="BodyText"/>
+              <w:numPr>
+                <w:ilvl w:val="0"/>
+                <w:numId w:val="2"/>
+              </w:numPr>
+              <w:spacing w:after="40"/>
+              <w:ind w:left="432"/>
+              <w:rPr>
+                <w:sz w:val="20"/>
+              </w:rPr>
+            </w:pPr>
+            <w:r>
+              <w:rPr>
+                <w:sz w:val="20"/>
+              </w:rPr>
+              <w:t>1</w:t>
             </w:r>
           </w:p>
         </w:tc>
@@ -3807,73 +4390,17 @@
               <w:rPr>
                 <w:sz w:val="20"/>
               </w:rPr>
-              <w:t>Total: 9</w:t>
-            </w:r>
-          </w:p>
-          <w:p>
-            <w:pPr>
-              <w:pStyle w:val="BodyText"/>
-              <w:numPr>
-                <w:ilvl w:val="0"/>
-                <w:numId w:val="11"/>
-              </w:numPr>
-              <w:ind w:left="432"/>
-              <w:rPr>
-                <w:sz w:val="20"/>
-              </w:rPr>
-            </w:pPr>
-            <w:r>
-              <w:rPr>
-                <w:sz w:val="20"/>
-              </w:rPr>
-              <w:t>3</w:t>
-            </w:r>
-          </w:p>
-          <w:p>
-            <w:pPr>
-              <w:pStyle w:val="BodyText"/>
-              <w:numPr>
-                <w:ilvl w:val="0"/>
-                <w:numId w:val="11"/>
-              </w:numPr>
-              <w:ind w:left="432"/>
-              <w:rPr>
-                <w:sz w:val="20"/>
-              </w:rPr>
-            </w:pPr>
-            <w:r>
-              <w:rPr>
-                <w:sz w:val="20"/>
-              </w:rPr>
-              <w:t>2</w:t>
-            </w:r>
-          </w:p>
-          <w:p>
-            <w:pPr>
-              <w:pStyle w:val="BodyText"/>
-              <w:numPr>
-                <w:ilvl w:val="0"/>
-                <w:numId w:val="11"/>
-              </w:numPr>
-              <w:ind w:left="432"/>
-              <w:rPr>
-                <w:sz w:val="20"/>
-              </w:rPr>
-            </w:pPr>
-            <w:r>
-              <w:rPr>
-                <w:sz w:val="20"/>
-              </w:rPr>
-              <w:t>3</w:t>
-            </w:r>
-          </w:p>
-          <w:p>
-            <w:pPr>
-              <w:pStyle w:val="BodyText"/>
-              <w:numPr>
-                <w:ilvl w:val="0"/>
-                <w:numId w:val="11"/>
-              </w:numPr>
+              <w:t>Total: 4</w:t>
+            </w:r>
+          </w:p>
+          <w:p>
+            <w:pPr>
+              <w:pStyle w:val="BodyText"/>
+              <w:numPr>
+                <w:ilvl w:val="0"/>
+                <w:numId w:val="2"/>
+              </w:numPr>
+              <w:spacing w:after="40"/>
               <w:ind w:left="432"/>
               <w:rPr>
                 <w:sz w:val="20"/>
@@ -3886,6 +4413,66 @@
               <w:t>1</w:t>
             </w:r>
           </w:p>
+          <w:p>
+            <w:pPr>
+              <w:pStyle w:val="BodyText"/>
+              <w:numPr>
+                <w:ilvl w:val="0"/>
+                <w:numId w:val="2"/>
+              </w:numPr>
+              <w:spacing w:after="40"/>
+              <w:ind w:left="432"/>
+              <w:rPr>
+                <w:sz w:val="20"/>
+              </w:rPr>
+            </w:pPr>
+            <w:r>
+              <w:rPr>
+                <w:sz w:val="20"/>
+              </w:rPr>
+              <w:t>1</w:t>
+            </w:r>
+          </w:p>
+          <w:p>
+            <w:pPr>
+              <w:pStyle w:val="BodyText"/>
+              <w:numPr>
+                <w:ilvl w:val="0"/>
+                <w:numId w:val="2"/>
+              </w:numPr>
+              <w:spacing w:after="40"/>
+              <w:ind w:left="432"/>
+              <w:rPr>
+                <w:sz w:val="20"/>
+              </w:rPr>
+            </w:pPr>
+            <w:r>
+              <w:rPr>
+                <w:sz w:val="20"/>
+              </w:rPr>
+              <w:t>1</w:t>
+            </w:r>
+          </w:p>
+          <w:p>
+            <w:pPr>
+              <w:pStyle w:val="BodyText"/>
+              <w:numPr>
+                <w:ilvl w:val="0"/>
+                <w:numId w:val="2"/>
+              </w:numPr>
+              <w:spacing w:after="40"/>
+              <w:ind w:left="432"/>
+              <w:rPr>
+                <w:sz w:val="20"/>
+              </w:rPr>
+            </w:pPr>
+            <w:r>
+              <w:rPr>
+                <w:sz w:val="20"/>
+              </w:rPr>
+              <w:t>1</w:t>
+            </w:r>
+          </w:p>
         </w:tc>
         <w:tc>
           <w:tcPr>
@@ -3903,67 +4490,71 @@
               <w:rPr>
                 <w:sz w:val="20"/>
               </w:rPr>
-              <w:t>Released: 2/13/2012</w:t>
-            </w:r>
-          </w:p>
-          <w:p>
-            <w:pPr>
-              <w:pStyle w:val="BodyText"/>
-              <w:ind w:left="0"/>
-              <w:rPr>
-                <w:sz w:val="20"/>
-              </w:rPr>
-            </w:pPr>
-            <w:r>
-              <w:rPr>
-                <w:sz w:val="20"/>
-              </w:rPr>
-              <w:t>2/9/2012</w:t>
-            </w:r>
-          </w:p>
-          <w:p>
-            <w:pPr>
-              <w:pStyle w:val="BodyText"/>
-              <w:ind w:left="0"/>
-              <w:rPr>
-                <w:sz w:val="20"/>
-              </w:rPr>
-            </w:pPr>
-            <w:r>
-              <w:rPr>
-                <w:sz w:val="20"/>
-              </w:rPr>
-              <w:t>2/9/2012</w:t>
-            </w:r>
-          </w:p>
-          <w:p>
-            <w:pPr>
-              <w:pStyle w:val="BodyText"/>
-              <w:ind w:left="0"/>
-              <w:rPr>
-                <w:sz w:val="20"/>
-              </w:rPr>
-            </w:pPr>
-            <w:r>
-              <w:rPr>
-                <w:sz w:val="20"/>
-              </w:rPr>
-              <w:t>2/10/2012</w:t>
-            </w:r>
-          </w:p>
-          <w:p>
-            <w:pPr>
-              <w:pStyle w:val="BodyText"/>
-              <w:ind w:left="0"/>
-              <w:rPr>
-                <w:sz w:val="20"/>
-              </w:rPr>
-            </w:pPr>
-            <w:r>
-              <w:rPr>
-                <w:sz w:val="20"/>
-              </w:rPr>
-              <w:t>2/10/2012</w:t>
+              <w:t>Released: 1/30/2012</w:t>
+            </w:r>
+          </w:p>
+          <w:p>
+            <w:pPr>
+              <w:pStyle w:val="BodyText"/>
+              <w:spacing w:after="40"/>
+              <w:ind w:left="72"/>
+              <w:rPr>
+                <w:sz w:val="20"/>
+              </w:rPr>
+            </w:pPr>
+            <w:r>
+              <w:rPr>
+                <w:sz w:val="20"/>
+              </w:rPr>
+              <w:t>1/28/2012</w:t>
+            </w:r>
+          </w:p>
+          <w:p>
+            <w:pPr>
+              <w:pStyle w:val="BodyText"/>
+              <w:spacing w:after="40"/>
+              <w:ind w:left="72"/>
+              <w:rPr>
+                <w:sz w:val="20"/>
+              </w:rPr>
+            </w:pPr>
+            <w:r>
+              <w:rPr>
+                <w:sz w:val="20"/>
+              </w:rPr>
+              <w:t>1/28/2012</w:t>
+            </w:r>
+          </w:p>
+          <w:p>
+            <w:pPr>
+              <w:pStyle w:val="BodyText"/>
+              <w:spacing w:after="40"/>
+              <w:ind w:left="72"/>
+              <w:rPr>
+                <w:sz w:val="20"/>
+              </w:rPr>
+            </w:pPr>
+            <w:r>
+              <w:rPr>
+                <w:sz w:val="20"/>
+              </w:rPr>
+              <w:t>1/28/2012</w:t>
+            </w:r>
+          </w:p>
+          <w:p>
+            <w:pPr>
+              <w:pStyle w:val="BodyText"/>
+              <w:spacing w:after="40"/>
+              <w:ind w:left="72"/>
+              <w:rPr>
+                <w:sz w:val="20"/>
+              </w:rPr>
+            </w:pPr>
+            <w:r>
+              <w:rPr>
+                <w:sz w:val="20"/>
+              </w:rPr>
+              <w:t>1/28/2012</w:t>
             </w:r>
           </w:p>
         </w:tc>
@@ -3989,16 +4580,24 @@
               <w:rPr>
                 <w:sz w:val="20"/>
               </w:rPr>
-              <w:t>Manage Applications</w:t>
-            </w:r>
-          </w:p>
-          <w:p>
-            <w:pPr>
-              <w:pStyle w:val="BodyText"/>
-              <w:numPr>
-                <w:ilvl w:val="0"/>
-                <w:numId w:val="1"/>
-              </w:numPr>
+              <w:t xml:space="preserve">Manage </w:t>
+            </w:r>
+            <w:r>
+              <w:rPr>
+                <w:sz w:val="20"/>
+              </w:rPr>
+              <w:t>Subscriptions</w:t>
+            </w:r>
+          </w:p>
+          <w:p>
+            <w:pPr>
+              <w:pStyle w:val="BodyText"/>
+              <w:numPr>
+                <w:ilvl w:val="0"/>
+                <w:numId w:val="2"/>
+              </w:numPr>
+              <w:spacing w:after="40"/>
+              <w:ind w:left="432"/>
               <w:rPr>
                 <w:sz w:val="20"/>
               </w:rPr>
@@ -4013,16 +4612,18 @@
               <w:rPr>
                 <w:sz w:val="20"/>
               </w:rPr>
-              <w:t>application</w:t>
-            </w:r>
-          </w:p>
-          <w:p>
-            <w:pPr>
-              <w:pStyle w:val="BodyText"/>
-              <w:numPr>
-                <w:ilvl w:val="0"/>
-                <w:numId w:val="1"/>
-              </w:numPr>
+              <w:t>subscription</w:t>
+            </w:r>
+          </w:p>
+          <w:p>
+            <w:pPr>
+              <w:pStyle w:val="BodyText"/>
+              <w:numPr>
+                <w:ilvl w:val="0"/>
+                <w:numId w:val="2"/>
+              </w:numPr>
+              <w:spacing w:after="40"/>
+              <w:ind w:left="432"/>
               <w:rPr>
                 <w:sz w:val="20"/>
               </w:rPr>
@@ -4043,49 +4644,33 @@
               <w:rPr>
                 <w:sz w:val="20"/>
               </w:rPr>
-              <w:t>Application</w:t>
-            </w:r>
-          </w:p>
-          <w:p>
-            <w:pPr>
-              <w:pStyle w:val="BodyText"/>
-              <w:numPr>
-                <w:ilvl w:val="0"/>
-                <w:numId w:val="1"/>
-              </w:numPr>
-              <w:rPr>
-                <w:sz w:val="20"/>
-              </w:rPr>
-            </w:pPr>
-            <w:r>
-              <w:rPr>
-                <w:sz w:val="20"/>
-              </w:rPr>
-              <w:t xml:space="preserve">Remove </w:t>
-            </w:r>
-            <w:r>
-              <w:rPr>
-                <w:sz w:val="20"/>
-              </w:rPr>
-              <w:t>Application</w:t>
-            </w:r>
-          </w:p>
-          <w:p>
-            <w:pPr>
-              <w:pStyle w:val="BodyText"/>
-              <w:numPr>
-                <w:ilvl w:val="0"/>
-                <w:numId w:val="1"/>
-              </w:numPr>
-              <w:rPr>
-                <w:sz w:val="20"/>
-              </w:rPr>
-            </w:pPr>
-            <w:r>
-              <w:rPr>
-                <w:sz w:val="20"/>
-              </w:rPr>
-              <w:t>Display Application</w:t>
+              <w:t>subscription</w:t>
+            </w:r>
+          </w:p>
+          <w:p>
+            <w:pPr>
+              <w:pStyle w:val="BodyText"/>
+              <w:numPr>
+                <w:ilvl w:val="0"/>
+                <w:numId w:val="2"/>
+              </w:numPr>
+              <w:spacing w:after="40"/>
+              <w:ind w:left="432"/>
+              <w:rPr>
+                <w:sz w:val="20"/>
+              </w:rPr>
+            </w:pPr>
+            <w:r>
+              <w:rPr>
+                <w:sz w:val="20"/>
+              </w:rPr>
+              <w:t>Remove</w:t>
+            </w:r>
+            <w:r>
+              <w:rPr>
+                <w:sz w:val="20"/>
+              </w:rPr>
+              <w:t xml:space="preserve"> subscription</w:t>
             </w:r>
           </w:p>
         </w:tc>
@@ -4105,96 +4690,50 @@
               <w:rPr>
                 <w:sz w:val="20"/>
               </w:rPr>
-              <w:t>Total</w:t>
-            </w:r>
-            <w:r>
-              <w:rPr>
-                <w:sz w:val="20"/>
-              </w:rPr>
-              <w:t>:</w:t>
-            </w:r>
-            <w:r>
-              <w:rPr>
-                <w:sz w:val="20"/>
-              </w:rPr>
-              <w:t xml:space="preserve"> 12</w:t>
-            </w:r>
-          </w:p>
-          <w:p>
-            <w:pPr>
-              <w:pStyle w:val="BodyText"/>
-              <w:numPr>
-                <w:ilvl w:val="0"/>
-                <w:numId w:val="10"/>
-              </w:numPr>
-              <w:ind w:left="432"/>
-              <w:rPr>
-                <w:sz w:val="20"/>
-              </w:rPr>
-            </w:pPr>
-            <w:r>
-              <w:rPr>
-                <w:sz w:val="20"/>
-              </w:rPr>
-              <w:t>3</w:t>
-            </w:r>
-          </w:p>
-          <w:p>
-            <w:pPr>
-              <w:pStyle w:val="BodyText"/>
-              <w:numPr>
-                <w:ilvl w:val="0"/>
-                <w:numId w:val="10"/>
-              </w:numPr>
-              <w:ind w:left="432"/>
-              <w:rPr>
-                <w:sz w:val="20"/>
-              </w:rPr>
-            </w:pPr>
-            <w:r>
-              <w:rPr>
-                <w:sz w:val="20"/>
-              </w:rPr>
-              <w:t>3</w:t>
-            </w:r>
-          </w:p>
-          <w:p>
-            <w:pPr>
-              <w:pStyle w:val="BodyText"/>
-              <w:numPr>
-                <w:ilvl w:val="0"/>
-                <w:numId w:val="10"/>
-              </w:numPr>
-              <w:ind w:left="432"/>
-              <w:rPr>
-                <w:sz w:val="20"/>
-              </w:rPr>
-            </w:pPr>
-            <w:r>
-              <w:rPr>
-                <w:sz w:val="20"/>
-              </w:rPr>
-              <w:t>3</w:t>
-            </w:r>
-          </w:p>
-          <w:p>
-            <w:pPr>
-              <w:pStyle w:val="BodyText"/>
-              <w:numPr>
-                <w:ilvl w:val="0"/>
-                <w:numId w:val="10"/>
-              </w:numPr>
-              <w:ind w:left="432"/>
-              <w:rPr>
-                <w:sz w:val="20"/>
-              </w:rPr>
-            </w:pPr>
-            <w:r>
-              <w:rPr>
-                <w:sz w:val="20"/>
-              </w:rPr>
-              <w:t>3</w:t>
-            </w:r>
+              <w:t xml:space="preserve">Total: </w:t>
+            </w:r>
+          </w:p>
+          <w:p>
+            <w:pPr>
+              <w:pStyle w:val="BodyText"/>
+              <w:numPr>
+                <w:ilvl w:val="0"/>
+                <w:numId w:val="2"/>
+              </w:numPr>
+              <w:spacing w:after="40"/>
+              <w:ind w:left="432"/>
+              <w:rPr>
+                <w:sz w:val="20"/>
+              </w:rPr>
+            </w:pPr>
+          </w:p>
+          <w:p>
+            <w:pPr>
+              <w:pStyle w:val="BodyText"/>
+              <w:numPr>
+                <w:ilvl w:val="0"/>
+                <w:numId w:val="2"/>
+              </w:numPr>
+              <w:spacing w:after="40"/>
+              <w:ind w:left="432"/>
+              <w:rPr>
+                <w:sz w:val="20"/>
+              </w:rPr>
+            </w:pPr>
+          </w:p>
+          <w:p>
+            <w:pPr>
+              <w:pStyle w:val="BodyText"/>
+              <w:numPr>
+                <w:ilvl w:val="0"/>
+                <w:numId w:val="2"/>
+              </w:numPr>
+              <w:spacing w:after="40"/>
+              <w:ind w:left="432"/>
+              <w:rPr>
+                <w:sz w:val="20"/>
+              </w:rPr>
+            </w:pPr>
           </w:p>
         </w:tc>
         <w:tc>
@@ -4204,7 +4743,55 @@
           <w:p>
             <w:pPr>
               <w:pStyle w:val="BodyText"/>
-              <w:ind w:left="360"/>
+              <w:ind w:left="0"/>
+              <w:rPr>
+                <w:sz w:val="20"/>
+              </w:rPr>
+            </w:pPr>
+            <w:r>
+              <w:rPr>
+                <w:sz w:val="20"/>
+              </w:rPr>
+              <w:t xml:space="preserve">Total: </w:t>
+            </w:r>
+          </w:p>
+          <w:p>
+            <w:pPr>
+              <w:pStyle w:val="BodyText"/>
+              <w:numPr>
+                <w:ilvl w:val="0"/>
+                <w:numId w:val="2"/>
+              </w:numPr>
+              <w:spacing w:after="40"/>
+              <w:ind w:left="432"/>
+              <w:rPr>
+                <w:sz w:val="20"/>
+              </w:rPr>
+            </w:pPr>
+          </w:p>
+          <w:p>
+            <w:pPr>
+              <w:pStyle w:val="BodyText"/>
+              <w:numPr>
+                <w:ilvl w:val="0"/>
+                <w:numId w:val="2"/>
+              </w:numPr>
+              <w:spacing w:after="40"/>
+              <w:ind w:left="432"/>
+              <w:rPr>
+                <w:sz w:val="20"/>
+              </w:rPr>
+            </w:pPr>
+          </w:p>
+          <w:p>
+            <w:pPr>
+              <w:pStyle w:val="BodyText"/>
+              <w:numPr>
+                <w:ilvl w:val="0"/>
+                <w:numId w:val="2"/>
+              </w:numPr>
+              <w:spacing w:after="40"/>
+              <w:ind w:left="432"/>
               <w:rPr>
                 <w:sz w:val="20"/>
               </w:rPr>
@@ -4223,6 +4810,12 @@
                 <w:sz w:val="20"/>
               </w:rPr>
             </w:pPr>
+            <w:r>
+              <w:rPr>
+                <w:sz w:val="20"/>
+              </w:rPr>
+              <w:t>Released: TBA</w:t>
+            </w:r>
           </w:p>
         </w:tc>
       </w:tr>
@@ -4247,43 +4840,7 @@
               <w:rPr>
                 <w:sz w:val="20"/>
               </w:rPr>
-              <w:t>View Events</w:t>
-            </w:r>
-          </w:p>
-          <w:p>
-            <w:pPr>
-              <w:pStyle w:val="BodyText"/>
-              <w:numPr>
-                <w:ilvl w:val="0"/>
-                <w:numId w:val="1"/>
-              </w:numPr>
-              <w:rPr>
-                <w:sz w:val="20"/>
-              </w:rPr>
-            </w:pPr>
-            <w:r>
-              <w:rPr>
-                <w:sz w:val="20"/>
-              </w:rPr>
-              <w:t>Display event log</w:t>
-            </w:r>
-          </w:p>
-          <w:p>
-            <w:pPr>
-              <w:pStyle w:val="BodyText"/>
-              <w:numPr>
-                <w:ilvl w:val="0"/>
-                <w:numId w:val="1"/>
-              </w:numPr>
-              <w:rPr>
-                <w:sz w:val="20"/>
-              </w:rPr>
-            </w:pPr>
-            <w:r>
-              <w:rPr>
-                <w:sz w:val="20"/>
-              </w:rPr>
-              <w:t>Query event log</w:t>
+              <w:t>Simulate Events</w:t>
             </w:r>
           </w:p>
         </w:tc>
@@ -4299,6 +4856,12 @@
                 <w:sz w:val="20"/>
               </w:rPr>
             </w:pPr>
+            <w:r>
+              <w:rPr>
+                <w:sz w:val="20"/>
+              </w:rPr>
+              <w:t xml:space="preserve">Total: </w:t>
+            </w:r>
           </w:p>
         </w:tc>
         <w:tc>
@@ -4308,11 +4871,17 @@
           <w:p>
             <w:pPr>
               <w:pStyle w:val="BodyText"/>
-              <w:ind w:left="360"/>
-              <w:rPr>
-                <w:sz w:val="20"/>
-              </w:rPr>
-            </w:pPr>
+              <w:ind w:left="0"/>
+              <w:rPr>
+                <w:sz w:val="20"/>
+              </w:rPr>
+            </w:pPr>
+            <w:r>
+              <w:rPr>
+                <w:sz w:val="20"/>
+              </w:rPr>
+              <w:t xml:space="preserve">Total: </w:t>
+            </w:r>
           </w:p>
         </w:tc>
         <w:tc>
@@ -4327,6 +4896,12 @@
                 <w:sz w:val="20"/>
               </w:rPr>
             </w:pPr>
+            <w:r>
+              <w:rPr>
+                <w:sz w:val="20"/>
+              </w:rPr>
+              <w:t>Released: TBA</w:t>
+            </w:r>
           </w:p>
         </w:tc>
       </w:tr>
@@ -4351,79 +4926,47 @@
               <w:rPr>
                 <w:sz w:val="20"/>
               </w:rPr>
-              <w:t>Data Persistence</w:t>
-            </w:r>
-          </w:p>
-          <w:p>
-            <w:pPr>
-              <w:pStyle w:val="BodyText"/>
-              <w:numPr>
-                <w:ilvl w:val="0"/>
-                <w:numId w:val="3"/>
-              </w:numPr>
-              <w:ind w:left="441"/>
-              <w:rPr>
-                <w:sz w:val="20"/>
-              </w:rPr>
-            </w:pPr>
-            <w:r>
-              <w:rPr>
-                <w:sz w:val="20"/>
-              </w:rPr>
-              <w:t>Employee</w:t>
-            </w:r>
-          </w:p>
-          <w:p>
-            <w:pPr>
-              <w:pStyle w:val="BodyText"/>
-              <w:numPr>
-                <w:ilvl w:val="0"/>
-                <w:numId w:val="3"/>
-              </w:numPr>
-              <w:ind w:left="441"/>
-              <w:rPr>
-                <w:sz w:val="20"/>
-              </w:rPr>
-            </w:pPr>
-            <w:r>
-              <w:rPr>
-                <w:sz w:val="20"/>
-              </w:rPr>
-              <w:t>Team</w:t>
-            </w:r>
-          </w:p>
-          <w:p>
-            <w:pPr>
-              <w:pStyle w:val="BodyText"/>
-              <w:numPr>
-                <w:ilvl w:val="0"/>
-                <w:numId w:val="3"/>
-              </w:numPr>
-              <w:ind w:left="441"/>
-              <w:rPr>
-                <w:sz w:val="20"/>
-              </w:rPr>
-            </w:pPr>
-            <w:r>
-              <w:rPr>
-                <w:sz w:val="20"/>
-              </w:rPr>
-              <w:t>Program</w:t>
-            </w:r>
-          </w:p>
-          <w:p>
-            <w:pPr>
-              <w:pStyle w:val="BodyText"/>
-              <w:ind w:left="0"/>
-              <w:rPr>
-                <w:sz w:val="20"/>
-              </w:rPr>
-            </w:pPr>
-            <w:r>
-              <w:rPr>
-                <w:sz w:val="20"/>
-              </w:rPr>
-              <w:t>Requested Release: 1/30/2012</w:t>
+              <w:t xml:space="preserve">View Events </w:t>
+            </w:r>
+          </w:p>
+          <w:p>
+            <w:pPr>
+              <w:pStyle w:val="BodyText"/>
+              <w:numPr>
+                <w:ilvl w:val="0"/>
+                <w:numId w:val="2"/>
+              </w:numPr>
+              <w:spacing w:after="40"/>
+              <w:ind w:left="432"/>
+              <w:rPr>
+                <w:sz w:val="20"/>
+              </w:rPr>
+            </w:pPr>
+            <w:r>
+              <w:rPr>
+                <w:sz w:val="20"/>
+              </w:rPr>
+              <w:t>Display Event Log</w:t>
+            </w:r>
+          </w:p>
+          <w:p>
+            <w:pPr>
+              <w:pStyle w:val="BodyText"/>
+              <w:numPr>
+                <w:ilvl w:val="0"/>
+                <w:numId w:val="2"/>
+              </w:numPr>
+              <w:spacing w:after="40"/>
+              <w:ind w:left="432"/>
+              <w:rPr>
+                <w:sz w:val="20"/>
+              </w:rPr>
+            </w:pPr>
+            <w:r>
+              <w:rPr>
+                <w:sz w:val="20"/>
+              </w:rPr>
+              <w:t>Query Event Log</w:t>
             </w:r>
           </w:p>
         </w:tc>
@@ -4443,71 +4986,36 @@
               <w:rPr>
                 <w:sz w:val="20"/>
               </w:rPr>
-              <w:t>Total:</w:t>
-            </w:r>
-            <w:r>
-              <w:rPr>
-                <w:sz w:val="20"/>
-              </w:rPr>
-              <w:t xml:space="preserve"> 6</w:t>
-            </w:r>
-          </w:p>
-          <w:p>
-            <w:pPr>
-              <w:pStyle w:val="BodyText"/>
-              <w:numPr>
-                <w:ilvl w:val="0"/>
-                <w:numId w:val="4"/>
-              </w:numPr>
-              <w:ind w:left="432"/>
-              <w:rPr>
-                <w:sz w:val="20"/>
-              </w:rPr>
-            </w:pPr>
-            <w:r>
-              <w:rPr>
-                <w:sz w:val="20"/>
-              </w:rPr>
-              <w:t>2</w:t>
-            </w:r>
-          </w:p>
-          <w:p>
-            <w:pPr>
-              <w:pStyle w:val="BodyText"/>
-              <w:numPr>
-                <w:ilvl w:val="0"/>
-                <w:numId w:val="4"/>
-              </w:numPr>
-              <w:ind w:left="432"/>
-              <w:rPr>
-                <w:sz w:val="20"/>
-              </w:rPr>
-            </w:pPr>
-            <w:r>
-              <w:rPr>
-                <w:sz w:val="20"/>
-              </w:rPr>
-              <w:t>2</w:t>
-            </w:r>
-          </w:p>
-          <w:p>
-            <w:pPr>
-              <w:pStyle w:val="BodyText"/>
-              <w:numPr>
-                <w:ilvl w:val="0"/>
-                <w:numId w:val="4"/>
-              </w:numPr>
-              <w:ind w:left="432"/>
-              <w:rPr>
-                <w:sz w:val="20"/>
-              </w:rPr>
-            </w:pPr>
-            <w:r>
-              <w:rPr>
-                <w:sz w:val="20"/>
-              </w:rPr>
-              <w:t>2</w:t>
-            </w:r>
+              <w:t xml:space="preserve">Total: </w:t>
+            </w:r>
+          </w:p>
+          <w:p>
+            <w:pPr>
+              <w:pStyle w:val="BodyText"/>
+              <w:numPr>
+                <w:ilvl w:val="0"/>
+                <w:numId w:val="2"/>
+              </w:numPr>
+              <w:spacing w:after="40"/>
+              <w:ind w:left="432"/>
+              <w:rPr>
+                <w:sz w:val="20"/>
+              </w:rPr>
+            </w:pPr>
+          </w:p>
+          <w:p>
+            <w:pPr>
+              <w:pStyle w:val="BodyText"/>
+              <w:numPr>
+                <w:ilvl w:val="0"/>
+                <w:numId w:val="2"/>
+              </w:numPr>
+              <w:spacing w:after="40"/>
+              <w:ind w:left="432"/>
+              <w:rPr>
+                <w:sz w:val="20"/>
+              </w:rPr>
+            </w:pPr>
           </w:p>
         </w:tc>
         <w:tc>
@@ -4526,71 +5034,36 @@
               <w:rPr>
                 <w:sz w:val="20"/>
               </w:rPr>
-              <w:t>Total:</w:t>
-            </w:r>
-            <w:r>
-              <w:rPr>
-                <w:sz w:val="20"/>
-              </w:rPr>
-              <w:t xml:space="preserve"> 5</w:t>
-            </w:r>
-          </w:p>
-          <w:p>
-            <w:pPr>
-              <w:pStyle w:val="BodyText"/>
-              <w:numPr>
-                <w:ilvl w:val="0"/>
-                <w:numId w:val="5"/>
-              </w:numPr>
-              <w:ind w:left="432"/>
-              <w:rPr>
-                <w:sz w:val="20"/>
-              </w:rPr>
-            </w:pPr>
-            <w:r>
-              <w:rPr>
-                <w:sz w:val="20"/>
-              </w:rPr>
-              <w:t>2</w:t>
-            </w:r>
-          </w:p>
-          <w:p>
-            <w:pPr>
-              <w:pStyle w:val="BodyText"/>
-              <w:numPr>
-                <w:ilvl w:val="0"/>
-                <w:numId w:val="5"/>
-              </w:numPr>
-              <w:ind w:left="432"/>
-              <w:rPr>
-                <w:sz w:val="20"/>
-              </w:rPr>
-            </w:pPr>
-            <w:r>
-              <w:rPr>
-                <w:sz w:val="20"/>
-              </w:rPr>
-              <w:t>2</w:t>
-            </w:r>
-          </w:p>
-          <w:p>
-            <w:pPr>
-              <w:pStyle w:val="BodyText"/>
-              <w:numPr>
-                <w:ilvl w:val="0"/>
-                <w:numId w:val="5"/>
-              </w:numPr>
-              <w:ind w:left="432"/>
-              <w:rPr>
-                <w:sz w:val="20"/>
-              </w:rPr>
-            </w:pPr>
-            <w:r>
-              <w:rPr>
-                <w:sz w:val="20"/>
-              </w:rPr>
-              <w:t>1</w:t>
-            </w:r>
+              <w:t xml:space="preserve">Total: </w:t>
+            </w:r>
+          </w:p>
+          <w:p>
+            <w:pPr>
+              <w:pStyle w:val="BodyText"/>
+              <w:numPr>
+                <w:ilvl w:val="0"/>
+                <w:numId w:val="2"/>
+              </w:numPr>
+              <w:spacing w:after="40"/>
+              <w:ind w:left="432"/>
+              <w:rPr>
+                <w:sz w:val="20"/>
+              </w:rPr>
+            </w:pPr>
+          </w:p>
+          <w:p>
+            <w:pPr>
+              <w:pStyle w:val="BodyText"/>
+              <w:numPr>
+                <w:ilvl w:val="0"/>
+                <w:numId w:val="2"/>
+              </w:numPr>
+              <w:spacing w:after="40"/>
+              <w:ind w:left="432"/>
+              <w:rPr>
+                <w:sz w:val="20"/>
+              </w:rPr>
+            </w:pPr>
           </w:p>
         </w:tc>
         <w:tc>
@@ -4609,58 +5082,7 @@
               <w:rPr>
                 <w:sz w:val="20"/>
               </w:rPr>
-              <w:t>Released:</w:t>
-            </w:r>
-            <w:r>
-              <w:rPr>
-                <w:sz w:val="20"/>
-              </w:rPr>
-              <w:t xml:space="preserve"> 1/30/2012</w:t>
-            </w:r>
-          </w:p>
-          <w:p>
-            <w:pPr>
-              <w:pStyle w:val="BodyText"/>
-              <w:ind w:left="0"/>
-              <w:rPr>
-                <w:sz w:val="20"/>
-              </w:rPr>
-            </w:pPr>
-            <w:r>
-              <w:rPr>
-                <w:sz w:val="20"/>
-              </w:rPr>
-              <w:t>1/26/2012</w:t>
-            </w:r>
-          </w:p>
-          <w:p>
-            <w:pPr>
-              <w:pStyle w:val="BodyText"/>
-              <w:ind w:left="0"/>
-              <w:rPr>
-                <w:sz w:val="20"/>
-              </w:rPr>
-            </w:pPr>
-            <w:r>
-              <w:rPr>
-                <w:sz w:val="20"/>
-              </w:rPr>
-              <w:t>1/30/2012</w:t>
-            </w:r>
-          </w:p>
-          <w:p>
-            <w:pPr>
-              <w:pStyle w:val="BodyText"/>
-              <w:ind w:left="0"/>
-              <w:rPr>
-                <w:sz w:val="20"/>
-              </w:rPr>
-            </w:pPr>
-            <w:r>
-              <w:rPr>
-                <w:sz w:val="20"/>
-              </w:rPr>
-              <w:t>1/28/2012</w:t>
+              <w:t>Released: TBA</w:t>
             </w:r>
           </w:p>
         </w:tc>
@@ -4686,7 +5108,353 @@
               <w:rPr>
                 <w:sz w:val="20"/>
               </w:rPr>
-              <w:lastRenderedPageBreak/>
+              <w:t>Data Persistence</w:t>
+            </w:r>
+          </w:p>
+          <w:p>
+            <w:pPr>
+              <w:pStyle w:val="BodyText"/>
+              <w:numPr>
+                <w:ilvl w:val="0"/>
+                <w:numId w:val="2"/>
+              </w:numPr>
+              <w:spacing w:after="40"/>
+              <w:ind w:left="432"/>
+              <w:rPr>
+                <w:sz w:val="20"/>
+              </w:rPr>
+            </w:pPr>
+            <w:r>
+              <w:rPr>
+                <w:sz w:val="20"/>
+              </w:rPr>
+              <w:t>Employee</w:t>
+            </w:r>
+          </w:p>
+          <w:p>
+            <w:pPr>
+              <w:pStyle w:val="BodyText"/>
+              <w:numPr>
+                <w:ilvl w:val="0"/>
+                <w:numId w:val="2"/>
+              </w:numPr>
+              <w:spacing w:after="40"/>
+              <w:ind w:left="432"/>
+              <w:rPr>
+                <w:sz w:val="20"/>
+              </w:rPr>
+            </w:pPr>
+            <w:r>
+              <w:rPr>
+                <w:sz w:val="20"/>
+              </w:rPr>
+              <w:t>Team</w:t>
+            </w:r>
+          </w:p>
+          <w:p>
+            <w:pPr>
+              <w:pStyle w:val="BodyText"/>
+              <w:numPr>
+                <w:ilvl w:val="0"/>
+                <w:numId w:val="2"/>
+              </w:numPr>
+              <w:spacing w:after="40"/>
+              <w:ind w:left="432"/>
+              <w:rPr>
+                <w:sz w:val="20"/>
+              </w:rPr>
+            </w:pPr>
+            <w:r>
+              <w:rPr>
+                <w:sz w:val="20"/>
+              </w:rPr>
+              <w:t>Program</w:t>
+            </w:r>
+          </w:p>
+          <w:p>
+            <w:pPr>
+              <w:pStyle w:val="BodyText"/>
+              <w:ind w:left="0"/>
+              <w:rPr>
+                <w:sz w:val="20"/>
+              </w:rPr>
+            </w:pPr>
+            <w:r>
+              <w:rPr>
+                <w:sz w:val="20"/>
+              </w:rPr>
+              <w:t>Requested Release: 1/30/2012</w:t>
+            </w:r>
+          </w:p>
+        </w:tc>
+        <w:tc>
+          <w:tcPr>
+            <w:tcW w:w="1710" w:type="dxa"/>
+          </w:tcPr>
+          <w:p>
+            <w:pPr>
+              <w:pStyle w:val="BodyText"/>
+              <w:ind w:left="0"/>
+              <w:rPr>
+                <w:sz w:val="20"/>
+              </w:rPr>
+            </w:pPr>
+            <w:r>
+              <w:rPr>
+                <w:sz w:val="20"/>
+              </w:rPr>
+              <w:t>Total:</w:t>
+            </w:r>
+            <w:r>
+              <w:rPr>
+                <w:sz w:val="20"/>
+              </w:rPr>
+              <w:t xml:space="preserve"> 6</w:t>
+            </w:r>
+          </w:p>
+          <w:p>
+            <w:pPr>
+              <w:pStyle w:val="BodyText"/>
+              <w:numPr>
+                <w:ilvl w:val="0"/>
+                <w:numId w:val="2"/>
+              </w:numPr>
+              <w:spacing w:after="40"/>
+              <w:ind w:left="432"/>
+              <w:rPr>
+                <w:sz w:val="20"/>
+              </w:rPr>
+            </w:pPr>
+            <w:r>
+              <w:rPr>
+                <w:sz w:val="20"/>
+              </w:rPr>
+              <w:t>2</w:t>
+            </w:r>
+          </w:p>
+          <w:p>
+            <w:pPr>
+              <w:pStyle w:val="BodyText"/>
+              <w:numPr>
+                <w:ilvl w:val="0"/>
+                <w:numId w:val="2"/>
+              </w:numPr>
+              <w:spacing w:after="40"/>
+              <w:ind w:left="432"/>
+              <w:rPr>
+                <w:sz w:val="20"/>
+              </w:rPr>
+            </w:pPr>
+            <w:r>
+              <w:rPr>
+                <w:sz w:val="20"/>
+              </w:rPr>
+              <w:t>2</w:t>
+            </w:r>
+          </w:p>
+          <w:p>
+            <w:pPr>
+              <w:pStyle w:val="BodyText"/>
+              <w:numPr>
+                <w:ilvl w:val="0"/>
+                <w:numId w:val="2"/>
+              </w:numPr>
+              <w:spacing w:after="40"/>
+              <w:ind w:left="432"/>
+              <w:rPr>
+                <w:sz w:val="20"/>
+              </w:rPr>
+            </w:pPr>
+            <w:r>
+              <w:rPr>
+                <w:sz w:val="20"/>
+              </w:rPr>
+              <w:t>2</w:t>
+            </w:r>
+          </w:p>
+        </w:tc>
+        <w:tc>
+          <w:tcPr>
+            <w:tcW w:w="1710" w:type="dxa"/>
+          </w:tcPr>
+          <w:p>
+            <w:pPr>
+              <w:pStyle w:val="BodyText"/>
+              <w:ind w:left="0"/>
+              <w:rPr>
+                <w:sz w:val="20"/>
+              </w:rPr>
+            </w:pPr>
+            <w:r>
+              <w:rPr>
+                <w:sz w:val="20"/>
+              </w:rPr>
+              <w:t>Total:</w:t>
+            </w:r>
+            <w:r>
+              <w:rPr>
+                <w:sz w:val="20"/>
+              </w:rPr>
+              <w:t xml:space="preserve"> 5</w:t>
+            </w:r>
+          </w:p>
+          <w:p>
+            <w:pPr>
+              <w:pStyle w:val="BodyText"/>
+              <w:numPr>
+                <w:ilvl w:val="0"/>
+                <w:numId w:val="2"/>
+              </w:numPr>
+              <w:spacing w:after="40"/>
+              <w:ind w:left="432"/>
+              <w:rPr>
+                <w:sz w:val="20"/>
+              </w:rPr>
+            </w:pPr>
+            <w:r>
+              <w:rPr>
+                <w:sz w:val="20"/>
+              </w:rPr>
+              <w:t>2</w:t>
+            </w:r>
+          </w:p>
+          <w:p>
+            <w:pPr>
+              <w:pStyle w:val="BodyText"/>
+              <w:numPr>
+                <w:ilvl w:val="0"/>
+                <w:numId w:val="2"/>
+              </w:numPr>
+              <w:spacing w:after="40"/>
+              <w:ind w:left="432"/>
+              <w:rPr>
+                <w:sz w:val="20"/>
+              </w:rPr>
+            </w:pPr>
+            <w:r>
+              <w:rPr>
+                <w:sz w:val="20"/>
+              </w:rPr>
+              <w:t>2</w:t>
+            </w:r>
+          </w:p>
+          <w:p>
+            <w:pPr>
+              <w:pStyle w:val="BodyText"/>
+              <w:numPr>
+                <w:ilvl w:val="0"/>
+                <w:numId w:val="2"/>
+              </w:numPr>
+              <w:spacing w:after="40"/>
+              <w:ind w:left="432"/>
+              <w:rPr>
+                <w:sz w:val="20"/>
+              </w:rPr>
+            </w:pPr>
+            <w:r>
+              <w:rPr>
+                <w:sz w:val="20"/>
+              </w:rPr>
+              <w:t>1</w:t>
+            </w:r>
+          </w:p>
+        </w:tc>
+        <w:tc>
+          <w:tcPr>
+            <w:tcW w:w="2079" w:type="dxa"/>
+          </w:tcPr>
+          <w:p>
+            <w:pPr>
+              <w:pStyle w:val="BodyText"/>
+              <w:ind w:left="0"/>
+              <w:rPr>
+                <w:sz w:val="20"/>
+              </w:rPr>
+            </w:pPr>
+            <w:r>
+              <w:rPr>
+                <w:sz w:val="20"/>
+              </w:rPr>
+              <w:t>Released:</w:t>
+            </w:r>
+            <w:r>
+              <w:rPr>
+                <w:sz w:val="20"/>
+              </w:rPr>
+              <w:t xml:space="preserve"> 1/30/2012</w:t>
+            </w:r>
+          </w:p>
+          <w:p>
+            <w:pPr>
+              <w:pStyle w:val="BodyText"/>
+              <w:spacing w:after="40"/>
+              <w:ind w:left="72"/>
+              <w:rPr>
+                <w:sz w:val="20"/>
+              </w:rPr>
+            </w:pPr>
+            <w:r>
+              <w:rPr>
+                <w:sz w:val="20"/>
+              </w:rPr>
+              <w:t>1/26/2012</w:t>
+            </w:r>
+          </w:p>
+          <w:p>
+            <w:pPr>
+              <w:pStyle w:val="BodyText"/>
+              <w:spacing w:after="40"/>
+              <w:ind w:left="72"/>
+              <w:rPr>
+                <w:sz w:val="20"/>
+              </w:rPr>
+            </w:pPr>
+            <w:r>
+              <w:rPr>
+                <w:sz w:val="20"/>
+              </w:rPr>
+              <w:t>1/30/2012</w:t>
+            </w:r>
+          </w:p>
+          <w:p>
+            <w:pPr>
+              <w:pStyle w:val="BodyText"/>
+              <w:spacing w:after="40"/>
+              <w:ind w:left="72"/>
+              <w:rPr>
+                <w:sz w:val="20"/>
+              </w:rPr>
+            </w:pPr>
+            <w:r>
+              <w:rPr>
+                <w:sz w:val="20"/>
+              </w:rPr>
+              <w:t>1/28/2012</w:t>
+            </w:r>
+          </w:p>
+        </w:tc>
+      </w:tr>
+      <w:tr>
+        <w:trPr>
+          <w:cantSplit/>
+          <w:jc w:val="center"/>
+        </w:trPr>
+        <w:tc>
+          <w:tcPr>
+            <w:tcW w:w="2619" w:type="dxa"/>
+          </w:tcPr>
+          <w:p>
+            <w:pPr>
+              <w:pStyle w:val="BodyText"/>
+              <w:ind w:left="0"/>
+              <w:rPr>
+                <w:sz w:val="20"/>
+              </w:rPr>
+            </w:pPr>
+            <w:r>
+              <w:rPr>
+                <w:sz w:val="20"/>
+              </w:rPr>
               <w:t>Manage Full-Time Employee Benefits</w:t>
             </w:r>
           </w:p>
@@ -4695,9 +5463,10 @@
               <w:pStyle w:val="BodyText"/>
               <w:numPr>
                 <w:ilvl w:val="0"/>
-                <w:numId w:val="6"/>
-              </w:numPr>
-              <w:ind w:left="441"/>
+                <w:numId w:val="2"/>
+              </w:numPr>
+              <w:spacing w:after="40"/>
+              <w:ind w:left="432"/>
               <w:rPr>
                 <w:sz w:val="20"/>
               </w:rPr>
@@ -4714,9 +5483,10 @@
               <w:pStyle w:val="BodyText"/>
               <w:numPr>
                 <w:ilvl w:val="0"/>
-                <w:numId w:val="6"/>
-              </w:numPr>
-              <w:ind w:left="441"/>
+                <w:numId w:val="2"/>
+              </w:numPr>
+              <w:spacing w:after="40"/>
+              <w:ind w:left="432"/>
               <w:rPr>
                 <w:sz w:val="20"/>
               </w:rPr>
@@ -4778,8 +5548,9 @@
               <w:pStyle w:val="BodyText"/>
               <w:numPr>
                 <w:ilvl w:val="0"/>
-                <w:numId w:val="7"/>
-              </w:numPr>
+                <w:numId w:val="2"/>
+              </w:numPr>
+              <w:spacing w:after="40"/>
               <w:ind w:left="432"/>
               <w:rPr>
                 <w:sz w:val="20"/>
@@ -4797,8 +5568,9 @@
               <w:pStyle w:val="BodyText"/>
               <w:numPr>
                 <w:ilvl w:val="0"/>
-                <w:numId w:val="7"/>
-              </w:numPr>
+                <w:numId w:val="2"/>
+              </w:numPr>
+              <w:spacing w:after="40"/>
               <w:ind w:left="432"/>
               <w:rPr>
                 <w:sz w:val="20"/>
@@ -4852,8 +5624,9 @@
               <w:pStyle w:val="BodyText"/>
               <w:numPr>
                 <w:ilvl w:val="0"/>
-                <w:numId w:val="8"/>
-              </w:numPr>
+                <w:numId w:val="2"/>
+              </w:numPr>
+              <w:spacing w:after="40"/>
               <w:ind w:left="432"/>
               <w:rPr>
                 <w:sz w:val="20"/>
@@ -4871,8 +5644,9 @@
               <w:pStyle w:val="BodyText"/>
               <w:numPr>
                 <w:ilvl w:val="0"/>
-                <w:numId w:val="8"/>
-              </w:numPr>
+                <w:numId w:val="2"/>
+              </w:numPr>
+              <w:spacing w:after="40"/>
               <w:ind w:left="432"/>
               <w:rPr>
                 <w:sz w:val="20"/>
@@ -4918,7 +5692,8 @@
           <w:p>
             <w:pPr>
               <w:pStyle w:val="BodyText"/>
-              <w:ind w:left="0"/>
+              <w:spacing w:after="40"/>
+              <w:ind w:left="72"/>
               <w:rPr>
                 <w:sz w:val="20"/>
               </w:rPr>
@@ -4933,7 +5708,8 @@
           <w:p>
             <w:pPr>
               <w:pStyle w:val="BodyText"/>
-              <w:ind w:left="0"/>
+              <w:spacing w:after="40"/>
+              <w:ind w:left="72"/>
               <w:rPr>
                 <w:sz w:val="20"/>
               </w:rPr>
@@ -4948,234 +5724,10 @@
         </w:tc>
       </w:tr>
     </w:tbl>
-    <w:p/>
     <w:p>
       <w:pPr>
         <w:spacing w:after="0" w:line="240" w:lineRule="auto"/>
       </w:pPr>
-      <w:r>
-        <w:br w:type="page"/>
-      </w:r>
-    </w:p>
-    <w:p>
-      <w:r>
-        <w:rPr>
-          <w:noProof/>
-        </w:rPr>
-        <w:lastRenderedPageBreak/>
-        <w:drawing>
-          <wp:inline distT="0" distB="0" distL="0" distR="0" wp14:anchorId="39DF6D36" wp14:editId="5A22A792">
-            <wp:extent cx="5486400" cy="7816814"/>
-            <wp:effectExtent l="0" t="0" r="0" b="6985"/>
-            <wp:docPr id="1" name="Picture 1"/>
-            <wp:cNvGraphicFramePr>
-              <a:graphicFrameLocks xmlns:a="http://schemas.openxmlformats.org/drawingml/2006/main" noChangeAspect="1"/>
-            </wp:cNvGraphicFramePr>
-            <a:graphic xmlns:a="http://schemas.openxmlformats.org/drawingml/2006/main">
-              <a:graphicData uri="http://schemas.openxmlformats.org/drawingml/2006/picture">
-                <pic:pic xmlns:pic="http://schemas.openxmlformats.org/drawingml/2006/picture">
-                  <pic:nvPicPr>
-                    <pic:cNvPr id="1" name="Picture 1"/>
-                    <pic:cNvPicPr>
-                      <a:picLocks noChangeAspect="1" noChangeArrowheads="1"/>
-                    </pic:cNvPicPr>
-                  </pic:nvPicPr>
-                  <pic:blipFill>
-                    <a:blip r:embed="rId6">
-                      <a:extLst>
-                        <a:ext uri="{28A0092B-C50C-407E-A947-70E740481C1C}">
-                          <a14:useLocalDpi xmlns:a14="http://schemas.microsoft.com/office/drawing/2010/main" val="0"/>
-                        </a:ext>
-                      </a:extLst>
-                    </a:blip>
-                    <a:srcRect/>
-                    <a:stretch>
-                      <a:fillRect/>
-                    </a:stretch>
-                  </pic:blipFill>
-                  <pic:spPr bwMode="auto">
-                    <a:xfrm>
-                      <a:off x="0" y="0"/>
-                      <a:ext cx="5486400" cy="7816814"/>
-                    </a:xfrm>
-                    <a:prstGeom prst="rect">
-                      <a:avLst/>
-                    </a:prstGeom>
-                    <a:noFill/>
-                    <a:ln>
-                      <a:noFill/>
-                    </a:ln>
-                  </pic:spPr>
-                </pic:pic>
-              </a:graphicData>
-            </a:graphic>
-          </wp:inline>
-        </w:drawing>
-      </w:r>
-    </w:p>
-    <w:p>
-      <w:pPr>
-        <w:spacing w:after="0" w:line="240" w:lineRule="auto"/>
-      </w:pPr>
-      <w:r>
-        <w:br w:type="page"/>
-      </w:r>
-    </w:p>
-    <w:p>
-      <w:r>
-        <w:rPr>
-          <w:noProof/>
-        </w:rPr>
-        <w:lastRenderedPageBreak/>
-        <w:drawing>
-          <wp:inline distT="0" distB="0" distL="0" distR="0" wp14:anchorId="72EB0E08" wp14:editId="79F44FA5">
-            <wp:extent cx="5486400" cy="7081100"/>
-            <wp:effectExtent l="0" t="0" r="0" b="5715"/>
-            <wp:docPr id="2" name="Picture 2"/>
-            <wp:cNvGraphicFramePr>
-              <a:graphicFrameLocks xmlns:a="http://schemas.openxmlformats.org/drawingml/2006/main" noChangeAspect="1"/>
-            </wp:cNvGraphicFramePr>
-            <a:graphic xmlns:a="http://schemas.openxmlformats.org/drawingml/2006/main">
-              <a:graphicData uri="http://schemas.openxmlformats.org/drawingml/2006/picture">
-                <pic:pic xmlns:pic="http://schemas.openxmlformats.org/drawingml/2006/picture">
-                  <pic:nvPicPr>
-                    <pic:cNvPr id="0" name="Picture 2"/>
-                    <pic:cNvPicPr>
-                      <a:picLocks noChangeAspect="1" noChangeArrowheads="1"/>
-                    </pic:cNvPicPr>
-                  </pic:nvPicPr>
-                  <pic:blipFill>
-                    <a:blip r:embed="rId7">
-                      <a:extLst>
-                        <a:ext uri="{28A0092B-C50C-407E-A947-70E740481C1C}">
-                          <a14:useLocalDpi xmlns:a14="http://schemas.microsoft.com/office/drawing/2010/main" val="0"/>
-                        </a:ext>
-                      </a:extLst>
-                    </a:blip>
-                    <a:srcRect/>
-                    <a:stretch>
-                      <a:fillRect/>
-                    </a:stretch>
-                  </pic:blipFill>
-                  <pic:spPr bwMode="auto">
-                    <a:xfrm>
-                      <a:off x="0" y="0"/>
-                      <a:ext cx="5486400" cy="7081100"/>
-                    </a:xfrm>
-                    <a:prstGeom prst="rect">
-                      <a:avLst/>
-                    </a:prstGeom>
-                    <a:noFill/>
-                    <a:ln>
-                      <a:noFill/>
-                    </a:ln>
-                  </pic:spPr>
-                </pic:pic>
-              </a:graphicData>
-            </a:graphic>
-          </wp:inline>
-        </w:drawing>
-      </w:r>
-    </w:p>
-    <w:p>
-      <w:pPr>
-        <w:spacing w:after="0" w:line="240" w:lineRule="auto"/>
-      </w:pPr>
-      <w:r>
-        <w:br w:type="page"/>
-      </w:r>
-    </w:p>
-    <w:p>
-      <w:r>
-        <w:rPr>
-          <w:noProof/>
-        </w:rPr>
-        <w:lastRenderedPageBreak/>
-        <w:drawing>
-          <wp:inline distT="0" distB="0" distL="0" distR="0" wp14:anchorId="1E1DEC16" wp14:editId="53D17CA6">
-            <wp:extent cx="5486400" cy="6726397"/>
-            <wp:effectExtent l="0" t="0" r="0" b="5080"/>
-            <wp:docPr id="3" name="Picture 3"/>
-            <wp:cNvGraphicFramePr>
-              <a:graphicFrameLocks xmlns:a="http://schemas.openxmlformats.org/drawingml/2006/main" noChangeAspect="1"/>
-            </wp:cNvGraphicFramePr>
-            <a:graphic xmlns:a="http://schemas.openxmlformats.org/drawingml/2006/main">
-              <a:graphicData uri="http://schemas.openxmlformats.org/drawingml/2006/picture">
-                <pic:pic xmlns:pic="http://schemas.openxmlformats.org/drawingml/2006/picture">
-                  <pic:nvPicPr>
-                    <pic:cNvPr id="0" name="Picture 3"/>
-                    <pic:cNvPicPr>
-                      <a:picLocks noChangeAspect="1" noChangeArrowheads="1"/>
-                    </pic:cNvPicPr>
-                  </pic:nvPicPr>
-                  <pic:blipFill>
-                    <a:blip r:embed="rId8">
-                      <a:extLst>
-                        <a:ext uri="{28A0092B-C50C-407E-A947-70E740481C1C}">
-                          <a14:useLocalDpi xmlns:a14="http://schemas.microsoft.com/office/drawing/2010/main" val="0"/>
-                        </a:ext>
-                      </a:extLst>
-                    </a:blip>
-                    <a:srcRect/>
-                    <a:stretch>
-                      <a:fillRect/>
-                    </a:stretch>
-                  </pic:blipFill>
-                  <pic:spPr bwMode="auto">
-                    <a:xfrm>
-                      <a:off x="0" y="0"/>
-                      <a:ext cx="5486400" cy="6726397"/>
-                    </a:xfrm>
-                    <a:prstGeom prst="rect">
-                      <a:avLst/>
-                    </a:prstGeom>
-                    <a:noFill/>
-                    <a:ln>
-                      <a:noFill/>
-                    </a:ln>
-                  </pic:spPr>
-                </pic:pic>
-              </a:graphicData>
-            </a:graphic>
-          </wp:inline>
-        </w:drawing>
-      </w:r>
-    </w:p>
-    <w:p/>
-    <w:p/>
-    <w:p/>
-    <w:p/>
-    <w:p>
-      <w:pPr>
-        <w:jc w:val="center"/>
-      </w:pPr>
-      <w:r>
-        <w:object w:dxaOrig="6947" w:dyaOrig="9505" w14:anchorId="1BDDEAA4">
-          <v:shapetype id="_x0000_t75" coordsize="21600,21600" o:spt="75" o:preferrelative="t" path="m@4@5l@4@11@9@11@9@5xe" filled="f" stroked="f">
-            <v:stroke joinstyle="miter"/>
-            <v:formulas>
-              <v:f eqn="if lineDrawn pixelLineWidth 0"/>
-              <v:f eqn="sum @0 1 0"/>
-              <v:f eqn="sum 0 0 @1"/>
-              <v:f eqn="prod @2 1 2"/>
-              <v:f eqn="prod @3 21600 pixelWidth"/>
-              <v:f eqn="prod @3 21600 pixelHeight"/>
-              <v:f eqn="sum @0 0 1"/>
-              <v:f eqn="prod @6 1 2"/>
-              <v:f eqn="prod @7 21600 pixelWidth"/>
-              <v:f eqn="sum @8 21600 0"/>
-              <v:f eqn="prod @7 21600 pixelHeight"/>
-              <v:f eqn="sum @10 21600 0"/>
-            </v:formulas>
-            <v:path o:extrusionok="f" gradientshapeok="t" o:connecttype="rect"/>
-            <o:lock v:ext="edit" aspectratio="t"/>
-          </v:shapetype>
-          <v:shape id="_x0000_i1025" type="#_x0000_t75" style="width:437.25pt;height:598.5pt" o:ole="">
-            <v:imagedata r:id="rId9" o:title=""/>
-          </v:shape>
-          <o:OLEObject Type="Embed" ProgID="Visio.Drawing.11" ShapeID="_x0000_i1025" DrawAspect="Content" ObjectID="_1391257898" r:id="rId10"/>
-        </w:object>
-      </w:r>
       <w:bookmarkStart w:id="0" w:name="_GoBack"/>
       <w:bookmarkEnd w:id="0"/>
     </w:p>
@@ -5418,6 +5970,92 @@
     </w:lvl>
   </w:abstractNum>
   <w:abstractNum w:abstractNumId="2">
+    <w:nsid w:val="0B920B54"/>
+    <w:multiLevelType w:val="hybridMultilevel"/>
+    <w:tmpl w:val="960270E4"/>
+    <w:lvl w:ilvl="0" w:tplc="0409000F">
+      <w:start w:val="1"/>
+      <w:numFmt w:val="decimal"/>
+      <w:lvlText w:val="%1."/>
+      <w:lvlJc w:val="left"/>
+      <w:pPr>
+        <w:ind w:left="711" w:hanging="360"/>
+      </w:pPr>
+    </w:lvl>
+    <w:lvl w:ilvl="1" w:tplc="04090019" w:tentative="1">
+      <w:start w:val="1"/>
+      <w:numFmt w:val="lowerLetter"/>
+      <w:lvlText w:val="%2."/>
+      <w:lvlJc w:val="left"/>
+      <w:pPr>
+        <w:ind w:left="1431" w:hanging="360"/>
+      </w:pPr>
+    </w:lvl>
+    <w:lvl w:ilvl="2" w:tplc="0409001B" w:tentative="1">
+      <w:start w:val="1"/>
+      <w:numFmt w:val="lowerRoman"/>
+      <w:lvlText w:val="%3."/>
+      <w:lvlJc w:val="right"/>
+      <w:pPr>
+        <w:ind w:left="2151" w:hanging="180"/>
+      </w:pPr>
+    </w:lvl>
+    <w:lvl w:ilvl="3" w:tplc="0409000F" w:tentative="1">
+      <w:start w:val="1"/>
+      <w:numFmt w:val="decimal"/>
+      <w:lvlText w:val="%4."/>
+      <w:lvlJc w:val="left"/>
+      <w:pPr>
+        <w:ind w:left="2871" w:hanging="360"/>
+      </w:pPr>
+    </w:lvl>
+    <w:lvl w:ilvl="4" w:tplc="04090019" w:tentative="1">
+      <w:start w:val="1"/>
+      <w:numFmt w:val="lowerLetter"/>
+      <w:lvlText w:val="%5."/>
+      <w:lvlJc w:val="left"/>
+      <w:pPr>
+        <w:ind w:left="3591" w:hanging="360"/>
+      </w:pPr>
+    </w:lvl>
+    <w:lvl w:ilvl="5" w:tplc="0409001B" w:tentative="1">
+      <w:start w:val="1"/>
+      <w:numFmt w:val="lowerRoman"/>
+      <w:lvlText w:val="%6."/>
+      <w:lvlJc w:val="right"/>
+      <w:pPr>
+        <w:ind w:left="4311" w:hanging="180"/>
+      </w:pPr>
+    </w:lvl>
+    <w:lvl w:ilvl="6" w:tplc="0409000F" w:tentative="1">
+      <w:start w:val="1"/>
+      <w:numFmt w:val="decimal"/>
+      <w:lvlText w:val="%7."/>
+      <w:lvlJc w:val="left"/>
+      <w:pPr>
+        <w:ind w:left="5031" w:hanging="360"/>
+      </w:pPr>
+    </w:lvl>
+    <w:lvl w:ilvl="7" w:tplc="04090019" w:tentative="1">
+      <w:start w:val="1"/>
+      <w:numFmt w:val="lowerLetter"/>
+      <w:lvlText w:val="%8."/>
+      <w:lvlJc w:val="left"/>
+      <w:pPr>
+        <w:ind w:left="5751" w:hanging="360"/>
+      </w:pPr>
+    </w:lvl>
+    <w:lvl w:ilvl="8" w:tplc="0409001B" w:tentative="1">
+      <w:start w:val="1"/>
+      <w:numFmt w:val="lowerRoman"/>
+      <w:lvlText w:val="%9."/>
+      <w:lvlJc w:val="right"/>
+      <w:pPr>
+        <w:ind w:left="6471" w:hanging="180"/>
+      </w:pPr>
+    </w:lvl>
+  </w:abstractNum>
+  <w:abstractNum w:abstractNumId="3">
     <w:nsid w:val="348B7D06"/>
     <w:multiLevelType w:val="hybridMultilevel"/>
     <w:tmpl w:val="2BE08A32"/>
@@ -5530,7 +6168,120 @@
       </w:rPr>
     </w:lvl>
   </w:abstractNum>
-  <w:abstractNum w:abstractNumId="3">
+  <w:abstractNum w:abstractNumId="4">
+    <w:nsid w:val="35C03AAD"/>
+    <w:multiLevelType w:val="hybridMultilevel"/>
+    <w:tmpl w:val="9F925110"/>
+    <w:lvl w:ilvl="0" w:tplc="04090001">
+      <w:start w:val="1"/>
+      <w:numFmt w:val="bullet"/>
+      <w:lvlText w:val=""/>
+      <w:lvlJc w:val="left"/>
+      <w:pPr>
+        <w:ind w:left="720" w:hanging="360"/>
+      </w:pPr>
+      <w:rPr>
+        <w:rFonts w:ascii="Symbol" w:hAnsi="Symbol" w:hint="default"/>
+      </w:rPr>
+    </w:lvl>
+    <w:lvl w:ilvl="1" w:tplc="04090003" w:tentative="1">
+      <w:start w:val="1"/>
+      <w:numFmt w:val="bullet"/>
+      <w:lvlText w:val="o"/>
+      <w:lvlJc w:val="left"/>
+      <w:pPr>
+        <w:ind w:left="1440" w:hanging="360"/>
+      </w:pPr>
+      <w:rPr>
+        <w:rFonts w:ascii="Courier New" w:hAnsi="Courier New" w:cs="Courier New" w:hint="default"/>
+      </w:rPr>
+    </w:lvl>
+    <w:lvl w:ilvl="2" w:tplc="04090005" w:tentative="1">
+      <w:start w:val="1"/>
+      <w:numFmt w:val="bullet"/>
+      <w:lvlText w:val=""/>
+      <w:lvlJc w:val="left"/>
+      <w:pPr>
+        <w:ind w:left="2160" w:hanging="360"/>
+      </w:pPr>
+      <w:rPr>
+        <w:rFonts w:ascii="Wingdings" w:hAnsi="Wingdings" w:hint="default"/>
+      </w:rPr>
+    </w:lvl>
+    <w:lvl w:ilvl="3" w:tplc="04090001" w:tentative="1">
+      <w:start w:val="1"/>
+      <w:numFmt w:val="bullet"/>
+      <w:lvlText w:val=""/>
+      <w:lvlJc w:val="left"/>
+      <w:pPr>
+        <w:ind w:left="2880" w:hanging="360"/>
+      </w:pPr>
+      <w:rPr>
+        <w:rFonts w:ascii="Symbol" w:hAnsi="Symbol" w:hint="default"/>
+      </w:rPr>
+    </w:lvl>
+    <w:lvl w:ilvl="4" w:tplc="04090003" w:tentative="1">
+      <w:start w:val="1"/>
+      <w:numFmt w:val="bullet"/>
+      <w:lvlText w:val="o"/>
+      <w:lvlJc w:val="left"/>
+      <w:pPr>
+        <w:ind w:left="3600" w:hanging="360"/>
+      </w:pPr>
+      <w:rPr>
+        <w:rFonts w:ascii="Courier New" w:hAnsi="Courier New" w:cs="Courier New" w:hint="default"/>
+      </w:rPr>
+    </w:lvl>
+    <w:lvl w:ilvl="5" w:tplc="04090005" w:tentative="1">
+      <w:start w:val="1"/>
+      <w:numFmt w:val="bullet"/>
+      <w:lvlText w:val=""/>
+      <w:lvlJc w:val="left"/>
+      <w:pPr>
+        <w:ind w:left="4320" w:hanging="360"/>
+      </w:pPr>
+      <w:rPr>
+        <w:rFonts w:ascii="Wingdings" w:hAnsi="Wingdings" w:hint="default"/>
+      </w:rPr>
+    </w:lvl>
+    <w:lvl w:ilvl="6" w:tplc="04090001" w:tentative="1">
+      <w:start w:val="1"/>
+      <w:numFmt w:val="bullet"/>
+      <w:lvlText w:val=""/>
+      <w:lvlJc w:val="left"/>
+      <w:pPr>
+        <w:ind w:left="5040" w:hanging="360"/>
+      </w:pPr>
+      <w:rPr>
+        <w:rFonts w:ascii="Symbol" w:hAnsi="Symbol" w:hint="default"/>
+      </w:rPr>
+    </w:lvl>
+    <w:lvl w:ilvl="7" w:tplc="04090003" w:tentative="1">
+      <w:start w:val="1"/>
+      <w:numFmt w:val="bullet"/>
+      <w:lvlText w:val="o"/>
+      <w:lvlJc w:val="left"/>
+      <w:pPr>
+        <w:ind w:left="5760" w:hanging="360"/>
+      </w:pPr>
+      <w:rPr>
+        <w:rFonts w:ascii="Courier New" w:hAnsi="Courier New" w:cs="Courier New" w:hint="default"/>
+      </w:rPr>
+    </w:lvl>
+    <w:lvl w:ilvl="8" w:tplc="04090005" w:tentative="1">
+      <w:start w:val="1"/>
+      <w:numFmt w:val="bullet"/>
+      <w:lvlText w:val=""/>
+      <w:lvlJc w:val="left"/>
+      <w:pPr>
+        <w:ind w:left="6480" w:hanging="360"/>
+      </w:pPr>
+      <w:rPr>
+        <w:rFonts w:ascii="Wingdings" w:hAnsi="Wingdings" w:hint="default"/>
+      </w:rPr>
+    </w:lvl>
+  </w:abstractNum>
+  <w:abstractNum w:abstractNumId="5">
     <w:nsid w:val="442B7148"/>
     <w:multiLevelType w:val="hybridMultilevel"/>
     <w:tmpl w:val="3D400F92"/>
@@ -5643,10 +6394,10 @@
       </w:rPr>
     </w:lvl>
   </w:abstractNum>
-  <w:abstractNum w:abstractNumId="4">
+  <w:abstractNum w:abstractNumId="6">
     <w:nsid w:val="447163AA"/>
     <w:multiLevelType w:val="hybridMultilevel"/>
-    <w:tmpl w:val="73561626"/>
+    <w:tmpl w:val="36441DCA"/>
     <w:lvl w:ilvl="0" w:tplc="04090001">
       <w:start w:val="1"/>
       <w:numFmt w:val="bullet"/>
@@ -5756,7 +6507,7 @@
       </w:rPr>
     </w:lvl>
   </w:abstractNum>
-  <w:abstractNum w:abstractNumId="5">
+  <w:abstractNum w:abstractNumId="7">
     <w:nsid w:val="538F5DF4"/>
     <w:multiLevelType w:val="hybridMultilevel"/>
     <w:tmpl w:val="45BA4766"/>
@@ -5869,7 +6620,7 @@
       </w:rPr>
     </w:lvl>
   </w:abstractNum>
-  <w:abstractNum w:abstractNumId="6">
+  <w:abstractNum w:abstractNumId="8">
     <w:nsid w:val="57BB61AC"/>
     <w:multiLevelType w:val="hybridMultilevel"/>
     <w:tmpl w:val="97147E78"/>
@@ -5982,7 +6733,7 @@
       </w:rPr>
     </w:lvl>
   </w:abstractNum>
-  <w:abstractNum w:abstractNumId="7">
+  <w:abstractNum w:abstractNumId="9">
     <w:nsid w:val="61111B21"/>
     <w:multiLevelType w:val="hybridMultilevel"/>
     <w:tmpl w:val="EE003EAC"/>
@@ -6095,7 +6846,7 @@
       </w:rPr>
     </w:lvl>
   </w:abstractNum>
-  <w:abstractNum w:abstractNumId="8">
+  <w:abstractNum w:abstractNumId="10">
     <w:nsid w:val="63AB72C9"/>
     <w:multiLevelType w:val="hybridMultilevel"/>
     <w:tmpl w:val="A6DCF26E"/>
@@ -6208,7 +6959,7 @@
       </w:rPr>
     </w:lvl>
   </w:abstractNum>
-  <w:abstractNum w:abstractNumId="9">
+  <w:abstractNum w:abstractNumId="11">
     <w:nsid w:val="6FAF4F88"/>
     <w:multiLevelType w:val="hybridMultilevel"/>
     <w:tmpl w:val="9F5E70A8"/>
@@ -6321,7 +7072,7 @@
       </w:rPr>
     </w:lvl>
   </w:abstractNum>
-  <w:abstractNum w:abstractNumId="10">
+  <w:abstractNum w:abstractNumId="12">
     <w:nsid w:val="771B0736"/>
     <w:multiLevelType w:val="hybridMultilevel"/>
     <w:tmpl w:val="97B2017A"/>
@@ -6438,37 +7189,43 @@
     <w:abstractNumId w:val="1"/>
   </w:num>
   <w:num w:numId="2">
-    <w:abstractNumId w:val="4"/>
+    <w:abstractNumId w:val="6"/>
   </w:num>
   <w:num w:numId="3">
-    <w:abstractNumId w:val="8"/>
+    <w:abstractNumId w:val="10"/>
   </w:num>
   <w:num w:numId="4">
-    <w:abstractNumId w:val="2"/>
+    <w:abstractNumId w:val="3"/>
   </w:num>
   <w:num w:numId="5">
     <w:abstractNumId w:val="0"/>
   </w:num>
   <w:num w:numId="6">
-    <w:abstractNumId w:val="7"/>
+    <w:abstractNumId w:val="9"/>
   </w:num>
   <w:num w:numId="7">
-    <w:abstractNumId w:val="10"/>
+    <w:abstractNumId w:val="12"/>
   </w:num>
   <w:num w:numId="8">
-    <w:abstractNumId w:val="9"/>
+    <w:abstractNumId w:val="11"/>
   </w:num>
   <w:num w:numId="9">
-    <w:abstractNumId w:val="3"/>
+    <w:abstractNumId w:val="5"/>
   </w:num>
   <w:num w:numId="10">
-    <w:abstractNumId w:val="5"/>
+    <w:abstractNumId w:val="7"/>
   </w:num>
   <w:num w:numId="11">
     <w:abstractNumId w:val="0"/>
   </w:num>
   <w:num w:numId="12">
-    <w:abstractNumId w:val="6"/>
+    <w:abstractNumId w:val="8"/>
+  </w:num>
+  <w:num w:numId="13">
+    <w:abstractNumId w:val="2"/>
+  </w:num>
+  <w:num w:numId="14">
+    <w:abstractNumId w:val="4"/>
   </w:num>
 </w:numbering>
 </file>

</xml_diff>

<commit_message>
Updated proposal with outstanding feature estimates
</commit_message>
<xml_diff>
--- a/SAMS/trunk/project_documents/SAMS Project Proposal.docx
+++ b/SAMS/trunk/project_documents/SAMS Project Proposal.docx
@@ -4692,48 +4692,72 @@
               </w:rPr>
               <w:t xml:space="preserve">Total: </w:t>
             </w:r>
-          </w:p>
-          <w:p>
-            <w:pPr>
-              <w:pStyle w:val="BodyText"/>
-              <w:numPr>
-                <w:ilvl w:val="0"/>
-                <w:numId w:val="2"/>
-              </w:numPr>
-              <w:spacing w:after="40"/>
-              <w:ind w:left="432"/>
-              <w:rPr>
-                <w:sz w:val="20"/>
-              </w:rPr>
-            </w:pPr>
-          </w:p>
-          <w:p>
-            <w:pPr>
-              <w:pStyle w:val="BodyText"/>
-              <w:numPr>
-                <w:ilvl w:val="0"/>
-                <w:numId w:val="2"/>
-              </w:numPr>
-              <w:spacing w:after="40"/>
-              <w:ind w:left="432"/>
-              <w:rPr>
-                <w:sz w:val="20"/>
-              </w:rPr>
-            </w:pPr>
-          </w:p>
-          <w:p>
-            <w:pPr>
-              <w:pStyle w:val="BodyText"/>
-              <w:numPr>
-                <w:ilvl w:val="0"/>
-                <w:numId w:val="2"/>
-              </w:numPr>
-              <w:spacing w:after="40"/>
-              <w:ind w:left="432"/>
-              <w:rPr>
-                <w:sz w:val="20"/>
-              </w:rPr>
-            </w:pPr>
+            <w:r>
+              <w:rPr>
+                <w:sz w:val="20"/>
+              </w:rPr>
+              <w:t>8</w:t>
+            </w:r>
+          </w:p>
+          <w:p>
+            <w:pPr>
+              <w:pStyle w:val="BodyText"/>
+              <w:numPr>
+                <w:ilvl w:val="0"/>
+                <w:numId w:val="2"/>
+              </w:numPr>
+              <w:spacing w:after="40"/>
+              <w:ind w:left="432"/>
+              <w:rPr>
+                <w:sz w:val="20"/>
+              </w:rPr>
+            </w:pPr>
+            <w:r>
+              <w:rPr>
+                <w:sz w:val="20"/>
+              </w:rPr>
+              <w:t>3</w:t>
+            </w:r>
+          </w:p>
+          <w:p>
+            <w:pPr>
+              <w:pStyle w:val="BodyText"/>
+              <w:numPr>
+                <w:ilvl w:val="0"/>
+                <w:numId w:val="2"/>
+              </w:numPr>
+              <w:spacing w:after="40"/>
+              <w:ind w:left="432"/>
+              <w:rPr>
+                <w:sz w:val="20"/>
+              </w:rPr>
+            </w:pPr>
+            <w:r>
+              <w:rPr>
+                <w:sz w:val="20"/>
+              </w:rPr>
+              <w:t>2</w:t>
+            </w:r>
+          </w:p>
+          <w:p>
+            <w:pPr>
+              <w:pStyle w:val="BodyText"/>
+              <w:numPr>
+                <w:ilvl w:val="0"/>
+                <w:numId w:val="2"/>
+              </w:numPr>
+              <w:spacing w:after="40"/>
+              <w:ind w:left="432"/>
+              <w:rPr>
+                <w:sz w:val="20"/>
+              </w:rPr>
+            </w:pPr>
+            <w:r>
+              <w:rPr>
+                <w:sz w:val="20"/>
+              </w:rPr>
+              <w:t>3</w:t>
+            </w:r>
           </w:p>
         </w:tc>
         <w:tc>
@@ -4862,6 +4886,12 @@
               </w:rPr>
               <w:t xml:space="preserve">Total: </w:t>
             </w:r>
+            <w:r>
+              <w:rPr>
+                <w:sz w:val="20"/>
+              </w:rPr>
+              <w:t>12</w:t>
+            </w:r>
           </w:p>
         </w:tc>
         <w:tc>
@@ -4988,34 +5018,52 @@
               </w:rPr>
               <w:t xml:space="preserve">Total: </w:t>
             </w:r>
-          </w:p>
-          <w:p>
-            <w:pPr>
-              <w:pStyle w:val="BodyText"/>
-              <w:numPr>
-                <w:ilvl w:val="0"/>
-                <w:numId w:val="2"/>
-              </w:numPr>
-              <w:spacing w:after="40"/>
-              <w:ind w:left="432"/>
-              <w:rPr>
-                <w:sz w:val="20"/>
-              </w:rPr>
-            </w:pPr>
-          </w:p>
-          <w:p>
-            <w:pPr>
-              <w:pStyle w:val="BodyText"/>
-              <w:numPr>
-                <w:ilvl w:val="0"/>
-                <w:numId w:val="2"/>
-              </w:numPr>
-              <w:spacing w:after="40"/>
-              <w:ind w:left="432"/>
-              <w:rPr>
-                <w:sz w:val="20"/>
-              </w:rPr>
-            </w:pPr>
+            <w:r>
+              <w:rPr>
+                <w:sz w:val="20"/>
+              </w:rPr>
+              <w:t>10</w:t>
+            </w:r>
+          </w:p>
+          <w:p>
+            <w:pPr>
+              <w:pStyle w:val="BodyText"/>
+              <w:numPr>
+                <w:ilvl w:val="0"/>
+                <w:numId w:val="2"/>
+              </w:numPr>
+              <w:spacing w:after="40"/>
+              <w:ind w:left="432"/>
+              <w:rPr>
+                <w:sz w:val="20"/>
+              </w:rPr>
+            </w:pPr>
+            <w:r>
+              <w:rPr>
+                <w:sz w:val="20"/>
+              </w:rPr>
+              <w:t>4</w:t>
+            </w:r>
+          </w:p>
+          <w:p>
+            <w:pPr>
+              <w:pStyle w:val="BodyText"/>
+              <w:numPr>
+                <w:ilvl w:val="0"/>
+                <w:numId w:val="2"/>
+              </w:numPr>
+              <w:spacing w:after="40"/>
+              <w:ind w:left="432"/>
+              <w:rPr>
+                <w:sz w:val="20"/>
+              </w:rPr>
+            </w:pPr>
+            <w:r>
+              <w:rPr>
+                <w:sz w:val="20"/>
+              </w:rPr>
+              <w:t>6</w:t>
+            </w:r>
           </w:p>
         </w:tc>
         <w:tc>

</xml_diff>

<commit_message>
Removed couts for constructors and destructors. Updated documentation and PowerPoint.
</commit_message>
<xml_diff>
--- a/SAMS/trunk/project_documents/SAMS Project Proposal.docx
+++ b/SAMS/trunk/project_documents/SAMS Project Proposal.docx
@@ -438,6 +438,8 @@
       <w:r>
         <w:t>Feature List</w:t>
       </w:r>
+      <w:bookmarkStart w:id="0" w:name="_GoBack"/>
+      <w:bookmarkEnd w:id="0"/>
     </w:p>
     <w:tbl>
       <w:tblPr>
@@ -1806,22 +1808,21 @@
           <w:p>
             <w:pPr>
               <w:pStyle w:val="BodyText"/>
-              <w:ind w:left="0"/>
-              <w:rPr>
-                <w:sz w:val="20"/>
-              </w:rPr>
-            </w:pPr>
-            <w:r>
-              <w:rPr>
-                <w:sz w:val="20"/>
-              </w:rPr>
-              <w:t xml:space="preserve">Manage </w:t>
-            </w:r>
-            <w:r>
-              <w:rPr>
-                <w:sz w:val="20"/>
-              </w:rPr>
-              <w:t>Employees</w:t>
+              <w:pBdr>
+                <w:bottom w:val="single" w:sz="6" w:space="1" w:color="auto"/>
+              </w:pBdr>
+              <w:ind w:left="0"/>
+              <w:rPr>
+                <w:b/>
+                <w:sz w:val="20"/>
+              </w:rPr>
+            </w:pPr>
+            <w:r>
+              <w:rPr>
+                <w:b/>
+                <w:sz w:val="20"/>
+              </w:rPr>
+              <w:t>Manage Employees</w:t>
             </w:r>
           </w:p>
           <w:p>
@@ -1840,7 +1841,7 @@
               <w:rPr>
                 <w:sz w:val="20"/>
               </w:rPr>
-              <w:t xml:space="preserve"> Add </w:t>
+              <w:t xml:space="preserve">Add </w:t>
             </w:r>
             <w:r>
               <w:rPr>
@@ -1921,6 +1922,25 @@
           <w:p>
             <w:pPr>
               <w:pStyle w:val="BodyText"/>
+              <w:pBdr>
+                <w:bottom w:val="single" w:sz="6" w:space="1" w:color="auto"/>
+              </w:pBdr>
+              <w:spacing w:after="40"/>
+              <w:ind w:left="0"/>
+              <w:rPr>
+                <w:sz w:val="20"/>
+              </w:rPr>
+            </w:pPr>
+            <w:r>
+              <w:rPr>
+                <w:sz w:val="20"/>
+              </w:rPr>
+              <w:t>Requested Release: 1/16/2012</w:t>
+            </w:r>
+          </w:p>
+          <w:p>
+            <w:pPr>
+              <w:pStyle w:val="BodyText"/>
               <w:numPr>
                 <w:ilvl w:val="0"/>
                 <w:numId w:val="1"/>
@@ -1934,13 +1954,176 @@
               <w:rPr>
                 <w:sz w:val="20"/>
               </w:rPr>
-              <w:t xml:space="preserve">Edit: </w:t>
-            </w:r>
-            <w:r>
-              <w:rPr>
-                <w:sz w:val="20"/>
-              </w:rPr>
               <w:t>Added full-time attribute</w:t>
+            </w:r>
+          </w:p>
+          <w:p>
+            <w:pPr>
+              <w:pStyle w:val="BodyText"/>
+              <w:pBdr>
+                <w:bottom w:val="single" w:sz="6" w:space="1" w:color="auto"/>
+              </w:pBdr>
+              <w:spacing w:after="40"/>
+              <w:ind w:left="0"/>
+              <w:rPr>
+                <w:sz w:val="20"/>
+              </w:rPr>
+            </w:pPr>
+            <w:r>
+              <w:rPr>
+                <w:sz w:val="20"/>
+              </w:rPr>
+              <w:t>Requested Release</w:t>
+            </w:r>
+            <w:r>
+              <w:rPr>
+                <w:sz w:val="20"/>
+              </w:rPr>
+              <w:t>: 1/23/2012</w:t>
+            </w:r>
+          </w:p>
+          <w:p>
+            <w:pPr>
+              <w:pStyle w:val="BodyText"/>
+              <w:numPr>
+                <w:ilvl w:val="0"/>
+                <w:numId w:val="1"/>
+              </w:numPr>
+              <w:pBdr>
+                <w:bottom w:val="single" w:sz="6" w:space="1" w:color="auto"/>
+              </w:pBdr>
+              <w:spacing w:after="40"/>
+              <w:rPr>
+                <w:sz w:val="20"/>
+              </w:rPr>
+            </w:pPr>
+            <w:r>
+              <w:rPr>
+                <w:sz w:val="20"/>
+              </w:rPr>
+              <w:t>Full-time employees have a benefit account</w:t>
+            </w:r>
+          </w:p>
+          <w:p>
+            <w:pPr>
+              <w:pStyle w:val="BodyText"/>
+              <w:numPr>
+                <w:ilvl w:val="0"/>
+                <w:numId w:val="1"/>
+              </w:numPr>
+              <w:pBdr>
+                <w:bottom w:val="single" w:sz="6" w:space="1" w:color="auto"/>
+              </w:pBdr>
+              <w:spacing w:after="40"/>
+              <w:rPr>
+                <w:sz w:val="20"/>
+              </w:rPr>
+            </w:pPr>
+            <w:r>
+              <w:rPr>
+                <w:sz w:val="20"/>
+              </w:rPr>
+              <w:t>Withdraw/</w:t>
+            </w:r>
+            <w:proofErr w:type="spellStart"/>
+            <w:r>
+              <w:rPr>
+                <w:sz w:val="20"/>
+              </w:rPr>
+              <w:t>Depsoit</w:t>
+            </w:r>
+            <w:proofErr w:type="spellEnd"/>
+          </w:p>
+          <w:p>
+            <w:pPr>
+              <w:pStyle w:val="BodyText"/>
+              <w:pBdr>
+                <w:bottom w:val="single" w:sz="6" w:space="1" w:color="auto"/>
+              </w:pBdr>
+              <w:spacing w:after="40"/>
+              <w:ind w:left="0"/>
+              <w:rPr>
+                <w:sz w:val="20"/>
+              </w:rPr>
+            </w:pPr>
+            <w:r>
+              <w:rPr>
+                <w:sz w:val="20"/>
+              </w:rPr>
+              <w:t xml:space="preserve">Requested Released: </w:t>
+            </w:r>
+          </w:p>
+          <w:p>
+            <w:pPr>
+              <w:pStyle w:val="BodyText"/>
+              <w:pBdr>
+                <w:bottom w:val="single" w:sz="6" w:space="1" w:color="auto"/>
+              </w:pBdr>
+              <w:spacing w:after="40"/>
+              <w:ind w:left="0"/>
+              <w:rPr>
+                <w:sz w:val="20"/>
+              </w:rPr>
+            </w:pPr>
+            <w:r>
+              <w:rPr>
+                <w:sz w:val="20"/>
+              </w:rPr>
+              <w:t>2/6/2012</w:t>
+            </w:r>
+          </w:p>
+          <w:p>
+            <w:pPr>
+              <w:pStyle w:val="BodyText"/>
+              <w:numPr>
+                <w:ilvl w:val="0"/>
+                <w:numId w:val="1"/>
+              </w:numPr>
+              <w:spacing w:after="40"/>
+              <w:rPr>
+                <w:sz w:val="20"/>
+              </w:rPr>
+            </w:pPr>
+            <w:r>
+              <w:rPr>
+                <w:sz w:val="20"/>
+              </w:rPr>
+              <w:t>Temp employee</w:t>
+            </w:r>
+          </w:p>
+          <w:p>
+            <w:pPr>
+              <w:pStyle w:val="BodyText"/>
+              <w:numPr>
+                <w:ilvl w:val="0"/>
+                <w:numId w:val="1"/>
+              </w:numPr>
+              <w:spacing w:after="40"/>
+              <w:rPr>
+                <w:sz w:val="20"/>
+              </w:rPr>
+            </w:pPr>
+            <w:r>
+              <w:rPr>
+                <w:sz w:val="20"/>
+              </w:rPr>
+              <w:t>Address class</w:t>
+            </w:r>
+          </w:p>
+          <w:p>
+            <w:pPr>
+              <w:pStyle w:val="BodyText"/>
+              <w:spacing w:after="40"/>
+              <w:ind w:left="0"/>
+              <w:rPr>
+                <w:sz w:val="20"/>
+              </w:rPr>
+            </w:pPr>
+            <w:r>
+              <w:rPr>
+                <w:sz w:val="20"/>
+              </w:rPr>
+              <w:t>Requested Release:  3/5/2012</w:t>
             </w:r>
           </w:p>
         </w:tc>
@@ -2046,6 +2229,25 @@
           <w:p>
             <w:pPr>
               <w:pStyle w:val="BodyText"/>
+              <w:spacing w:after="40"/>
+              <w:rPr>
+                <w:sz w:val="20"/>
+              </w:rPr>
+            </w:pPr>
+          </w:p>
+          <w:p>
+            <w:pPr>
+              <w:pStyle w:val="BodyText"/>
+              <w:spacing w:after="40"/>
+              <w:rPr>
+                <w:sz w:val="16"/>
+                <w:szCs w:val="16"/>
+              </w:rPr>
+            </w:pPr>
+          </w:p>
+          <w:p>
+            <w:pPr>
+              <w:pStyle w:val="BodyText"/>
               <w:numPr>
                 <w:ilvl w:val="0"/>
                 <w:numId w:val="2"/>
@@ -2061,6 +2263,141 @@
                 <w:sz w:val="20"/>
               </w:rPr>
               <w:t>1</w:t>
+            </w:r>
+          </w:p>
+          <w:p>
+            <w:pPr>
+              <w:pStyle w:val="BodyText"/>
+              <w:spacing w:after="40"/>
+              <w:rPr>
+                <w:sz w:val="20"/>
+              </w:rPr>
+            </w:pPr>
+          </w:p>
+          <w:p>
+            <w:pPr>
+              <w:pStyle w:val="BodyText"/>
+              <w:spacing w:after="40"/>
+              <w:rPr>
+                <w:sz w:val="24"/>
+                <w:szCs w:val="24"/>
+              </w:rPr>
+            </w:pPr>
+          </w:p>
+          <w:p>
+            <w:pPr>
+              <w:pStyle w:val="BodyText"/>
+              <w:numPr>
+                <w:ilvl w:val="0"/>
+                <w:numId w:val="2"/>
+              </w:numPr>
+              <w:spacing w:after="40"/>
+              <w:ind w:left="432"/>
+              <w:rPr>
+                <w:sz w:val="18"/>
+                <w:szCs w:val="18"/>
+              </w:rPr>
+            </w:pPr>
+            <w:r>
+              <w:rPr>
+                <w:sz w:val="18"/>
+                <w:szCs w:val="18"/>
+              </w:rPr>
+              <w:t>7</w:t>
+            </w:r>
+          </w:p>
+          <w:p>
+            <w:pPr>
+              <w:pStyle w:val="BodyText"/>
+              <w:spacing w:after="40"/>
+              <w:rPr>
+                <w:sz w:val="18"/>
+                <w:szCs w:val="18"/>
+              </w:rPr>
+            </w:pPr>
+          </w:p>
+          <w:p>
+            <w:pPr>
+              <w:pStyle w:val="BodyText"/>
+              <w:numPr>
+                <w:ilvl w:val="0"/>
+                <w:numId w:val="2"/>
+              </w:numPr>
+              <w:spacing w:after="40"/>
+              <w:ind w:left="432"/>
+              <w:rPr>
+                <w:sz w:val="18"/>
+                <w:szCs w:val="18"/>
+              </w:rPr>
+            </w:pPr>
+            <w:r>
+              <w:rPr>
+                <w:sz w:val="18"/>
+                <w:szCs w:val="18"/>
+              </w:rPr>
+              <w:t>3</w:t>
+            </w:r>
+          </w:p>
+          <w:p>
+            <w:pPr>
+              <w:pStyle w:val="BodyText"/>
+              <w:spacing w:after="40"/>
+              <w:ind w:left="0"/>
+              <w:rPr>
+                <w:sz w:val="20"/>
+                <w:szCs w:val="20"/>
+              </w:rPr>
+            </w:pPr>
+          </w:p>
+          <w:p>
+            <w:pPr>
+              <w:pStyle w:val="BodyText"/>
+              <w:spacing w:after="40"/>
+              <w:ind w:left="0"/>
+              <w:rPr>
+                <w:sz w:val="20"/>
+                <w:szCs w:val="20"/>
+              </w:rPr>
+            </w:pPr>
+          </w:p>
+          <w:p>
+            <w:pPr>
+              <w:pStyle w:val="BodyText"/>
+              <w:numPr>
+                <w:ilvl w:val="0"/>
+                <w:numId w:val="2"/>
+              </w:numPr>
+              <w:spacing w:after="40"/>
+              <w:ind w:left="432"/>
+              <w:rPr>
+                <w:sz w:val="20"/>
+              </w:rPr>
+            </w:pPr>
+            <w:r>
+              <w:rPr>
+                <w:sz w:val="20"/>
+              </w:rPr>
+              <w:t>4</w:t>
+            </w:r>
+          </w:p>
+          <w:p>
+            <w:pPr>
+              <w:pStyle w:val="BodyText"/>
+              <w:numPr>
+                <w:ilvl w:val="0"/>
+                <w:numId w:val="2"/>
+              </w:numPr>
+              <w:spacing w:after="40"/>
+              <w:ind w:left="432"/>
+              <w:rPr>
+                <w:sz w:val="20"/>
+              </w:rPr>
+            </w:pPr>
+            <w:r>
+              <w:rPr>
+                <w:sz w:val="20"/>
+              </w:rPr>
+              <w:t>2</w:t>
             </w:r>
           </w:p>
         </w:tc>
@@ -2166,6 +2503,25 @@
           <w:p>
             <w:pPr>
               <w:pStyle w:val="BodyText"/>
+              <w:spacing w:after="40"/>
+              <w:rPr>
+                <w:sz w:val="20"/>
+              </w:rPr>
+            </w:pPr>
+          </w:p>
+          <w:p>
+            <w:pPr>
+              <w:pStyle w:val="BodyText"/>
+              <w:spacing w:after="40"/>
+              <w:rPr>
+                <w:sz w:val="16"/>
+                <w:szCs w:val="16"/>
+              </w:rPr>
+            </w:pPr>
+          </w:p>
+          <w:p>
+            <w:pPr>
+              <w:pStyle w:val="BodyText"/>
               <w:numPr>
                 <w:ilvl w:val="0"/>
                 <w:numId w:val="2"/>
@@ -2181,6 +2537,139 @@
                 <w:sz w:val="20"/>
               </w:rPr>
               <w:t>1</w:t>
+            </w:r>
+          </w:p>
+          <w:p>
+            <w:pPr>
+              <w:pStyle w:val="BodyText"/>
+              <w:spacing w:after="40"/>
+              <w:rPr>
+                <w:sz w:val="20"/>
+              </w:rPr>
+            </w:pPr>
+          </w:p>
+          <w:p>
+            <w:pPr>
+              <w:pStyle w:val="BodyText"/>
+              <w:spacing w:after="40"/>
+              <w:rPr>
+                <w:sz w:val="24"/>
+                <w:szCs w:val="24"/>
+              </w:rPr>
+            </w:pPr>
+          </w:p>
+          <w:p>
+            <w:pPr>
+              <w:pStyle w:val="BodyText"/>
+              <w:numPr>
+                <w:ilvl w:val="0"/>
+                <w:numId w:val="2"/>
+              </w:numPr>
+              <w:spacing w:after="40"/>
+              <w:ind w:left="432"/>
+              <w:rPr>
+                <w:sz w:val="18"/>
+                <w:szCs w:val="18"/>
+              </w:rPr>
+            </w:pPr>
+            <w:r>
+              <w:rPr>
+                <w:sz w:val="18"/>
+                <w:szCs w:val="18"/>
+              </w:rPr>
+              <w:t>7</w:t>
+            </w:r>
+          </w:p>
+          <w:p>
+            <w:pPr>
+              <w:pStyle w:val="BodyText"/>
+              <w:spacing w:after="40"/>
+              <w:rPr>
+                <w:sz w:val="18"/>
+                <w:szCs w:val="18"/>
+              </w:rPr>
+            </w:pPr>
+          </w:p>
+          <w:p>
+            <w:pPr>
+              <w:pStyle w:val="BodyText"/>
+              <w:numPr>
+                <w:ilvl w:val="0"/>
+                <w:numId w:val="2"/>
+              </w:numPr>
+              <w:spacing w:after="40"/>
+              <w:ind w:left="432"/>
+              <w:rPr>
+                <w:sz w:val="18"/>
+                <w:szCs w:val="18"/>
+              </w:rPr>
+            </w:pPr>
+            <w:r>
+              <w:rPr>
+                <w:sz w:val="18"/>
+                <w:szCs w:val="18"/>
+              </w:rPr>
+              <w:t>2</w:t>
+            </w:r>
+          </w:p>
+          <w:p>
+            <w:pPr>
+              <w:pStyle w:val="BodyText"/>
+              <w:spacing w:after="40"/>
+              <w:rPr>
+                <w:sz w:val="20"/>
+                <w:szCs w:val="20"/>
+              </w:rPr>
+            </w:pPr>
+          </w:p>
+          <w:p>
+            <w:pPr>
+              <w:pStyle w:val="BodyText"/>
+              <w:spacing w:after="40"/>
+              <w:rPr>
+                <w:sz w:val="20"/>
+                <w:szCs w:val="20"/>
+              </w:rPr>
+            </w:pPr>
+          </w:p>
+          <w:p>
+            <w:pPr>
+              <w:pStyle w:val="BodyText"/>
+              <w:numPr>
+                <w:ilvl w:val="0"/>
+                <w:numId w:val="2"/>
+              </w:numPr>
+              <w:spacing w:after="40"/>
+              <w:ind w:left="432"/>
+              <w:rPr>
+                <w:sz w:val="20"/>
+              </w:rPr>
+            </w:pPr>
+            <w:r>
+              <w:rPr>
+                <w:sz w:val="20"/>
+              </w:rPr>
+              <w:t>6</w:t>
+            </w:r>
+          </w:p>
+          <w:p>
+            <w:pPr>
+              <w:pStyle w:val="BodyText"/>
+              <w:numPr>
+                <w:ilvl w:val="0"/>
+                <w:numId w:val="2"/>
+              </w:numPr>
+              <w:spacing w:after="40"/>
+              <w:ind w:left="432"/>
+              <w:rPr>
+                <w:sz w:val="20"/>
+              </w:rPr>
+            </w:pPr>
+            <w:r>
+              <w:rPr>
+                <w:sz w:val="20"/>
+              </w:rPr>
+              <w:t>2</w:t>
             </w:r>
           </w:p>
         </w:tc>
@@ -2276,11 +2765,147 @@
                 <w:sz w:val="20"/>
               </w:rPr>
             </w:pPr>
-            <w:r>
-              <w:rPr>
-                <w:sz w:val="20"/>
-              </w:rPr>
-              <w:t>1/20/2011 (Released 1/23/2012)</w:t>
+          </w:p>
+          <w:p>
+            <w:pPr>
+              <w:pStyle w:val="BodyText"/>
+              <w:spacing w:after="40"/>
+              <w:ind w:left="72"/>
+              <w:rPr>
+                <w:sz w:val="16"/>
+                <w:szCs w:val="16"/>
+              </w:rPr>
+            </w:pPr>
+          </w:p>
+          <w:p>
+            <w:pPr>
+              <w:pStyle w:val="BodyText"/>
+              <w:spacing w:after="40"/>
+              <w:ind w:left="72"/>
+              <w:rPr>
+                <w:sz w:val="20"/>
+              </w:rPr>
+            </w:pPr>
+            <w:r>
+              <w:rPr>
+                <w:sz w:val="20"/>
+              </w:rPr>
+              <w:t>1/20/2011</w:t>
+            </w:r>
+          </w:p>
+          <w:p>
+            <w:pPr>
+              <w:pStyle w:val="BodyText"/>
+              <w:spacing w:after="40"/>
+              <w:ind w:left="72"/>
+              <w:rPr>
+                <w:sz w:val="20"/>
+              </w:rPr>
+            </w:pPr>
+          </w:p>
+          <w:p>
+            <w:pPr>
+              <w:pStyle w:val="BodyText"/>
+              <w:spacing w:after="40"/>
+              <w:ind w:left="72"/>
+              <w:rPr>
+                <w:sz w:val="24"/>
+                <w:szCs w:val="24"/>
+              </w:rPr>
+            </w:pPr>
+          </w:p>
+          <w:p>
+            <w:pPr>
+              <w:pStyle w:val="BodyText"/>
+              <w:spacing w:after="40"/>
+              <w:ind w:left="72"/>
+              <w:rPr>
+                <w:sz w:val="20"/>
+              </w:rPr>
+            </w:pPr>
+            <w:r>
+              <w:rPr>
+                <w:sz w:val="20"/>
+              </w:rPr>
+              <w:t>2/1/2012</w:t>
+            </w:r>
+          </w:p>
+          <w:p>
+            <w:pPr>
+              <w:pStyle w:val="BodyText"/>
+              <w:spacing w:after="40"/>
+              <w:ind w:left="72"/>
+              <w:rPr>
+                <w:sz w:val="20"/>
+              </w:rPr>
+            </w:pPr>
+          </w:p>
+          <w:p>
+            <w:pPr>
+              <w:pStyle w:val="BodyText"/>
+              <w:spacing w:after="40"/>
+              <w:ind w:left="72"/>
+              <w:rPr>
+                <w:sz w:val="20"/>
+              </w:rPr>
+            </w:pPr>
+            <w:r>
+              <w:rPr>
+                <w:sz w:val="20"/>
+              </w:rPr>
+              <w:t>2/4/2012</w:t>
+            </w:r>
+          </w:p>
+          <w:p>
+            <w:pPr>
+              <w:pStyle w:val="BodyText"/>
+              <w:spacing w:after="40"/>
+              <w:ind w:left="72"/>
+              <w:rPr>
+                <w:sz w:val="20"/>
+              </w:rPr>
+            </w:pPr>
+          </w:p>
+          <w:p>
+            <w:pPr>
+              <w:pStyle w:val="BodyText"/>
+              <w:spacing w:after="40"/>
+              <w:ind w:left="72"/>
+              <w:rPr>
+                <w:sz w:val="20"/>
+              </w:rPr>
+            </w:pPr>
+          </w:p>
+          <w:p>
+            <w:pPr>
+              <w:pStyle w:val="BodyText"/>
+              <w:spacing w:after="40"/>
+              <w:ind w:left="72"/>
+              <w:rPr>
+                <w:sz w:val="20"/>
+              </w:rPr>
+            </w:pPr>
+            <w:r>
+              <w:rPr>
+                <w:sz w:val="20"/>
+              </w:rPr>
+              <w:t>3/4/2012</w:t>
+            </w:r>
+          </w:p>
+          <w:p>
+            <w:pPr>
+              <w:pStyle w:val="BodyText"/>
+              <w:spacing w:after="40"/>
+              <w:ind w:left="72"/>
+              <w:rPr>
+                <w:sz w:val="20"/>
+              </w:rPr>
+            </w:pPr>
+            <w:r>
+              <w:rPr>
+                <w:sz w:val="20"/>
+              </w:rPr>
+              <w:t>3/4/2012</w:t>
             </w:r>
           </w:p>
         </w:tc>
@@ -2297,16 +2922,65 @@
           <w:p>
             <w:pPr>
               <w:pStyle w:val="BodyText"/>
-              <w:ind w:left="0"/>
-              <w:rPr>
-                <w:sz w:val="20"/>
-              </w:rPr>
-            </w:pPr>
-            <w:r>
-              <w:rPr>
-                <w:sz w:val="20"/>
-              </w:rPr>
-              <w:t>Manage</w:t>
+              <w:pBdr>
+                <w:bottom w:val="single" w:sz="6" w:space="1" w:color="auto"/>
+              </w:pBdr>
+              <w:ind w:left="0"/>
+              <w:rPr>
+                <w:b/>
+                <w:sz w:val="20"/>
+              </w:rPr>
+            </w:pPr>
+            <w:r>
+              <w:rPr>
+                <w:b/>
+                <w:sz w:val="20"/>
+              </w:rPr>
+              <w:t>Manage Applications</w:t>
+            </w:r>
+          </w:p>
+          <w:p>
+            <w:pPr>
+              <w:pStyle w:val="BodyText"/>
+              <w:numPr>
+                <w:ilvl w:val="0"/>
+                <w:numId w:val="1"/>
+              </w:numPr>
+              <w:spacing w:after="40"/>
+              <w:rPr>
+                <w:sz w:val="20"/>
+              </w:rPr>
+            </w:pPr>
+            <w:r>
+              <w:rPr>
+                <w:sz w:val="20"/>
+              </w:rPr>
+              <w:t xml:space="preserve">Add </w:t>
+            </w:r>
+            <w:r>
+              <w:rPr>
+                <w:sz w:val="20"/>
+              </w:rPr>
+              <w:t>application</w:t>
+            </w:r>
+          </w:p>
+          <w:p>
+            <w:pPr>
+              <w:pStyle w:val="BodyText"/>
+              <w:numPr>
+                <w:ilvl w:val="0"/>
+                <w:numId w:val="1"/>
+              </w:numPr>
+              <w:spacing w:after="40"/>
+              <w:rPr>
+                <w:sz w:val="20"/>
+              </w:rPr>
+            </w:pPr>
+            <w:r>
+              <w:rPr>
+                <w:sz w:val="20"/>
+              </w:rPr>
+              <w:t>Change</w:t>
             </w:r>
             <w:r>
               <w:rPr>
@@ -2318,7 +2992,7 @@
               <w:rPr>
                 <w:sz w:val="20"/>
               </w:rPr>
-              <w:t>Teams</w:t>
+              <w:t>Application</w:t>
             </w:r>
           </w:p>
           <w:p>
@@ -2337,13 +3011,13 @@
               <w:rPr>
                 <w:sz w:val="20"/>
               </w:rPr>
-              <w:t xml:space="preserve">Add </w:t>
-            </w:r>
-            <w:r>
-              <w:rPr>
-                <w:sz w:val="20"/>
-              </w:rPr>
-              <w:t>team</w:t>
+              <w:t xml:space="preserve">Remove </w:t>
+            </w:r>
+            <w:r>
+              <w:rPr>
+                <w:sz w:val="20"/>
+              </w:rPr>
+              <w:t>Application</w:t>
             </w:r>
           </w:p>
           <w:p>
@@ -2362,19 +3036,7 @@
               <w:rPr>
                 <w:sz w:val="20"/>
               </w:rPr>
-              <w:t>Change</w:t>
-            </w:r>
-            <w:r>
-              <w:rPr>
-                <w:sz w:val="20"/>
-              </w:rPr>
-              <w:t xml:space="preserve"> </w:t>
-            </w:r>
-            <w:r>
-              <w:rPr>
-                <w:sz w:val="20"/>
-              </w:rPr>
-              <w:t>team</w:t>
+              <w:t>Display Application</w:t>
             </w:r>
           </w:p>
           <w:p>
@@ -2393,49 +3055,34 @@
               <w:rPr>
                 <w:sz w:val="20"/>
               </w:rPr>
-              <w:t>Remove team</w:t>
-            </w:r>
-          </w:p>
-          <w:p>
-            <w:pPr>
-              <w:pStyle w:val="BodyText"/>
-              <w:numPr>
-                <w:ilvl w:val="0"/>
-                <w:numId w:val="1"/>
-              </w:numPr>
-              <w:spacing w:after="40"/>
-              <w:rPr>
-                <w:sz w:val="20"/>
-              </w:rPr>
-            </w:pPr>
-            <w:r>
-              <w:rPr>
-                <w:sz w:val="20"/>
-              </w:rPr>
-              <w:t>Display team</w:t>
-            </w:r>
-          </w:p>
-          <w:p>
-            <w:pPr>
-              <w:pStyle w:val="BodyText"/>
-              <w:ind w:left="0"/>
-              <w:rPr>
-                <w:sz w:val="20"/>
-              </w:rPr>
-            </w:pPr>
-            <w:r>
-              <w:rPr>
-                <w:sz w:val="20"/>
-              </w:rPr>
-              <w:t>Requested Release: 1/23/2012 (delayed)</w:t>
-            </w:r>
-          </w:p>
-          <w:p>
-            <w:pPr>
-              <w:pStyle w:val="BodyText"/>
-              <w:numPr>
-                <w:ilvl w:val="0"/>
-                <w:numId w:val="12"/>
+              <w:t>External class modifications</w:t>
+            </w:r>
+          </w:p>
+          <w:p>
+            <w:pPr>
+              <w:pStyle w:val="BodyText"/>
+              <w:pBdr>
+                <w:bottom w:val="single" w:sz="6" w:space="1" w:color="auto"/>
+              </w:pBdr>
+              <w:spacing w:after="40"/>
+              <w:ind w:left="0"/>
+              <w:rPr>
+                <w:sz w:val="20"/>
+              </w:rPr>
+            </w:pPr>
+            <w:r>
+              <w:rPr>
+                <w:sz w:val="20"/>
+              </w:rPr>
+              <w:t>Requested Release: 2/27/2012</w:t>
+            </w:r>
+          </w:p>
+          <w:p>
+            <w:pPr>
+              <w:pStyle w:val="BodyText"/>
+              <w:numPr>
+                <w:ilvl w:val="0"/>
+                <w:numId w:val="15"/>
               </w:numPr>
               <w:spacing w:after="40"/>
               <w:ind w:left="351"/>
@@ -2447,96 +3094,36 @@
               <w:rPr>
                 <w:sz w:val="20"/>
               </w:rPr>
-              <w:t>International Team</w:t>
-            </w:r>
-          </w:p>
-          <w:p>
-            <w:pPr>
-              <w:pStyle w:val="BodyText"/>
-              <w:numPr>
-                <w:ilvl w:val="1"/>
-                <w:numId w:val="12"/>
-              </w:numPr>
-              <w:spacing w:after="40"/>
-              <w:ind w:left="711"/>
-              <w:rPr>
-                <w:sz w:val="20"/>
-              </w:rPr>
-            </w:pPr>
-            <w:r>
-              <w:rPr>
-                <w:sz w:val="20"/>
-              </w:rPr>
-              <w:t>Member join date</w:t>
-            </w:r>
-          </w:p>
-          <w:p>
-            <w:pPr>
-              <w:pStyle w:val="BodyText"/>
-              <w:numPr>
-                <w:ilvl w:val="0"/>
-                <w:numId w:val="12"/>
-              </w:numPr>
-              <w:spacing w:after="40"/>
-              <w:ind w:left="351"/>
-              <w:rPr>
-                <w:sz w:val="20"/>
-              </w:rPr>
-            </w:pPr>
-            <w:r>
-              <w:rPr>
-                <w:sz w:val="20"/>
-              </w:rPr>
-              <w:t>Domestic Team</w:t>
-            </w:r>
-          </w:p>
-          <w:p>
-            <w:pPr>
-              <w:pStyle w:val="BodyText"/>
-              <w:ind w:left="-9"/>
-              <w:rPr>
-                <w:sz w:val="20"/>
-              </w:rPr>
-            </w:pPr>
-            <w:r>
-              <w:rPr>
-                <w:sz w:val="20"/>
-              </w:rPr>
-              <w:t>Requested Release: 2/20/2012</w:t>
-            </w:r>
-          </w:p>
-          <w:p>
-            <w:pPr>
-              <w:pStyle w:val="BodyText"/>
-              <w:numPr>
-                <w:ilvl w:val="0"/>
-                <w:numId w:val="14"/>
-              </w:numPr>
-              <w:ind w:left="351"/>
-              <w:rPr>
-                <w:sz w:val="20"/>
-              </w:rPr>
-            </w:pPr>
-            <w:r>
-              <w:rPr>
-                <w:sz w:val="20"/>
-              </w:rPr>
-              <w:t>International Team consists of only Full Time Employees</w:t>
-            </w:r>
-          </w:p>
-          <w:p>
-            <w:pPr>
-              <w:pStyle w:val="BodyText"/>
-              <w:ind w:left="0"/>
-              <w:rPr>
-                <w:sz w:val="20"/>
-              </w:rPr>
-            </w:pPr>
-            <w:r>
-              <w:rPr>
-                <w:sz w:val="20"/>
-              </w:rPr>
-              <w:t>Requested Release: 2/27/2012</w:t>
+              <w:t xml:space="preserve">High Security </w:t>
+            </w:r>
+            <w:proofErr w:type="spellStart"/>
+            <w:r>
+              <w:rPr>
+                <w:sz w:val="20"/>
+              </w:rPr>
+              <w:t>vs</w:t>
+            </w:r>
+            <w:proofErr w:type="spellEnd"/>
+            <w:r>
+              <w:rPr>
+                <w:sz w:val="20"/>
+              </w:rPr>
+              <w:t xml:space="preserve"> Low Security Applications</w:t>
+            </w:r>
+          </w:p>
+          <w:p>
+            <w:pPr>
+              <w:pStyle w:val="BodyText"/>
+              <w:ind w:left="0"/>
+              <w:rPr>
+                <w:sz w:val="20"/>
+              </w:rPr>
+            </w:pPr>
+            <w:r>
+              <w:rPr>
+                <w:sz w:val="20"/>
+              </w:rPr>
+              <w:t>Requested Release:  3/5/2012</w:t>
             </w:r>
           </w:p>
         </w:tc>
@@ -2556,19 +3143,47 @@
               <w:rPr>
                 <w:sz w:val="20"/>
               </w:rPr>
-              <w:t>Total:</w:t>
-            </w:r>
-            <w:r>
-              <w:rPr>
-                <w:sz w:val="20"/>
-              </w:rPr>
-              <w:t xml:space="preserve"> </w:t>
-            </w:r>
-            <w:r>
-              <w:rPr>
-                <w:sz w:val="20"/>
-              </w:rPr>
-              <w:t>17</w:t>
+              <w:t>Total: 12</w:t>
+            </w:r>
+          </w:p>
+          <w:p>
+            <w:pPr>
+              <w:pStyle w:val="BodyText"/>
+              <w:numPr>
+                <w:ilvl w:val="0"/>
+                <w:numId w:val="2"/>
+              </w:numPr>
+              <w:spacing w:after="40"/>
+              <w:ind w:left="432"/>
+              <w:rPr>
+                <w:sz w:val="20"/>
+              </w:rPr>
+            </w:pPr>
+            <w:r>
+              <w:rPr>
+                <w:sz w:val="20"/>
+              </w:rPr>
+              <w:t>2</w:t>
+            </w:r>
+          </w:p>
+          <w:p>
+            <w:pPr>
+              <w:pStyle w:val="BodyText"/>
+              <w:numPr>
+                <w:ilvl w:val="0"/>
+                <w:numId w:val="2"/>
+              </w:numPr>
+              <w:spacing w:after="40"/>
+              <w:ind w:left="432"/>
+              <w:rPr>
+                <w:sz w:val="20"/>
+              </w:rPr>
+            </w:pPr>
+            <w:r>
+              <w:rPr>
+                <w:sz w:val="20"/>
+              </w:rPr>
+              <w:t>2</w:t>
             </w:r>
           </w:p>
           <w:p>
@@ -2608,17 +3223,64 @@
               <w:rPr>
                 <w:sz w:val="20"/>
               </w:rPr>
-              <w:t>3</w:t>
-            </w:r>
-          </w:p>
-          <w:p>
-            <w:pPr>
-              <w:pStyle w:val="BodyText"/>
-              <w:numPr>
-                <w:ilvl w:val="0"/>
-                <w:numId w:val="2"/>
-              </w:numPr>
-              <w:spacing w:after="40"/>
+              <w:t>1</w:t>
+            </w:r>
+          </w:p>
+          <w:p>
+            <w:pPr>
+              <w:pStyle w:val="BodyText"/>
+              <w:numPr>
+                <w:ilvl w:val="0"/>
+                <w:numId w:val="2"/>
+              </w:numPr>
+              <w:spacing w:after="40"/>
+              <w:ind w:left="432"/>
+              <w:rPr>
+                <w:sz w:val="20"/>
+              </w:rPr>
+            </w:pPr>
+            <w:r>
+              <w:rPr>
+                <w:sz w:val="20"/>
+              </w:rPr>
+              <w:t>4</w:t>
+            </w:r>
+          </w:p>
+          <w:p>
+            <w:pPr>
+              <w:pStyle w:val="BodyText"/>
+              <w:spacing w:after="40"/>
+              <w:rPr>
+                <w:sz w:val="20"/>
+              </w:rPr>
+            </w:pPr>
+          </w:p>
+          <w:p>
+            <w:pPr>
+              <w:pStyle w:val="BodyText"/>
+              <w:spacing w:after="40"/>
+              <w:rPr>
+                <w:sz w:val="20"/>
+              </w:rPr>
+            </w:pPr>
+          </w:p>
+          <w:p>
+            <w:pPr>
+              <w:pStyle w:val="BodyText"/>
+              <w:spacing w:after="40"/>
+              <w:rPr>
+                <w:sz w:val="14"/>
+                <w:szCs w:val="14"/>
+              </w:rPr>
+            </w:pPr>
+          </w:p>
+          <w:p>
+            <w:pPr>
+              <w:pStyle w:val="BodyText"/>
+              <w:numPr>
+                <w:ilvl w:val="0"/>
+                <w:numId w:val="2"/>
+              </w:numPr>
               <w:ind w:left="432"/>
               <w:rPr>
                 <w:sz w:val="20"/>
@@ -2629,152 +3291,6 @@
                 <w:sz w:val="20"/>
               </w:rPr>
               <w:t>5</w:t>
-            </w:r>
-          </w:p>
-          <w:p>
-            <w:pPr>
-              <w:pStyle w:val="BodyText"/>
-              <w:numPr>
-                <w:ilvl w:val="0"/>
-                <w:numId w:val="2"/>
-              </w:numPr>
-              <w:spacing w:after="40"/>
-              <w:ind w:left="432"/>
-              <w:rPr>
-                <w:sz w:val="20"/>
-              </w:rPr>
-            </w:pPr>
-            <w:r>
-              <w:rPr>
-                <w:sz w:val="20"/>
-              </w:rPr>
-              <w:t>2</w:t>
-            </w:r>
-          </w:p>
-          <w:p>
-            <w:pPr>
-              <w:pStyle w:val="BodyText"/>
-              <w:numPr>
-                <w:ilvl w:val="0"/>
-                <w:numId w:val="2"/>
-              </w:numPr>
-              <w:spacing w:after="40"/>
-              <w:ind w:left="432"/>
-              <w:rPr>
-                <w:sz w:val="20"/>
-              </w:rPr>
-            </w:pPr>
-            <w:r>
-              <w:rPr>
-                <w:sz w:val="20"/>
-              </w:rPr>
-              <w:t>(Fix)  4</w:t>
-            </w:r>
-          </w:p>
-          <w:p>
-            <w:pPr>
-              <w:pStyle w:val="BodyText"/>
-              <w:rPr>
-                <w:sz w:val="10"/>
-                <w:szCs w:val="10"/>
-              </w:rPr>
-            </w:pPr>
-          </w:p>
-          <w:p>
-            <w:pPr>
-              <w:pStyle w:val="BodyText"/>
-              <w:numPr>
-                <w:ilvl w:val="0"/>
-                <w:numId w:val="2"/>
-              </w:numPr>
-              <w:spacing w:after="40"/>
-              <w:ind w:left="432"/>
-              <w:rPr>
-                <w:sz w:val="20"/>
-              </w:rPr>
-            </w:pPr>
-            <w:r>
-              <w:rPr>
-                <w:sz w:val="20"/>
-              </w:rPr>
-              <w:t>3</w:t>
-            </w:r>
-          </w:p>
-          <w:p>
-            <w:pPr>
-              <w:pStyle w:val="BodyText"/>
-              <w:numPr>
-                <w:ilvl w:val="0"/>
-                <w:numId w:val="2"/>
-              </w:numPr>
-              <w:spacing w:after="40"/>
-              <w:ind w:left="432"/>
-              <w:rPr>
-                <w:sz w:val="20"/>
-              </w:rPr>
-            </w:pPr>
-            <w:r>
-              <w:rPr>
-                <w:sz w:val="20"/>
-              </w:rPr>
-              <w:t>2</w:t>
-            </w:r>
-          </w:p>
-          <w:p>
-            <w:pPr>
-              <w:pStyle w:val="BodyText"/>
-              <w:numPr>
-                <w:ilvl w:val="0"/>
-                <w:numId w:val="2"/>
-              </w:numPr>
-              <w:spacing w:after="40"/>
-              <w:ind w:left="432"/>
-              <w:rPr>
-                <w:sz w:val="20"/>
-              </w:rPr>
-            </w:pPr>
-            <w:r>
-              <w:rPr>
-                <w:sz w:val="20"/>
-              </w:rPr>
-              <w:t>1</w:t>
-            </w:r>
-          </w:p>
-          <w:p>
-            <w:pPr>
-              <w:pStyle w:val="BodyText"/>
-              <w:rPr>
-                <w:sz w:val="20"/>
-              </w:rPr>
-            </w:pPr>
-          </w:p>
-          <w:p>
-            <w:pPr>
-              <w:pStyle w:val="BodyText"/>
-              <w:ind w:left="0"/>
-              <w:rPr>
-                <w:sz w:val="8"/>
-                <w:szCs w:val="8"/>
-              </w:rPr>
-            </w:pPr>
-          </w:p>
-          <w:p>
-            <w:pPr>
-              <w:pStyle w:val="BodyText"/>
-              <w:numPr>
-                <w:ilvl w:val="0"/>
-                <w:numId w:val="2"/>
-              </w:numPr>
-              <w:ind w:left="432"/>
-              <w:rPr>
-                <w:sz w:val="20"/>
-              </w:rPr>
-            </w:pPr>
-            <w:r>
-              <w:rPr>
-                <w:sz w:val="20"/>
-              </w:rPr>
-              <w:t>2</w:t>
             </w:r>
           </w:p>
         </w:tc>
@@ -2794,19 +3310,87 @@
               <w:rPr>
                 <w:sz w:val="20"/>
               </w:rPr>
-              <w:t>Total:</w:t>
-            </w:r>
-            <w:r>
-              <w:rPr>
-                <w:sz w:val="20"/>
-              </w:rPr>
-              <w:t xml:space="preserve"> </w:t>
-            </w:r>
-            <w:r>
-              <w:rPr>
-                <w:sz w:val="20"/>
-              </w:rPr>
-              <w:t>16</w:t>
+              <w:t>Total: 10</w:t>
+            </w:r>
+          </w:p>
+          <w:p>
+            <w:pPr>
+              <w:pStyle w:val="BodyText"/>
+              <w:numPr>
+                <w:ilvl w:val="0"/>
+                <w:numId w:val="2"/>
+              </w:numPr>
+              <w:spacing w:after="40"/>
+              <w:ind w:left="432"/>
+              <w:rPr>
+                <w:sz w:val="20"/>
+              </w:rPr>
+            </w:pPr>
+            <w:r>
+              <w:rPr>
+                <w:sz w:val="20"/>
+              </w:rPr>
+              <w:t>1</w:t>
+            </w:r>
+          </w:p>
+          <w:p>
+            <w:pPr>
+              <w:pStyle w:val="BodyText"/>
+              <w:numPr>
+                <w:ilvl w:val="0"/>
+                <w:numId w:val="2"/>
+              </w:numPr>
+              <w:spacing w:after="40"/>
+              <w:ind w:left="432"/>
+              <w:rPr>
+                <w:sz w:val="20"/>
+              </w:rPr>
+            </w:pPr>
+            <w:r>
+              <w:rPr>
+                <w:sz w:val="20"/>
+              </w:rPr>
+              <w:t>2</w:t>
+            </w:r>
+          </w:p>
+          <w:p>
+            <w:pPr>
+              <w:pStyle w:val="BodyText"/>
+              <w:numPr>
+                <w:ilvl w:val="0"/>
+                <w:numId w:val="2"/>
+              </w:numPr>
+              <w:spacing w:after="40"/>
+              <w:ind w:left="432"/>
+              <w:rPr>
+                <w:sz w:val="20"/>
+              </w:rPr>
+            </w:pPr>
+            <w:r>
+              <w:rPr>
+                <w:sz w:val="20"/>
+              </w:rPr>
+              <w:t>2</w:t>
+            </w:r>
+          </w:p>
+          <w:p>
+            <w:pPr>
+              <w:pStyle w:val="BodyText"/>
+              <w:numPr>
+                <w:ilvl w:val="0"/>
+                <w:numId w:val="2"/>
+              </w:numPr>
+              <w:spacing w:after="40"/>
+              <w:ind w:left="432"/>
+              <w:rPr>
+                <w:sz w:val="20"/>
+              </w:rPr>
+            </w:pPr>
+            <w:r>
+              <w:rPr>
+                <w:sz w:val="20"/>
+              </w:rPr>
+              <w:t>1</w:t>
             </w:r>
           </w:p>
           <w:p>
@@ -2832,31 +3416,38 @@
           <w:p>
             <w:pPr>
               <w:pStyle w:val="BodyText"/>
-              <w:numPr>
-                <w:ilvl w:val="0"/>
-                <w:numId w:val="2"/>
-              </w:numPr>
-              <w:spacing w:after="40"/>
-              <w:ind w:left="432"/>
-              <w:rPr>
-                <w:sz w:val="20"/>
-              </w:rPr>
-            </w:pPr>
-            <w:r>
-              <w:rPr>
-                <w:sz w:val="20"/>
-              </w:rPr>
-              <w:t>2</w:t>
-            </w:r>
-          </w:p>
-          <w:p>
-            <w:pPr>
-              <w:pStyle w:val="BodyText"/>
-              <w:numPr>
-                <w:ilvl w:val="0"/>
-                <w:numId w:val="2"/>
-              </w:numPr>
-              <w:spacing w:after="40"/>
+              <w:spacing w:after="40"/>
+              <w:rPr>
+                <w:sz w:val="20"/>
+              </w:rPr>
+            </w:pPr>
+          </w:p>
+          <w:p>
+            <w:pPr>
+              <w:pStyle w:val="BodyText"/>
+              <w:spacing w:after="40"/>
+              <w:rPr>
+                <w:sz w:val="20"/>
+              </w:rPr>
+            </w:pPr>
+          </w:p>
+          <w:p>
+            <w:pPr>
+              <w:pStyle w:val="BodyText"/>
+              <w:spacing w:after="40"/>
+              <w:rPr>
+                <w:sz w:val="14"/>
+                <w:szCs w:val="14"/>
+              </w:rPr>
+            </w:pPr>
+          </w:p>
+          <w:p>
+            <w:pPr>
+              <w:pStyle w:val="BodyText"/>
+              <w:numPr>
+                <w:ilvl w:val="0"/>
+                <w:numId w:val="2"/>
+              </w:numPr>
               <w:ind w:left="432"/>
               <w:rPr>
                 <w:sz w:val="20"/>
@@ -2867,153 +3458,6 @@
                 <w:sz w:val="20"/>
               </w:rPr>
               <w:t>4</w:t>
-            </w:r>
-          </w:p>
-          <w:p>
-            <w:pPr>
-              <w:pStyle w:val="BodyText"/>
-              <w:numPr>
-                <w:ilvl w:val="0"/>
-                <w:numId w:val="2"/>
-              </w:numPr>
-              <w:spacing w:after="40"/>
-              <w:ind w:left="432"/>
-              <w:rPr>
-                <w:sz w:val="20"/>
-              </w:rPr>
-            </w:pPr>
-            <w:r>
-              <w:rPr>
-                <w:sz w:val="20"/>
-              </w:rPr>
-              <w:t>2</w:t>
-            </w:r>
-          </w:p>
-          <w:p>
-            <w:pPr>
-              <w:pStyle w:val="BodyText"/>
-              <w:numPr>
-                <w:ilvl w:val="0"/>
-                <w:numId w:val="2"/>
-              </w:numPr>
-              <w:spacing w:after="40"/>
-              <w:ind w:left="432"/>
-              <w:rPr>
-                <w:sz w:val="20"/>
-              </w:rPr>
-            </w:pPr>
-            <w:r>
-              <w:rPr>
-                <w:sz w:val="20"/>
-              </w:rPr>
-              <w:t>4</w:t>
-            </w:r>
-          </w:p>
-          <w:p>
-            <w:pPr>
-              <w:pStyle w:val="BodyText"/>
-              <w:rPr>
-                <w:sz w:val="10"/>
-                <w:szCs w:val="10"/>
-              </w:rPr>
-            </w:pPr>
-          </w:p>
-          <w:p>
-            <w:pPr>
-              <w:pStyle w:val="BodyText"/>
-              <w:numPr>
-                <w:ilvl w:val="0"/>
-                <w:numId w:val="2"/>
-              </w:numPr>
-              <w:spacing w:after="40"/>
-              <w:ind w:left="432"/>
-              <w:rPr>
-                <w:sz w:val="20"/>
-              </w:rPr>
-            </w:pPr>
-            <w:r>
-              <w:rPr>
-                <w:sz w:val="20"/>
-              </w:rPr>
-              <w:t>4</w:t>
-            </w:r>
-          </w:p>
-          <w:p>
-            <w:pPr>
-              <w:pStyle w:val="BodyText"/>
-              <w:numPr>
-                <w:ilvl w:val="0"/>
-                <w:numId w:val="2"/>
-              </w:numPr>
-              <w:spacing w:after="40"/>
-              <w:ind w:left="432"/>
-              <w:rPr>
-                <w:sz w:val="20"/>
-              </w:rPr>
-            </w:pPr>
-            <w:r>
-              <w:rPr>
-                <w:sz w:val="20"/>
-              </w:rPr>
-              <w:t>3</w:t>
-            </w:r>
-          </w:p>
-          <w:p>
-            <w:pPr>
-              <w:pStyle w:val="BodyText"/>
-              <w:numPr>
-                <w:ilvl w:val="0"/>
-                <w:numId w:val="2"/>
-              </w:numPr>
-              <w:spacing w:after="40"/>
-              <w:ind w:left="432"/>
-              <w:rPr>
-                <w:sz w:val="20"/>
-              </w:rPr>
-            </w:pPr>
-            <w:r>
-              <w:rPr>
-                <w:sz w:val="20"/>
-              </w:rPr>
-              <w:t>1</w:t>
-            </w:r>
-          </w:p>
-          <w:p>
-            <w:pPr>
-              <w:pStyle w:val="BodyText"/>
-              <w:rPr>
-                <w:sz w:val="20"/>
-              </w:rPr>
-            </w:pPr>
-          </w:p>
-          <w:p>
-            <w:pPr>
-              <w:pStyle w:val="BodyText"/>
-              <w:rPr>
-                <w:sz w:val="8"/>
-                <w:szCs w:val="8"/>
-              </w:rPr>
-            </w:pPr>
-          </w:p>
-          <w:p>
-            <w:pPr>
-              <w:pStyle w:val="BodyText"/>
-              <w:numPr>
-                <w:ilvl w:val="0"/>
-                <w:numId w:val="2"/>
-              </w:numPr>
-              <w:ind w:left="432"/>
-              <w:rPr>
-                <w:sz w:val="20"/>
-                <w:szCs w:val="20"/>
-              </w:rPr>
-            </w:pPr>
-            <w:r>
-              <w:rPr>
-                <w:sz w:val="20"/>
-                <w:szCs w:val="20"/>
-              </w:rPr>
-              <w:t>1</w:t>
             </w:r>
           </w:p>
         </w:tc>
@@ -3033,7 +3477,7 @@
               <w:rPr>
                 <w:sz w:val="20"/>
               </w:rPr>
-              <w:t>Released:</w:t>
+              <w:t>Released: 2/24/2012</w:t>
             </w:r>
           </w:p>
           <w:p>
@@ -3049,7 +3493,7 @@
               <w:rPr>
                 <w:sz w:val="20"/>
               </w:rPr>
-              <w:t>1/30/2012</w:t>
+              <w:t>2/23/2012</w:t>
             </w:r>
           </w:p>
           <w:p>
@@ -3065,7 +3509,7 @@
               <w:rPr>
                 <w:sz w:val="20"/>
               </w:rPr>
-              <w:t>1/30/2012</w:t>
+              <w:t>2/23/2012</w:t>
             </w:r>
           </w:p>
           <w:p>
@@ -3081,7 +3525,7 @@
               <w:rPr>
                 <w:sz w:val="20"/>
               </w:rPr>
-              <w:t>1/30/2012</w:t>
+              <w:t>2/23/2012</w:t>
             </w:r>
           </w:p>
           <w:p>
@@ -3097,26 +3541,8 @@
               <w:rPr>
                 <w:sz w:val="20"/>
               </w:rPr>
-              <w:t>1/30/2012</w:t>
-            </w:r>
-          </w:p>
-          <w:p>
-            <w:pPr>
-              <w:pStyle w:val="BodyText"/>
-              <w:ind w:left="0"/>
-              <w:rPr>
-                <w:sz w:val="20"/>
-              </w:rPr>
-            </w:pPr>
-          </w:p>
-          <w:p>
-            <w:pPr>
-              <w:pStyle w:val="BodyText"/>
-              <w:ind w:left="0"/>
-              <w:rPr>
-                <w:sz w:val="20"/>
-              </w:rPr>
-            </w:pPr>
+              <w:t>2/23/2012</w:t>
+            </w:r>
           </w:p>
           <w:p>
             <w:pPr>
@@ -3131,7 +3557,7 @@
               <w:rPr>
                 <w:sz w:val="20"/>
               </w:rPr>
-              <w:t>2/17/2012</w:t>
+              <w:t>2/24/2012</w:t>
             </w:r>
           </w:p>
           <w:p>
@@ -3143,12 +3569,6 @@
                 <w:sz w:val="20"/>
               </w:rPr>
             </w:pPr>
-            <w:r>
-              <w:rPr>
-                <w:sz w:val="20"/>
-              </w:rPr>
-              <w:t>2/17/2012</w:t>
-            </w:r>
           </w:p>
           <w:p>
             <w:pPr>
@@ -3159,46 +3579,31 @@
                 <w:sz w:val="20"/>
               </w:rPr>
             </w:pPr>
-            <w:r>
-              <w:rPr>
-                <w:sz w:val="20"/>
-              </w:rPr>
-              <w:t>2/16/2012</w:t>
-            </w:r>
-          </w:p>
-          <w:p>
-            <w:pPr>
-              <w:pStyle w:val="BodyText"/>
-              <w:ind w:left="0"/>
-              <w:rPr>
-                <w:sz w:val="8"/>
-                <w:szCs w:val="8"/>
-              </w:rPr>
-            </w:pPr>
-          </w:p>
-          <w:p>
-            <w:pPr>
-              <w:pStyle w:val="BodyText"/>
-              <w:ind w:left="0"/>
-              <w:rPr>
-                <w:sz w:val="14"/>
-                <w:szCs w:val="14"/>
-              </w:rPr>
-            </w:pPr>
-          </w:p>
-          <w:p>
-            <w:pPr>
-              <w:pStyle w:val="BodyText"/>
-              <w:ind w:left="0"/>
-              <w:rPr>
-                <w:sz w:val="20"/>
-              </w:rPr>
-            </w:pPr>
-            <w:r>
-              <w:rPr>
-                <w:sz w:val="20"/>
-              </w:rPr>
-              <w:t>2/24/2012</w:t>
+          </w:p>
+          <w:p>
+            <w:pPr>
+              <w:pStyle w:val="BodyText"/>
+              <w:spacing w:after="40"/>
+              <w:ind w:left="72"/>
+              <w:rPr>
+                <w:sz w:val="18"/>
+                <w:szCs w:val="18"/>
+              </w:rPr>
+            </w:pPr>
+          </w:p>
+          <w:p>
+            <w:pPr>
+              <w:pStyle w:val="BodyText"/>
+              <w:ind w:left="0"/>
+              <w:rPr>
+                <w:sz w:val="20"/>
+              </w:rPr>
+            </w:pPr>
+            <w:r>
+              <w:rPr>
+                <w:sz w:val="20"/>
+              </w:rPr>
+              <w:t>3/2/2012</w:t>
             </w:r>
           </w:p>
         </w:tc>
@@ -3215,16 +3620,22 @@
           <w:p>
             <w:pPr>
               <w:pStyle w:val="BodyText"/>
-              <w:ind w:left="0"/>
-              <w:rPr>
-                <w:sz w:val="20"/>
-              </w:rPr>
-            </w:pPr>
-            <w:r>
-              <w:rPr>
-                <w:sz w:val="20"/>
-              </w:rPr>
-              <w:t>Manage Applications</w:t>
+              <w:pBdr>
+                <w:bottom w:val="single" w:sz="6" w:space="1" w:color="auto"/>
+              </w:pBdr>
+              <w:ind w:left="0"/>
+              <w:rPr>
+                <w:b/>
+                <w:sz w:val="20"/>
+              </w:rPr>
+            </w:pPr>
+            <w:r>
+              <w:rPr>
+                <w:b/>
+                <w:sz w:val="20"/>
+              </w:rPr>
+              <w:lastRenderedPageBreak/>
+              <w:t>Manage Teams</w:t>
             </w:r>
           </w:p>
           <w:p>
@@ -3249,7 +3660,7 @@
               <w:rPr>
                 <w:sz w:val="20"/>
               </w:rPr>
-              <w:t>application</w:t>
+              <w:t>team</w:t>
             </w:r>
           </w:p>
           <w:p>
@@ -3280,7 +3691,7 @@
               <w:rPr>
                 <w:sz w:val="20"/>
               </w:rPr>
-              <w:t>Application</w:t>
+              <w:t>team</w:t>
             </w:r>
           </w:p>
           <w:p>
@@ -3299,13 +3710,7 @@
               <w:rPr>
                 <w:sz w:val="20"/>
               </w:rPr>
-              <w:t xml:space="preserve">Remove </w:t>
-            </w:r>
-            <w:r>
-              <w:rPr>
-                <w:sz w:val="20"/>
-              </w:rPr>
-              <w:t>Application</w:t>
+              <w:t>Remove team</w:t>
             </w:r>
           </w:p>
           <w:p>
@@ -3324,26 +3729,174 @@
               <w:rPr>
                 <w:sz w:val="20"/>
               </w:rPr>
-              <w:t>Display Application</w:t>
-            </w:r>
-          </w:p>
-          <w:p>
-            <w:pPr>
-              <w:pStyle w:val="BodyText"/>
-              <w:numPr>
-                <w:ilvl w:val="0"/>
-                <w:numId w:val="1"/>
-              </w:numPr>
-              <w:spacing w:after="40"/>
-              <w:rPr>
-                <w:sz w:val="20"/>
-              </w:rPr>
-            </w:pPr>
-            <w:r>
-              <w:rPr>
-                <w:sz w:val="20"/>
-              </w:rPr>
-              <w:t>External class modifications</w:t>
+              <w:t>Display team</w:t>
+            </w:r>
+          </w:p>
+          <w:p>
+            <w:pPr>
+              <w:pStyle w:val="BodyText"/>
+              <w:pBdr>
+                <w:bottom w:val="single" w:sz="6" w:space="1" w:color="auto"/>
+              </w:pBdr>
+              <w:ind w:left="0"/>
+              <w:rPr>
+                <w:sz w:val="20"/>
+              </w:rPr>
+            </w:pPr>
+            <w:r>
+              <w:rPr>
+                <w:sz w:val="20"/>
+              </w:rPr>
+              <w:t>Requested Release: 1/23/2012 (delayed)</w:t>
+            </w:r>
+          </w:p>
+          <w:p>
+            <w:pPr>
+              <w:pStyle w:val="BodyText"/>
+              <w:numPr>
+                <w:ilvl w:val="0"/>
+                <w:numId w:val="12"/>
+              </w:numPr>
+              <w:spacing w:after="40"/>
+              <w:ind w:left="351"/>
+              <w:rPr>
+                <w:sz w:val="20"/>
+              </w:rPr>
+            </w:pPr>
+            <w:r>
+              <w:rPr>
+                <w:sz w:val="20"/>
+              </w:rPr>
+              <w:t>International Team</w:t>
+            </w:r>
+          </w:p>
+          <w:p>
+            <w:pPr>
+              <w:pStyle w:val="BodyText"/>
+              <w:numPr>
+                <w:ilvl w:val="1"/>
+                <w:numId w:val="12"/>
+              </w:numPr>
+              <w:spacing w:after="40"/>
+              <w:ind w:left="711"/>
+              <w:rPr>
+                <w:sz w:val="20"/>
+              </w:rPr>
+            </w:pPr>
+            <w:r>
+              <w:rPr>
+                <w:sz w:val="20"/>
+              </w:rPr>
+              <w:t>Member join date</w:t>
+            </w:r>
+          </w:p>
+          <w:p>
+            <w:pPr>
+              <w:pStyle w:val="BodyText"/>
+              <w:numPr>
+                <w:ilvl w:val="0"/>
+                <w:numId w:val="12"/>
+              </w:numPr>
+              <w:spacing w:after="40"/>
+              <w:ind w:left="351"/>
+              <w:rPr>
+                <w:sz w:val="20"/>
+              </w:rPr>
+            </w:pPr>
+            <w:r>
+              <w:rPr>
+                <w:sz w:val="20"/>
+              </w:rPr>
+              <w:t>Domestic Team</w:t>
+            </w:r>
+          </w:p>
+          <w:p>
+            <w:pPr>
+              <w:pStyle w:val="BodyText"/>
+              <w:pBdr>
+                <w:bottom w:val="single" w:sz="6" w:space="1" w:color="auto"/>
+              </w:pBdr>
+              <w:ind w:left="-9"/>
+              <w:rPr>
+                <w:sz w:val="20"/>
+              </w:rPr>
+            </w:pPr>
+            <w:r>
+              <w:rPr>
+                <w:sz w:val="20"/>
+              </w:rPr>
+              <w:t>Requested Release: 2/20/2012</w:t>
+            </w:r>
+          </w:p>
+          <w:p>
+            <w:pPr>
+              <w:pStyle w:val="BodyText"/>
+              <w:numPr>
+                <w:ilvl w:val="0"/>
+                <w:numId w:val="14"/>
+              </w:numPr>
+              <w:ind w:left="351"/>
+              <w:rPr>
+                <w:sz w:val="20"/>
+              </w:rPr>
+            </w:pPr>
+            <w:r>
+              <w:rPr>
+                <w:sz w:val="20"/>
+              </w:rPr>
+              <w:t>International Team consists of only Full Time Employees</w:t>
+            </w:r>
+          </w:p>
+          <w:p>
+            <w:pPr>
+              <w:pStyle w:val="BodyText"/>
+              <w:pBdr>
+                <w:bottom w:val="single" w:sz="6" w:space="1" w:color="auto"/>
+              </w:pBdr>
+              <w:ind w:left="0"/>
+              <w:rPr>
+                <w:sz w:val="20"/>
+              </w:rPr>
+            </w:pPr>
+            <w:r>
+              <w:rPr>
+                <w:sz w:val="20"/>
+              </w:rPr>
+              <w:t>Requested Release: 2/27/2012</w:t>
+            </w:r>
+          </w:p>
+          <w:p>
+            <w:pPr>
+              <w:pStyle w:val="BodyText"/>
+              <w:numPr>
+                <w:ilvl w:val="0"/>
+                <w:numId w:val="14"/>
+              </w:numPr>
+              <w:ind w:left="351"/>
+              <w:rPr>
+                <w:sz w:val="20"/>
+              </w:rPr>
+            </w:pPr>
+            <w:r>
+              <w:rPr>
+                <w:sz w:val="20"/>
+              </w:rPr>
+              <w:t>International Team can only support low security applications</w:t>
+            </w:r>
+          </w:p>
+          <w:p>
+            <w:pPr>
+              <w:pStyle w:val="BodyText"/>
+              <w:ind w:left="0"/>
+              <w:rPr>
+                <w:sz w:val="20"/>
+              </w:rPr>
+            </w:pPr>
+            <w:r>
+              <w:rPr>
+                <w:sz w:val="20"/>
+              </w:rPr>
+              <w:t>Requested Release:  3/5/2012</w:t>
             </w:r>
           </w:p>
         </w:tc>
@@ -3363,19 +3916,67 @@
               <w:rPr>
                 <w:sz w:val="20"/>
               </w:rPr>
-              <w:t>Total</w:t>
-            </w:r>
-            <w:r>
-              <w:rPr>
-                <w:sz w:val="20"/>
-              </w:rPr>
-              <w:t>:</w:t>
-            </w:r>
-            <w:r>
-              <w:rPr>
-                <w:sz w:val="20"/>
-              </w:rPr>
-              <w:t xml:space="preserve"> 12</w:t>
+              <w:t>Total: 17</w:t>
+            </w:r>
+          </w:p>
+          <w:p>
+            <w:pPr>
+              <w:pStyle w:val="BodyText"/>
+              <w:numPr>
+                <w:ilvl w:val="0"/>
+                <w:numId w:val="2"/>
+              </w:numPr>
+              <w:spacing w:after="40"/>
+              <w:ind w:left="432"/>
+              <w:rPr>
+                <w:sz w:val="20"/>
+              </w:rPr>
+            </w:pPr>
+            <w:r>
+              <w:rPr>
+                <w:sz w:val="20"/>
+              </w:rPr>
+              <w:t>3</w:t>
+            </w:r>
+          </w:p>
+          <w:p>
+            <w:pPr>
+              <w:pStyle w:val="BodyText"/>
+              <w:numPr>
+                <w:ilvl w:val="0"/>
+                <w:numId w:val="2"/>
+              </w:numPr>
+              <w:spacing w:after="40"/>
+              <w:ind w:left="432"/>
+              <w:rPr>
+                <w:sz w:val="20"/>
+              </w:rPr>
+            </w:pPr>
+            <w:r>
+              <w:rPr>
+                <w:sz w:val="20"/>
+              </w:rPr>
+              <w:t>3</w:t>
+            </w:r>
+          </w:p>
+          <w:p>
+            <w:pPr>
+              <w:pStyle w:val="BodyText"/>
+              <w:numPr>
+                <w:ilvl w:val="0"/>
+                <w:numId w:val="2"/>
+              </w:numPr>
+              <w:spacing w:after="40"/>
+              <w:ind w:left="432"/>
+              <w:rPr>
+                <w:sz w:val="20"/>
+              </w:rPr>
+            </w:pPr>
+            <w:r>
+              <w:rPr>
+                <w:sz w:val="20"/>
+              </w:rPr>
+              <w:t>5</w:t>
             </w:r>
           </w:p>
           <w:p>
@@ -3415,6 +4016,55 @@
               <w:rPr>
                 <w:sz w:val="20"/>
               </w:rPr>
+              <w:t>(Fix)  4</w:t>
+            </w:r>
+          </w:p>
+          <w:p>
+            <w:pPr>
+              <w:pStyle w:val="BodyText"/>
+              <w:rPr>
+                <w:sz w:val="14"/>
+                <w:szCs w:val="14"/>
+              </w:rPr>
+            </w:pPr>
+          </w:p>
+          <w:p>
+            <w:pPr>
+              <w:pStyle w:val="BodyText"/>
+              <w:numPr>
+                <w:ilvl w:val="0"/>
+                <w:numId w:val="2"/>
+              </w:numPr>
+              <w:spacing w:after="40"/>
+              <w:ind w:left="432"/>
+              <w:rPr>
+                <w:sz w:val="20"/>
+              </w:rPr>
+            </w:pPr>
+            <w:r>
+              <w:rPr>
+                <w:sz w:val="20"/>
+              </w:rPr>
+              <w:t>3</w:t>
+            </w:r>
+          </w:p>
+          <w:p>
+            <w:pPr>
+              <w:pStyle w:val="BodyText"/>
+              <w:numPr>
+                <w:ilvl w:val="0"/>
+                <w:numId w:val="2"/>
+              </w:numPr>
+              <w:spacing w:after="40"/>
+              <w:ind w:left="432"/>
+              <w:rPr>
+                <w:sz w:val="20"/>
+              </w:rPr>
+            </w:pPr>
+            <w:r>
+              <w:rPr>
+                <w:sz w:val="20"/>
+              </w:rPr>
               <w:t>2</w:t>
             </w:r>
           </w:p>
@@ -3435,47 +4085,88 @@
               <w:rPr>
                 <w:sz w:val="20"/>
               </w:rPr>
-              <w:t>3</w:t>
-            </w:r>
-          </w:p>
-          <w:p>
-            <w:pPr>
-              <w:pStyle w:val="BodyText"/>
-              <w:numPr>
-                <w:ilvl w:val="0"/>
-                <w:numId w:val="2"/>
-              </w:numPr>
-              <w:spacing w:after="40"/>
-              <w:ind w:left="432"/>
-              <w:rPr>
-                <w:sz w:val="20"/>
-              </w:rPr>
-            </w:pPr>
-            <w:r>
-              <w:rPr>
-                <w:sz w:val="20"/>
-              </w:rPr>
               <w:t>1</w:t>
             </w:r>
           </w:p>
           <w:p>
             <w:pPr>
               <w:pStyle w:val="BodyText"/>
-              <w:numPr>
-                <w:ilvl w:val="0"/>
-                <w:numId w:val="2"/>
-              </w:numPr>
-              <w:spacing w:after="40"/>
-              <w:ind w:left="432"/>
-              <w:rPr>
-                <w:sz w:val="20"/>
-              </w:rPr>
-            </w:pPr>
-            <w:r>
-              <w:rPr>
-                <w:sz w:val="20"/>
-              </w:rPr>
-              <w:t>4</w:t>
+              <w:rPr>
+                <w:sz w:val="20"/>
+              </w:rPr>
+            </w:pPr>
+          </w:p>
+          <w:p>
+            <w:pPr>
+              <w:pStyle w:val="BodyText"/>
+              <w:ind w:left="0"/>
+              <w:rPr>
+                <w:sz w:val="14"/>
+                <w:szCs w:val="14"/>
+              </w:rPr>
+            </w:pPr>
+          </w:p>
+          <w:p>
+            <w:pPr>
+              <w:pStyle w:val="BodyText"/>
+              <w:numPr>
+                <w:ilvl w:val="0"/>
+                <w:numId w:val="2"/>
+              </w:numPr>
+              <w:ind w:left="432"/>
+              <w:rPr>
+                <w:sz w:val="20"/>
+              </w:rPr>
+            </w:pPr>
+            <w:r>
+              <w:rPr>
+                <w:sz w:val="20"/>
+              </w:rPr>
+              <w:t>2</w:t>
+            </w:r>
+          </w:p>
+          <w:p>
+            <w:pPr>
+              <w:pStyle w:val="BodyText"/>
+              <w:rPr>
+                <w:sz w:val="20"/>
+              </w:rPr>
+            </w:pPr>
+          </w:p>
+          <w:p>
+            <w:pPr>
+              <w:pStyle w:val="BodyText"/>
+              <w:rPr>
+                <w:sz w:val="20"/>
+              </w:rPr>
+            </w:pPr>
+          </w:p>
+          <w:p>
+            <w:pPr>
+              <w:pStyle w:val="BodyText"/>
+              <w:rPr>
+                <w:sz w:val="28"/>
+                <w:szCs w:val="28"/>
+              </w:rPr>
+            </w:pPr>
+          </w:p>
+          <w:p>
+            <w:pPr>
+              <w:pStyle w:val="BodyText"/>
+              <w:numPr>
+                <w:ilvl w:val="0"/>
+                <w:numId w:val="2"/>
+              </w:numPr>
+              <w:ind w:left="432"/>
+              <w:rPr>
+                <w:sz w:val="20"/>
+              </w:rPr>
+            </w:pPr>
+            <w:r>
+              <w:rPr>
+                <w:sz w:val="20"/>
+              </w:rPr>
+              <w:t>2</w:t>
             </w:r>
           </w:p>
         </w:tc>
@@ -3495,7 +4186,156 @@
               <w:rPr>
                 <w:sz w:val="20"/>
               </w:rPr>
-              <w:t>Total: 10</w:t>
+              <w:t>Total: 16</w:t>
+            </w:r>
+          </w:p>
+          <w:p>
+            <w:pPr>
+              <w:pStyle w:val="BodyText"/>
+              <w:numPr>
+                <w:ilvl w:val="0"/>
+                <w:numId w:val="2"/>
+              </w:numPr>
+              <w:spacing w:after="40"/>
+              <w:ind w:left="432"/>
+              <w:rPr>
+                <w:sz w:val="20"/>
+              </w:rPr>
+            </w:pPr>
+            <w:r>
+              <w:rPr>
+                <w:sz w:val="20"/>
+              </w:rPr>
+              <w:t>4</w:t>
+            </w:r>
+          </w:p>
+          <w:p>
+            <w:pPr>
+              <w:pStyle w:val="BodyText"/>
+              <w:numPr>
+                <w:ilvl w:val="0"/>
+                <w:numId w:val="2"/>
+              </w:numPr>
+              <w:spacing w:after="40"/>
+              <w:ind w:left="432"/>
+              <w:rPr>
+                <w:sz w:val="20"/>
+              </w:rPr>
+            </w:pPr>
+            <w:r>
+              <w:rPr>
+                <w:sz w:val="20"/>
+              </w:rPr>
+              <w:t>2</w:t>
+            </w:r>
+          </w:p>
+          <w:p>
+            <w:pPr>
+              <w:pStyle w:val="BodyText"/>
+              <w:numPr>
+                <w:ilvl w:val="0"/>
+                <w:numId w:val="2"/>
+              </w:numPr>
+              <w:spacing w:after="40"/>
+              <w:ind w:left="432"/>
+              <w:rPr>
+                <w:sz w:val="20"/>
+              </w:rPr>
+            </w:pPr>
+            <w:r>
+              <w:rPr>
+                <w:sz w:val="20"/>
+              </w:rPr>
+              <w:t>4</w:t>
+            </w:r>
+          </w:p>
+          <w:p>
+            <w:pPr>
+              <w:pStyle w:val="BodyText"/>
+              <w:numPr>
+                <w:ilvl w:val="0"/>
+                <w:numId w:val="2"/>
+              </w:numPr>
+              <w:spacing w:after="40"/>
+              <w:ind w:left="432"/>
+              <w:rPr>
+                <w:sz w:val="20"/>
+              </w:rPr>
+            </w:pPr>
+            <w:r>
+              <w:rPr>
+                <w:sz w:val="20"/>
+              </w:rPr>
+              <w:t>2</w:t>
+            </w:r>
+          </w:p>
+          <w:p>
+            <w:pPr>
+              <w:pStyle w:val="BodyText"/>
+              <w:numPr>
+                <w:ilvl w:val="0"/>
+                <w:numId w:val="2"/>
+              </w:numPr>
+              <w:spacing w:after="40"/>
+              <w:ind w:left="432"/>
+              <w:rPr>
+                <w:sz w:val="20"/>
+              </w:rPr>
+            </w:pPr>
+            <w:r>
+              <w:rPr>
+                <w:sz w:val="20"/>
+              </w:rPr>
+              <w:t>4</w:t>
+            </w:r>
+          </w:p>
+          <w:p>
+            <w:pPr>
+              <w:pStyle w:val="BodyText"/>
+              <w:rPr>
+                <w:sz w:val="14"/>
+                <w:szCs w:val="14"/>
+              </w:rPr>
+            </w:pPr>
+          </w:p>
+          <w:p>
+            <w:pPr>
+              <w:pStyle w:val="BodyText"/>
+              <w:numPr>
+                <w:ilvl w:val="0"/>
+                <w:numId w:val="2"/>
+              </w:numPr>
+              <w:spacing w:after="40"/>
+              <w:ind w:left="432"/>
+              <w:rPr>
+                <w:sz w:val="20"/>
+              </w:rPr>
+            </w:pPr>
+            <w:r>
+              <w:rPr>
+                <w:sz w:val="20"/>
+              </w:rPr>
+              <w:t>4</w:t>
+            </w:r>
+          </w:p>
+          <w:p>
+            <w:pPr>
+              <w:pStyle w:val="BodyText"/>
+              <w:numPr>
+                <w:ilvl w:val="0"/>
+                <w:numId w:val="2"/>
+              </w:numPr>
+              <w:spacing w:after="40"/>
+              <w:ind w:left="432"/>
+              <w:rPr>
+                <w:sz w:val="20"/>
+              </w:rPr>
+            </w:pPr>
+            <w:r>
+              <w:rPr>
+                <w:sz w:val="20"/>
+              </w:rPr>
+              <w:t>3</w:t>
             </w:r>
           </w:p>
           <w:p>
@@ -3521,81 +4361,87 @@
           <w:p>
             <w:pPr>
               <w:pStyle w:val="BodyText"/>
-              <w:numPr>
-                <w:ilvl w:val="0"/>
-                <w:numId w:val="2"/>
-              </w:numPr>
-              <w:spacing w:after="40"/>
-              <w:ind w:left="432"/>
-              <w:rPr>
-                <w:sz w:val="20"/>
-              </w:rPr>
-            </w:pPr>
-            <w:r>
-              <w:rPr>
-                <w:sz w:val="20"/>
+              <w:rPr>
+                <w:sz w:val="20"/>
+              </w:rPr>
+            </w:pPr>
+          </w:p>
+          <w:p>
+            <w:pPr>
+              <w:pStyle w:val="BodyText"/>
+              <w:rPr>
+                <w:sz w:val="14"/>
+                <w:szCs w:val="14"/>
+              </w:rPr>
+            </w:pPr>
+          </w:p>
+          <w:p>
+            <w:pPr>
+              <w:pStyle w:val="BodyText"/>
+              <w:numPr>
+                <w:ilvl w:val="0"/>
+                <w:numId w:val="2"/>
+              </w:numPr>
+              <w:ind w:left="432"/>
+              <w:rPr>
+                <w:sz w:val="20"/>
+                <w:szCs w:val="20"/>
+              </w:rPr>
+            </w:pPr>
+            <w:r>
+              <w:rPr>
+                <w:sz w:val="20"/>
+                <w:szCs w:val="20"/>
+              </w:rPr>
+              <w:t>1</w:t>
+            </w:r>
+          </w:p>
+          <w:p>
+            <w:pPr>
+              <w:pStyle w:val="BodyText"/>
+              <w:rPr>
+                <w:sz w:val="20"/>
+                <w:szCs w:val="20"/>
+              </w:rPr>
+            </w:pPr>
+          </w:p>
+          <w:p>
+            <w:pPr>
+              <w:pStyle w:val="BodyText"/>
+              <w:rPr>
+                <w:sz w:val="20"/>
+                <w:szCs w:val="20"/>
+              </w:rPr>
+            </w:pPr>
+          </w:p>
+          <w:p>
+            <w:pPr>
+              <w:pStyle w:val="BodyText"/>
+              <w:rPr>
+                <w:sz w:val="28"/>
+                <w:szCs w:val="28"/>
+              </w:rPr>
+            </w:pPr>
+          </w:p>
+          <w:p>
+            <w:pPr>
+              <w:pStyle w:val="BodyText"/>
+              <w:numPr>
+                <w:ilvl w:val="0"/>
+                <w:numId w:val="2"/>
+              </w:numPr>
+              <w:ind w:left="432"/>
+              <w:rPr>
+                <w:sz w:val="20"/>
+                <w:szCs w:val="20"/>
+              </w:rPr>
+            </w:pPr>
+            <w:r>
+              <w:rPr>
+                <w:sz w:val="20"/>
+                <w:szCs w:val="20"/>
               </w:rPr>
               <w:t>2</w:t>
-            </w:r>
-          </w:p>
-          <w:p>
-            <w:pPr>
-              <w:pStyle w:val="BodyText"/>
-              <w:numPr>
-                <w:ilvl w:val="0"/>
-                <w:numId w:val="2"/>
-              </w:numPr>
-              <w:spacing w:after="40"/>
-              <w:ind w:left="432"/>
-              <w:rPr>
-                <w:sz w:val="20"/>
-              </w:rPr>
-            </w:pPr>
-            <w:r>
-              <w:rPr>
-                <w:sz w:val="20"/>
-              </w:rPr>
-              <w:t>2</w:t>
-            </w:r>
-          </w:p>
-          <w:p>
-            <w:pPr>
-              <w:pStyle w:val="BodyText"/>
-              <w:numPr>
-                <w:ilvl w:val="0"/>
-                <w:numId w:val="2"/>
-              </w:numPr>
-              <w:spacing w:after="40"/>
-              <w:ind w:left="432"/>
-              <w:rPr>
-                <w:sz w:val="20"/>
-              </w:rPr>
-            </w:pPr>
-            <w:r>
-              <w:rPr>
-                <w:sz w:val="20"/>
-              </w:rPr>
-              <w:t>1</w:t>
-            </w:r>
-          </w:p>
-          <w:p>
-            <w:pPr>
-              <w:pStyle w:val="BodyText"/>
-              <w:numPr>
-                <w:ilvl w:val="0"/>
-                <w:numId w:val="2"/>
-              </w:numPr>
-              <w:spacing w:after="40"/>
-              <w:ind w:left="432"/>
-              <w:rPr>
-                <w:sz w:val="20"/>
-              </w:rPr>
-            </w:pPr>
-            <w:r>
-              <w:rPr>
-                <w:sz w:val="20"/>
-              </w:rPr>
-              <w:t>4</w:t>
             </w:r>
           </w:p>
         </w:tc>
@@ -3615,7 +4461,7 @@
               <w:rPr>
                 <w:sz w:val="20"/>
               </w:rPr>
-              <w:t>Released: 2/24/2012</w:t>
+              <w:t>Released:</w:t>
             </w:r>
           </w:p>
           <w:p>
@@ -3631,7 +4477,7 @@
               <w:rPr>
                 <w:sz w:val="20"/>
               </w:rPr>
-              <w:t>2/23/2012</w:t>
+              <w:t>1/30/2012</w:t>
             </w:r>
           </w:p>
           <w:p>
@@ -3647,7 +4493,7 @@
               <w:rPr>
                 <w:sz w:val="20"/>
               </w:rPr>
-              <w:t>2/23/2012</w:t>
+              <w:t>1/30/2012</w:t>
             </w:r>
           </w:p>
           <w:p>
@@ -3663,7 +4509,7 @@
               <w:rPr>
                 <w:sz w:val="20"/>
               </w:rPr>
-              <w:t>2/23/2012</w:t>
+              <w:t>1/30/2012</w:t>
             </w:r>
           </w:p>
           <w:p>
@@ -3679,8 +4525,27 @@
               <w:rPr>
                 <w:sz w:val="20"/>
               </w:rPr>
-              <w:t>2/23/2012</w:t>
-            </w:r>
+              <w:t>1/30/2012</w:t>
+            </w:r>
+          </w:p>
+          <w:p>
+            <w:pPr>
+              <w:pStyle w:val="BodyText"/>
+              <w:ind w:left="0"/>
+              <w:rPr>
+                <w:sz w:val="20"/>
+              </w:rPr>
+            </w:pPr>
+          </w:p>
+          <w:p>
+            <w:pPr>
+              <w:pStyle w:val="BodyText"/>
+              <w:ind w:left="0"/>
+              <w:rPr>
+                <w:sz w:val="14"/>
+                <w:szCs w:val="14"/>
+              </w:rPr>
+            </w:pPr>
           </w:p>
           <w:p>
             <w:pPr>
@@ -3695,7 +4560,117 @@
               <w:rPr>
                 <w:sz w:val="20"/>
               </w:rPr>
+              <w:t>2/17/2012</w:t>
+            </w:r>
+          </w:p>
+          <w:p>
+            <w:pPr>
+              <w:pStyle w:val="BodyText"/>
+              <w:spacing w:after="40"/>
+              <w:ind w:left="72"/>
+              <w:rPr>
+                <w:sz w:val="20"/>
+              </w:rPr>
+            </w:pPr>
+            <w:r>
+              <w:rPr>
+                <w:sz w:val="20"/>
+              </w:rPr>
+              <w:t>2/17/2012</w:t>
+            </w:r>
+          </w:p>
+          <w:p>
+            <w:pPr>
+              <w:pStyle w:val="BodyText"/>
+              <w:spacing w:after="40"/>
+              <w:ind w:left="72"/>
+              <w:rPr>
+                <w:sz w:val="20"/>
+              </w:rPr>
+            </w:pPr>
+            <w:r>
+              <w:rPr>
+                <w:sz w:val="20"/>
+              </w:rPr>
+              <w:t>2/16/2012</w:t>
+            </w:r>
+          </w:p>
+          <w:p>
+            <w:pPr>
+              <w:pStyle w:val="BodyText"/>
+              <w:ind w:left="0"/>
+              <w:rPr>
+                <w:sz w:val="8"/>
+                <w:szCs w:val="8"/>
+              </w:rPr>
+            </w:pPr>
+          </w:p>
+          <w:p>
+            <w:pPr>
+              <w:pStyle w:val="BodyText"/>
+              <w:ind w:left="0"/>
+              <w:rPr>
+                <w:sz w:val="28"/>
+                <w:szCs w:val="28"/>
+              </w:rPr>
+            </w:pPr>
+          </w:p>
+          <w:p>
+            <w:pPr>
+              <w:pStyle w:val="BodyText"/>
+              <w:ind w:left="0"/>
+              <w:rPr>
+                <w:sz w:val="20"/>
+              </w:rPr>
+            </w:pPr>
+            <w:r>
+              <w:rPr>
+                <w:sz w:val="20"/>
+              </w:rPr>
               <w:t>2/24/2012</w:t>
+            </w:r>
+          </w:p>
+          <w:p>
+            <w:pPr>
+              <w:pStyle w:val="BodyText"/>
+              <w:ind w:left="0"/>
+              <w:rPr>
+                <w:sz w:val="20"/>
+              </w:rPr>
+            </w:pPr>
+          </w:p>
+          <w:p>
+            <w:pPr>
+              <w:pStyle w:val="BodyText"/>
+              <w:ind w:left="0"/>
+              <w:rPr>
+                <w:sz w:val="20"/>
+              </w:rPr>
+            </w:pPr>
+          </w:p>
+          <w:p>
+            <w:pPr>
+              <w:pStyle w:val="BodyText"/>
+              <w:ind w:left="0"/>
+              <w:rPr>
+                <w:sz w:val="28"/>
+                <w:szCs w:val="28"/>
+              </w:rPr>
+            </w:pPr>
+          </w:p>
+          <w:p>
+            <w:pPr>
+              <w:pStyle w:val="BodyText"/>
+              <w:ind w:left="0"/>
+              <w:rPr>
+                <w:sz w:val="20"/>
+              </w:rPr>
+            </w:pPr>
+            <w:r>
+              <w:rPr>
+                <w:sz w:val="20"/>
+              </w:rPr>
+              <w:t>3/3/2012</w:t>
             </w:r>
           </w:p>
         </w:tc>
@@ -3712,23 +4687,21 @@
           <w:p>
             <w:pPr>
               <w:pStyle w:val="BodyText"/>
-              <w:ind w:left="0"/>
-              <w:rPr>
-                <w:sz w:val="20"/>
-              </w:rPr>
-            </w:pPr>
-            <w:r>
-              <w:rPr>
-                <w:sz w:val="20"/>
-              </w:rPr>
-              <w:lastRenderedPageBreak/>
-              <w:t xml:space="preserve">Manage </w:t>
-            </w:r>
-            <w:r>
-              <w:rPr>
-                <w:sz w:val="20"/>
-              </w:rPr>
-              <w:t>Projects</w:t>
+              <w:pBdr>
+                <w:bottom w:val="single" w:sz="6" w:space="1" w:color="auto"/>
+              </w:pBdr>
+              <w:ind w:left="0"/>
+              <w:rPr>
+                <w:b/>
+                <w:sz w:val="20"/>
+              </w:rPr>
+            </w:pPr>
+            <w:r>
+              <w:rPr>
+                <w:b/>
+                <w:sz w:val="20"/>
+              </w:rPr>
+              <w:t>Manage Projects</w:t>
             </w:r>
           </w:p>
           <w:p>
@@ -4148,13 +5121,18 @@
           <w:p>
             <w:pPr>
               <w:pStyle w:val="BodyText"/>
-              <w:ind w:left="0"/>
-              <w:rPr>
-                <w:sz w:val="20"/>
-              </w:rPr>
-            </w:pPr>
-            <w:r>
-              <w:rPr>
+              <w:pBdr>
+                <w:bottom w:val="single" w:sz="6" w:space="1" w:color="auto"/>
+              </w:pBdr>
+              <w:ind w:left="0"/>
+              <w:rPr>
+                <w:b/>
+                <w:sz w:val="20"/>
+              </w:rPr>
+            </w:pPr>
+            <w:r>
+              <w:rPr>
+                <w:b/>
                 <w:sz w:val="20"/>
               </w:rPr>
               <w:t>Manage Programs</w:t>
@@ -4571,22 +5549,22 @@
           <w:p>
             <w:pPr>
               <w:pStyle w:val="BodyText"/>
-              <w:ind w:left="0"/>
-              <w:rPr>
-                <w:sz w:val="20"/>
-              </w:rPr>
-            </w:pPr>
-            <w:r>
-              <w:rPr>
-                <w:sz w:val="20"/>
-              </w:rPr>
-              <w:t xml:space="preserve">Manage </w:t>
-            </w:r>
-            <w:r>
-              <w:rPr>
-                <w:sz w:val="20"/>
-              </w:rPr>
-              <w:t>Subscriptions</w:t>
+              <w:pBdr>
+                <w:bottom w:val="single" w:sz="6" w:space="1" w:color="auto"/>
+              </w:pBdr>
+              <w:ind w:left="0"/>
+              <w:rPr>
+                <w:b/>
+                <w:sz w:val="20"/>
+              </w:rPr>
+            </w:pPr>
+            <w:r>
+              <w:rPr>
+                <w:b/>
+                <w:sz w:val="20"/>
+              </w:rPr>
+              <w:lastRenderedPageBreak/>
+              <w:t>Manage Subscriptions</w:t>
             </w:r>
           </w:p>
           <w:p>
@@ -4690,13 +5668,7 @@
               <w:rPr>
                 <w:sz w:val="20"/>
               </w:rPr>
-              <w:t xml:space="preserve">Total: </w:t>
-            </w:r>
-            <w:r>
-              <w:rPr>
-                <w:sz w:val="20"/>
-              </w:rPr>
-              <w:t>8</w:t>
+              <w:t>Total: 8</w:t>
             </w:r>
           </w:p>
           <w:p>
@@ -4857,11 +5829,13 @@
               <w:pStyle w:val="BodyText"/>
               <w:ind w:left="0"/>
               <w:rPr>
-                <w:sz w:val="20"/>
-              </w:rPr>
-            </w:pPr>
-            <w:r>
-              <w:rPr>
+                <w:b/>
+                <w:sz w:val="20"/>
+              </w:rPr>
+            </w:pPr>
+            <w:r>
+              <w:rPr>
+                <w:b/>
                 <w:sz w:val="20"/>
               </w:rPr>
               <w:t>Simulate Events</w:t>
@@ -4884,13 +5858,7 @@
               <w:rPr>
                 <w:sz w:val="20"/>
               </w:rPr>
-              <w:t xml:space="preserve">Total: </w:t>
-            </w:r>
-            <w:r>
-              <w:rPr>
-                <w:sz w:val="20"/>
-              </w:rPr>
-              <w:t>12</w:t>
+              <w:t>Total: 12</w:t>
             </w:r>
           </w:p>
         </w:tc>
@@ -4947,16 +5915,21 @@
           <w:p>
             <w:pPr>
               <w:pStyle w:val="BodyText"/>
-              <w:ind w:left="0"/>
-              <w:rPr>
-                <w:sz w:val="20"/>
-              </w:rPr>
-            </w:pPr>
-            <w:r>
-              <w:rPr>
-                <w:sz w:val="20"/>
-              </w:rPr>
-              <w:t xml:space="preserve">View Events </w:t>
+              <w:pBdr>
+                <w:bottom w:val="single" w:sz="6" w:space="1" w:color="auto"/>
+              </w:pBdr>
+              <w:ind w:left="0"/>
+              <w:rPr>
+                <w:b/>
+                <w:sz w:val="20"/>
+              </w:rPr>
+            </w:pPr>
+            <w:r>
+              <w:rPr>
+                <w:b/>
+                <w:sz w:val="20"/>
+              </w:rPr>
+              <w:t>View Events</w:t>
             </w:r>
           </w:p>
           <w:p>
@@ -5016,13 +5989,7 @@
               <w:rPr>
                 <w:sz w:val="20"/>
               </w:rPr>
-              <w:t xml:space="preserve">Total: </w:t>
-            </w:r>
-            <w:r>
-              <w:rPr>
-                <w:sz w:val="20"/>
-              </w:rPr>
-              <w:t>10</w:t>
+              <w:t>Total: 10</w:t>
             </w:r>
           </w:p>
           <w:p>
@@ -5147,13 +6114,18 @@
           <w:p>
             <w:pPr>
               <w:pStyle w:val="BodyText"/>
-              <w:ind w:left="0"/>
-              <w:rPr>
-                <w:sz w:val="20"/>
-              </w:rPr>
-            </w:pPr>
-            <w:r>
-              <w:rPr>
+              <w:pBdr>
+                <w:bottom w:val="single" w:sz="6" w:space="1" w:color="auto"/>
+              </w:pBdr>
+              <w:ind w:left="0"/>
+              <w:rPr>
+                <w:b/>
+                <w:sz w:val="20"/>
+              </w:rPr>
+            </w:pPr>
+            <w:r>
+              <w:rPr>
+                <w:b/>
                 <w:sz w:val="20"/>
               </w:rPr>
               <w:t>Data Persistence</w:t>
@@ -5251,13 +6223,7 @@
               <w:rPr>
                 <w:sz w:val="20"/>
               </w:rPr>
-              <w:t>Total:</w:t>
-            </w:r>
-            <w:r>
-              <w:rPr>
-                <w:sz w:val="20"/>
-              </w:rPr>
-              <w:t xml:space="preserve"> 6</w:t>
+              <w:t>Total: 6</w:t>
             </w:r>
           </w:p>
           <w:p>
@@ -5337,13 +6303,7 @@
               <w:rPr>
                 <w:sz w:val="20"/>
               </w:rPr>
-              <w:t>Total:</w:t>
-            </w:r>
-            <w:r>
-              <w:rPr>
-                <w:sz w:val="20"/>
-              </w:rPr>
-              <w:t xml:space="preserve"> 5</w:t>
+              <w:t>Total: 5</w:t>
             </w:r>
           </w:p>
           <w:p>
@@ -5423,13 +6383,7 @@
               <w:rPr>
                 <w:sz w:val="20"/>
               </w:rPr>
-              <w:t>Released:</w:t>
-            </w:r>
-            <w:r>
-              <w:rPr>
-                <w:sz w:val="20"/>
-              </w:rPr>
-              <w:t xml:space="preserve"> 1/30/2012</w:t>
+              <w:t>Released: 1/30/2012</w:t>
             </w:r>
           </w:p>
           <w:p>
@@ -5478,295 +6432,6 @@
                 <w:sz w:val="20"/>
               </w:rPr>
               <w:t>1/28/2012</w:t>
-            </w:r>
-          </w:p>
-        </w:tc>
-      </w:tr>
-      <w:tr>
-        <w:trPr>
-          <w:cantSplit/>
-          <w:jc w:val="center"/>
-        </w:trPr>
-        <w:tc>
-          <w:tcPr>
-            <w:tcW w:w="2619" w:type="dxa"/>
-          </w:tcPr>
-          <w:p>
-            <w:pPr>
-              <w:pStyle w:val="BodyText"/>
-              <w:ind w:left="0"/>
-              <w:rPr>
-                <w:sz w:val="20"/>
-              </w:rPr>
-            </w:pPr>
-            <w:r>
-              <w:rPr>
-                <w:sz w:val="20"/>
-              </w:rPr>
-              <w:t>Manage Full-Time Employee Benefits</w:t>
-            </w:r>
-          </w:p>
-          <w:p>
-            <w:pPr>
-              <w:pStyle w:val="BodyText"/>
-              <w:numPr>
-                <w:ilvl w:val="0"/>
-                <w:numId w:val="2"/>
-              </w:numPr>
-              <w:spacing w:after="40"/>
-              <w:ind w:left="432"/>
-              <w:rPr>
-                <w:sz w:val="20"/>
-              </w:rPr>
-            </w:pPr>
-            <w:r>
-              <w:rPr>
-                <w:sz w:val="20"/>
-              </w:rPr>
-              <w:t>Benefit account</w:t>
-            </w:r>
-          </w:p>
-          <w:p>
-            <w:pPr>
-              <w:pStyle w:val="BodyText"/>
-              <w:numPr>
-                <w:ilvl w:val="0"/>
-                <w:numId w:val="2"/>
-              </w:numPr>
-              <w:spacing w:after="40"/>
-              <w:ind w:left="432"/>
-              <w:rPr>
-                <w:sz w:val="20"/>
-              </w:rPr>
-            </w:pPr>
-            <w:r>
-              <w:rPr>
-                <w:sz w:val="20"/>
-              </w:rPr>
-              <w:t>Withdraw/Deposit</w:t>
-            </w:r>
-          </w:p>
-          <w:p>
-            <w:pPr>
-              <w:pStyle w:val="BodyText"/>
-              <w:ind w:left="0"/>
-              <w:rPr>
-                <w:sz w:val="20"/>
-              </w:rPr>
-            </w:pPr>
-            <w:r>
-              <w:rPr>
-                <w:sz w:val="20"/>
-              </w:rPr>
-              <w:t>Requested Release:  2/6/2012</w:t>
-            </w:r>
-          </w:p>
-        </w:tc>
-        <w:tc>
-          <w:tcPr>
-            <w:tcW w:w="1710" w:type="dxa"/>
-          </w:tcPr>
-          <w:p>
-            <w:pPr>
-              <w:pStyle w:val="BodyText"/>
-              <w:ind w:left="0"/>
-              <w:rPr>
-                <w:sz w:val="20"/>
-              </w:rPr>
-            </w:pPr>
-            <w:r>
-              <w:rPr>
-                <w:sz w:val="20"/>
-              </w:rPr>
-              <w:t>Total: 10</w:t>
-            </w:r>
-          </w:p>
-          <w:p>
-            <w:pPr>
-              <w:pStyle w:val="BodyText"/>
-              <w:ind w:left="0"/>
-              <w:rPr>
-                <w:sz w:val="10"/>
-                <w:szCs w:val="10"/>
-              </w:rPr>
-            </w:pPr>
-          </w:p>
-          <w:p>
-            <w:pPr>
-              <w:pStyle w:val="BodyText"/>
-              <w:numPr>
-                <w:ilvl w:val="0"/>
-                <w:numId w:val="2"/>
-              </w:numPr>
-              <w:spacing w:after="40"/>
-              <w:ind w:left="432"/>
-              <w:rPr>
-                <w:sz w:val="20"/>
-              </w:rPr>
-            </w:pPr>
-            <w:r>
-              <w:rPr>
-                <w:sz w:val="20"/>
-              </w:rPr>
-              <w:t>4</w:t>
-            </w:r>
-          </w:p>
-          <w:p>
-            <w:pPr>
-              <w:pStyle w:val="BodyText"/>
-              <w:numPr>
-                <w:ilvl w:val="0"/>
-                <w:numId w:val="2"/>
-              </w:numPr>
-              <w:spacing w:after="40"/>
-              <w:ind w:left="432"/>
-              <w:rPr>
-                <w:sz w:val="20"/>
-              </w:rPr>
-            </w:pPr>
-            <w:r>
-              <w:rPr>
-                <w:sz w:val="20"/>
-              </w:rPr>
-              <w:t>6</w:t>
-            </w:r>
-          </w:p>
-        </w:tc>
-        <w:tc>
-          <w:tcPr>
-            <w:tcW w:w="1710" w:type="dxa"/>
-          </w:tcPr>
-          <w:p>
-            <w:pPr>
-              <w:pStyle w:val="BodyText"/>
-              <w:ind w:left="0"/>
-              <w:rPr>
-                <w:sz w:val="20"/>
-              </w:rPr>
-            </w:pPr>
-            <w:r>
-              <w:rPr>
-                <w:sz w:val="20"/>
-              </w:rPr>
-              <w:t>Total:</w:t>
-            </w:r>
-            <w:r>
-              <w:rPr>
-                <w:sz w:val="20"/>
-              </w:rPr>
-              <w:t>10</w:t>
-            </w:r>
-          </w:p>
-          <w:p>
-            <w:pPr>
-              <w:pStyle w:val="BodyText"/>
-              <w:ind w:left="0"/>
-              <w:rPr>
-                <w:sz w:val="10"/>
-                <w:szCs w:val="10"/>
-              </w:rPr>
-            </w:pPr>
-          </w:p>
-          <w:p>
-            <w:pPr>
-              <w:pStyle w:val="BodyText"/>
-              <w:numPr>
-                <w:ilvl w:val="0"/>
-                <w:numId w:val="2"/>
-              </w:numPr>
-              <w:spacing w:after="40"/>
-              <w:ind w:left="432"/>
-              <w:rPr>
-                <w:sz w:val="20"/>
-              </w:rPr>
-            </w:pPr>
-            <w:r>
-              <w:rPr>
-                <w:sz w:val="20"/>
-              </w:rPr>
-              <w:t>3</w:t>
-            </w:r>
-          </w:p>
-          <w:p>
-            <w:pPr>
-              <w:pStyle w:val="BodyText"/>
-              <w:numPr>
-                <w:ilvl w:val="0"/>
-                <w:numId w:val="2"/>
-              </w:numPr>
-              <w:spacing w:after="40"/>
-              <w:ind w:left="432"/>
-              <w:rPr>
-                <w:sz w:val="20"/>
-              </w:rPr>
-            </w:pPr>
-            <w:r>
-              <w:rPr>
-                <w:sz w:val="20"/>
-              </w:rPr>
-              <w:t>7</w:t>
-            </w:r>
-          </w:p>
-        </w:tc>
-        <w:tc>
-          <w:tcPr>
-            <w:tcW w:w="2079" w:type="dxa"/>
-          </w:tcPr>
-          <w:p>
-            <w:pPr>
-              <w:pStyle w:val="BodyText"/>
-              <w:ind w:left="0"/>
-              <w:rPr>
-                <w:sz w:val="20"/>
-              </w:rPr>
-            </w:pPr>
-            <w:r>
-              <w:rPr>
-                <w:sz w:val="20"/>
-              </w:rPr>
-              <w:t>Released: 2/6/2012</w:t>
-            </w:r>
-          </w:p>
-          <w:p>
-            <w:pPr>
-              <w:pStyle w:val="BodyText"/>
-              <w:ind w:left="0"/>
-              <w:rPr>
-                <w:sz w:val="10"/>
-                <w:szCs w:val="10"/>
-              </w:rPr>
-            </w:pPr>
-          </w:p>
-          <w:p>
-            <w:pPr>
-              <w:pStyle w:val="BodyText"/>
-              <w:spacing w:after="40"/>
-              <w:ind w:left="72"/>
-              <w:rPr>
-                <w:sz w:val="20"/>
-              </w:rPr>
-            </w:pPr>
-            <w:r>
-              <w:rPr>
-                <w:sz w:val="20"/>
-              </w:rPr>
-              <w:t>2/1/2012</w:t>
-            </w:r>
-          </w:p>
-          <w:p>
-            <w:pPr>
-              <w:pStyle w:val="BodyText"/>
-              <w:spacing w:after="40"/>
-              <w:ind w:left="72"/>
-              <w:rPr>
-                <w:sz w:val="20"/>
-              </w:rPr>
-            </w:pPr>
-            <w:r>
-              <w:rPr>
-                <w:sz w:val="20"/>
-              </w:rPr>
-              <w:t>2/4/2012</w:t>
             </w:r>
           </w:p>
         </w:tc>
@@ -5776,17 +6441,91 @@
       <w:pPr>
         <w:spacing w:after="0" w:line="240" w:lineRule="auto"/>
       </w:pPr>
-      <w:bookmarkStart w:id="0" w:name="_GoBack"/>
-      <w:bookmarkEnd w:id="0"/>
     </w:p>
     <w:sectPr>
+      <w:headerReference w:type="default" r:id="rId8"/>
       <w:pgSz w:w="12240" w:h="15840"/>
       <w:pgMar w:top="1440" w:right="1800" w:bottom="1440" w:left="1800" w:header="720" w:footer="720" w:gutter="0"/>
       <w:cols w:space="720"/>
+      <w:titlePg/>
       <w:docGrid w:linePitch="360"/>
     </w:sectPr>
   </w:body>
 </w:document>
+</file>
+
+<file path=word/endnotes.xml><?xml version="1.0" encoding="utf-8"?>
+<w:endnotes xmlns:wpc="http://schemas.microsoft.com/office/word/2010/wordprocessingCanvas" xmlns:mc="http://schemas.openxmlformats.org/markup-compatibility/2006" xmlns:o="urn:schemas-microsoft-com:office:office" xmlns:r="http://schemas.openxmlformats.org/officeDocument/2006/relationships" xmlns:m="http://schemas.openxmlformats.org/officeDocument/2006/math" xmlns:v="urn:schemas-microsoft-com:vml" xmlns:wp14="http://schemas.microsoft.com/office/word/2010/wordprocessingDrawing" xmlns:wp="http://schemas.openxmlformats.org/drawingml/2006/wordprocessingDrawing" xmlns:w10="urn:schemas-microsoft-com:office:word" xmlns:w="http://schemas.openxmlformats.org/wordprocessingml/2006/main" xmlns:w14="http://schemas.microsoft.com/office/word/2010/wordml" xmlns:wpg="http://schemas.microsoft.com/office/word/2010/wordprocessingGroup" xmlns:wpi="http://schemas.microsoft.com/office/word/2010/wordprocessingInk" xmlns:wne="http://schemas.microsoft.com/office/word/2006/wordml" xmlns:wps="http://schemas.microsoft.com/office/word/2010/wordprocessingShape" mc:Ignorable="w14 wp14">
+  <w:endnote w:type="separator" w:id="-1">
+    <w:p>
+      <w:pPr>
+        <w:spacing w:after="0" w:line="240" w:lineRule="auto"/>
+      </w:pPr>
+      <w:r>
+        <w:separator/>
+      </w:r>
+    </w:p>
+  </w:endnote>
+  <w:endnote w:type="continuationSeparator" w:id="0">
+    <w:p>
+      <w:pPr>
+        <w:spacing w:after="0" w:line="240" w:lineRule="auto"/>
+      </w:pPr>
+      <w:r>
+        <w:continuationSeparator/>
+      </w:r>
+    </w:p>
+  </w:endnote>
+</w:endnotes>
+</file>
+
+<file path=word/footnotes.xml><?xml version="1.0" encoding="utf-8"?>
+<w:footnotes xmlns:wpc="http://schemas.microsoft.com/office/word/2010/wordprocessingCanvas" xmlns:mc="http://schemas.openxmlformats.org/markup-compatibility/2006" xmlns:o="urn:schemas-microsoft-com:office:office" xmlns:r="http://schemas.openxmlformats.org/officeDocument/2006/relationships" xmlns:m="http://schemas.openxmlformats.org/officeDocument/2006/math" xmlns:v="urn:schemas-microsoft-com:vml" xmlns:wp14="http://schemas.microsoft.com/office/word/2010/wordprocessingDrawing" xmlns:wp="http://schemas.openxmlformats.org/drawingml/2006/wordprocessingDrawing" xmlns:w10="urn:schemas-microsoft-com:office:word" xmlns:w="http://schemas.openxmlformats.org/wordprocessingml/2006/main" xmlns:w14="http://schemas.microsoft.com/office/word/2010/wordml" xmlns:wpg="http://schemas.microsoft.com/office/word/2010/wordprocessingGroup" xmlns:wpi="http://schemas.microsoft.com/office/word/2010/wordprocessingInk" xmlns:wne="http://schemas.microsoft.com/office/word/2006/wordml" xmlns:wps="http://schemas.microsoft.com/office/word/2010/wordprocessingShape" mc:Ignorable="w14 wp14">
+  <w:footnote w:type="separator" w:id="-1">
+    <w:p>
+      <w:pPr>
+        <w:spacing w:after="0" w:line="240" w:lineRule="auto"/>
+      </w:pPr>
+      <w:r>
+        <w:separator/>
+      </w:r>
+    </w:p>
+  </w:footnote>
+  <w:footnote w:type="continuationSeparator" w:id="0">
+    <w:p>
+      <w:pPr>
+        <w:spacing w:after="0" w:line="240" w:lineRule="auto"/>
+      </w:pPr>
+      <w:r>
+        <w:continuationSeparator/>
+      </w:r>
+    </w:p>
+  </w:footnote>
+</w:footnotes>
+</file>
+
+<file path=word/header1.xml><?xml version="1.0" encoding="utf-8"?>
+<w:hdr xmlns:wpc="http://schemas.microsoft.com/office/word/2010/wordprocessingCanvas" xmlns:mc="http://schemas.openxmlformats.org/markup-compatibility/2006" xmlns:o="urn:schemas-microsoft-com:office:office" xmlns:r="http://schemas.openxmlformats.org/officeDocument/2006/relationships" xmlns:m="http://schemas.openxmlformats.org/officeDocument/2006/math" xmlns:v="urn:schemas-microsoft-com:vml" xmlns:wp14="http://schemas.microsoft.com/office/word/2010/wordprocessingDrawing" xmlns:wp="http://schemas.openxmlformats.org/drawingml/2006/wordprocessingDrawing" xmlns:w10="urn:schemas-microsoft-com:office:word" xmlns:w="http://schemas.openxmlformats.org/wordprocessingml/2006/main" xmlns:w14="http://schemas.microsoft.com/office/word/2010/wordml" xmlns:wpg="http://schemas.microsoft.com/office/word/2010/wordprocessingGroup" xmlns:wpi="http://schemas.microsoft.com/office/word/2010/wordprocessingInk" xmlns:wne="http://schemas.microsoft.com/office/word/2006/wordml" xmlns:wps="http://schemas.microsoft.com/office/word/2010/wordprocessingShape" mc:Ignorable="w14 wp14">
+  <w:p>
+    <w:pPr>
+      <w:pStyle w:val="Header"/>
+      <w:tabs>
+        <w:tab w:val="left" w:pos="7020"/>
+        <w:tab w:val="left" w:pos="8640"/>
+      </w:tabs>
+    </w:pPr>
+    <w:r>
+      <w:t>SAS Application Management System (SAMS)</w:t>
+    </w:r>
+    <w:r>
+      <w:tab/>
+    </w:r>
+    <w:r>
+      <w:tab/>
+      <w:t>Andrews &amp; Royer</w:t>
+    </w:r>
+  </w:p>
+</w:hdr>
 </file>
 
 <file path=word/numbering.xml><?xml version="1.0" encoding="utf-8"?>
@@ -5907,7 +6646,7 @@
   <w:abstractNum w:abstractNumId="1">
     <w:nsid w:val="081E1B1C"/>
     <w:multiLevelType w:val="hybridMultilevel"/>
-    <w:tmpl w:val="60C6FA90"/>
+    <w:tmpl w:val="9FF4D232"/>
     <w:lvl w:ilvl="0" w:tplc="04090001">
       <w:start w:val="1"/>
       <w:numFmt w:val="bullet"/>
@@ -6219,7 +6958,7 @@
   <w:abstractNum w:abstractNumId="4">
     <w:nsid w:val="35C03AAD"/>
     <w:multiLevelType w:val="hybridMultilevel"/>
-    <w:tmpl w:val="9F925110"/>
+    <w:tmpl w:val="C472C5D2"/>
     <w:lvl w:ilvl="0" w:tplc="04090001">
       <w:start w:val="1"/>
       <w:numFmt w:val="bullet"/>
@@ -6445,7 +7184,7 @@
   <w:abstractNum w:abstractNumId="6">
     <w:nsid w:val="447163AA"/>
     <w:multiLevelType w:val="hybridMultilevel"/>
-    <w:tmpl w:val="36441DCA"/>
+    <w:tmpl w:val="7AF2F7AC"/>
     <w:lvl w:ilvl="0" w:tplc="04090001">
       <w:start w:val="1"/>
       <w:numFmt w:val="bullet"/>
@@ -7124,6 +7863,119 @@
     <w:nsid w:val="771B0736"/>
     <w:multiLevelType w:val="hybridMultilevel"/>
     <w:tmpl w:val="97B2017A"/>
+    <w:lvl w:ilvl="0" w:tplc="04090001">
+      <w:start w:val="1"/>
+      <w:numFmt w:val="bullet"/>
+      <w:lvlText w:val=""/>
+      <w:lvlJc w:val="left"/>
+      <w:pPr>
+        <w:ind w:left="720" w:hanging="360"/>
+      </w:pPr>
+      <w:rPr>
+        <w:rFonts w:ascii="Symbol" w:hAnsi="Symbol" w:hint="default"/>
+      </w:rPr>
+    </w:lvl>
+    <w:lvl w:ilvl="1" w:tplc="04090003" w:tentative="1">
+      <w:start w:val="1"/>
+      <w:numFmt w:val="bullet"/>
+      <w:lvlText w:val="o"/>
+      <w:lvlJc w:val="left"/>
+      <w:pPr>
+        <w:ind w:left="1440" w:hanging="360"/>
+      </w:pPr>
+      <w:rPr>
+        <w:rFonts w:ascii="Courier New" w:hAnsi="Courier New" w:cs="Courier New" w:hint="default"/>
+      </w:rPr>
+    </w:lvl>
+    <w:lvl w:ilvl="2" w:tplc="04090005" w:tentative="1">
+      <w:start w:val="1"/>
+      <w:numFmt w:val="bullet"/>
+      <w:lvlText w:val=""/>
+      <w:lvlJc w:val="left"/>
+      <w:pPr>
+        <w:ind w:left="2160" w:hanging="360"/>
+      </w:pPr>
+      <w:rPr>
+        <w:rFonts w:ascii="Wingdings" w:hAnsi="Wingdings" w:hint="default"/>
+      </w:rPr>
+    </w:lvl>
+    <w:lvl w:ilvl="3" w:tplc="04090001" w:tentative="1">
+      <w:start w:val="1"/>
+      <w:numFmt w:val="bullet"/>
+      <w:lvlText w:val=""/>
+      <w:lvlJc w:val="left"/>
+      <w:pPr>
+        <w:ind w:left="2880" w:hanging="360"/>
+      </w:pPr>
+      <w:rPr>
+        <w:rFonts w:ascii="Symbol" w:hAnsi="Symbol" w:hint="default"/>
+      </w:rPr>
+    </w:lvl>
+    <w:lvl w:ilvl="4" w:tplc="04090003" w:tentative="1">
+      <w:start w:val="1"/>
+      <w:numFmt w:val="bullet"/>
+      <w:lvlText w:val="o"/>
+      <w:lvlJc w:val="left"/>
+      <w:pPr>
+        <w:ind w:left="3600" w:hanging="360"/>
+      </w:pPr>
+      <w:rPr>
+        <w:rFonts w:ascii="Courier New" w:hAnsi="Courier New" w:cs="Courier New" w:hint="default"/>
+      </w:rPr>
+    </w:lvl>
+    <w:lvl w:ilvl="5" w:tplc="04090005" w:tentative="1">
+      <w:start w:val="1"/>
+      <w:numFmt w:val="bullet"/>
+      <w:lvlText w:val=""/>
+      <w:lvlJc w:val="left"/>
+      <w:pPr>
+        <w:ind w:left="4320" w:hanging="360"/>
+      </w:pPr>
+      <w:rPr>
+        <w:rFonts w:ascii="Wingdings" w:hAnsi="Wingdings" w:hint="default"/>
+      </w:rPr>
+    </w:lvl>
+    <w:lvl w:ilvl="6" w:tplc="04090001" w:tentative="1">
+      <w:start w:val="1"/>
+      <w:numFmt w:val="bullet"/>
+      <w:lvlText w:val=""/>
+      <w:lvlJc w:val="left"/>
+      <w:pPr>
+        <w:ind w:left="5040" w:hanging="360"/>
+      </w:pPr>
+      <w:rPr>
+        <w:rFonts w:ascii="Symbol" w:hAnsi="Symbol" w:hint="default"/>
+      </w:rPr>
+    </w:lvl>
+    <w:lvl w:ilvl="7" w:tplc="04090003" w:tentative="1">
+      <w:start w:val="1"/>
+      <w:numFmt w:val="bullet"/>
+      <w:lvlText w:val="o"/>
+      <w:lvlJc w:val="left"/>
+      <w:pPr>
+        <w:ind w:left="5760" w:hanging="360"/>
+      </w:pPr>
+      <w:rPr>
+        <w:rFonts w:ascii="Courier New" w:hAnsi="Courier New" w:cs="Courier New" w:hint="default"/>
+      </w:rPr>
+    </w:lvl>
+    <w:lvl w:ilvl="8" w:tplc="04090005" w:tentative="1">
+      <w:start w:val="1"/>
+      <w:numFmt w:val="bullet"/>
+      <w:lvlText w:val=""/>
+      <w:lvlJc w:val="left"/>
+      <w:pPr>
+        <w:ind w:left="6480" w:hanging="360"/>
+      </w:pPr>
+      <w:rPr>
+        <w:rFonts w:ascii="Wingdings" w:hAnsi="Wingdings" w:hint="default"/>
+      </w:rPr>
+    </w:lvl>
+  </w:abstractNum>
+  <w:abstractNum w:abstractNumId="13">
+    <w:nsid w:val="7BD61AE9"/>
+    <w:multiLevelType w:val="hybridMultilevel"/>
+    <w:tmpl w:val="0076FF90"/>
     <w:lvl w:ilvl="0" w:tplc="04090001">
       <w:start w:val="1"/>
       <w:numFmt w:val="bullet"/>
@@ -7274,6 +8126,9 @@
   </w:num>
   <w:num w:numId="14">
     <w:abstractNumId w:val="4"/>
+  </w:num>
+  <w:num w:numId="15">
+    <w:abstractNumId w:val="13"/>
   </w:num>
 </w:numbering>
 </file>
@@ -7637,6 +8492,60 @@
       <w:contextualSpacing/>
     </w:pPr>
   </w:style>
+  <w:style w:type="paragraph" w:styleId="Header">
+    <w:name w:val="header"/>
+    <w:basedOn w:val="Normal"/>
+    <w:link w:val="HeaderChar"/>
+    <w:uiPriority w:val="99"/>
+    <w:unhideWhenUsed/>
+    <w:rsid w:val="00742F00"/>
+    <w:pPr>
+      <w:tabs>
+        <w:tab w:val="center" w:pos="4680"/>
+        <w:tab w:val="right" w:pos="9360"/>
+      </w:tabs>
+      <w:spacing w:after="0" w:line="240" w:lineRule="auto"/>
+    </w:pPr>
+  </w:style>
+  <w:style w:type="character" w:customStyle="1" w:styleId="HeaderChar">
+    <w:name w:val="Header Char"/>
+    <w:basedOn w:val="DefaultParagraphFont"/>
+    <w:link w:val="Header"/>
+    <w:uiPriority w:val="99"/>
+    <w:rsid w:val="00742F00"/>
+    <w:rPr>
+      <w:rFonts w:ascii="Calibri" w:eastAsia="Times New Roman" w:hAnsi="Calibri" w:cs="Times New Roman"/>
+      <w:sz w:val="22"/>
+      <w:szCs w:val="22"/>
+    </w:rPr>
+  </w:style>
+  <w:style w:type="paragraph" w:styleId="Footer">
+    <w:name w:val="footer"/>
+    <w:basedOn w:val="Normal"/>
+    <w:link w:val="FooterChar"/>
+    <w:uiPriority w:val="99"/>
+    <w:unhideWhenUsed/>
+    <w:rsid w:val="00742F00"/>
+    <w:pPr>
+      <w:tabs>
+        <w:tab w:val="center" w:pos="4680"/>
+        <w:tab w:val="right" w:pos="9360"/>
+      </w:tabs>
+      <w:spacing w:after="0" w:line="240" w:lineRule="auto"/>
+    </w:pPr>
+  </w:style>
+  <w:style w:type="character" w:customStyle="1" w:styleId="FooterChar">
+    <w:name w:val="Footer Char"/>
+    <w:basedOn w:val="DefaultParagraphFont"/>
+    <w:link w:val="Footer"/>
+    <w:uiPriority w:val="99"/>
+    <w:rsid w:val="00742F00"/>
+    <w:rPr>
+      <w:rFonts w:ascii="Calibri" w:eastAsia="Times New Roman" w:hAnsi="Calibri" w:cs="Times New Roman"/>
+      <w:sz w:val="22"/>
+      <w:szCs w:val="22"/>
+    </w:rPr>
+  </w:style>
 </w:styles>
 </file>
 
@@ -7999,6 +8908,60 @@
       <w:contextualSpacing/>
     </w:pPr>
   </w:style>
+  <w:style w:type="paragraph" w:styleId="Header">
+    <w:name w:val="header"/>
+    <w:basedOn w:val="Normal"/>
+    <w:link w:val="HeaderChar"/>
+    <w:uiPriority w:val="99"/>
+    <w:unhideWhenUsed/>
+    <w:rsid w:val="00742F00"/>
+    <w:pPr>
+      <w:tabs>
+        <w:tab w:val="center" w:pos="4680"/>
+        <w:tab w:val="right" w:pos="9360"/>
+      </w:tabs>
+      <w:spacing w:after="0" w:line="240" w:lineRule="auto"/>
+    </w:pPr>
+  </w:style>
+  <w:style w:type="character" w:customStyle="1" w:styleId="HeaderChar">
+    <w:name w:val="Header Char"/>
+    <w:basedOn w:val="DefaultParagraphFont"/>
+    <w:link w:val="Header"/>
+    <w:uiPriority w:val="99"/>
+    <w:rsid w:val="00742F00"/>
+    <w:rPr>
+      <w:rFonts w:ascii="Calibri" w:eastAsia="Times New Roman" w:hAnsi="Calibri" w:cs="Times New Roman"/>
+      <w:sz w:val="22"/>
+      <w:szCs w:val="22"/>
+    </w:rPr>
+  </w:style>
+  <w:style w:type="paragraph" w:styleId="Footer">
+    <w:name w:val="footer"/>
+    <w:basedOn w:val="Normal"/>
+    <w:link w:val="FooterChar"/>
+    <w:uiPriority w:val="99"/>
+    <w:unhideWhenUsed/>
+    <w:rsid w:val="00742F00"/>
+    <w:pPr>
+      <w:tabs>
+        <w:tab w:val="center" w:pos="4680"/>
+        <w:tab w:val="right" w:pos="9360"/>
+      </w:tabs>
+      <w:spacing w:after="0" w:line="240" w:lineRule="auto"/>
+    </w:pPr>
+  </w:style>
+  <w:style w:type="character" w:customStyle="1" w:styleId="FooterChar">
+    <w:name w:val="Footer Char"/>
+    <w:basedOn w:val="DefaultParagraphFont"/>
+    <w:link w:val="Footer"/>
+    <w:uiPriority w:val="99"/>
+    <w:rsid w:val="00742F00"/>
+    <w:rPr>
+      <w:rFonts w:ascii="Calibri" w:eastAsia="Times New Roman" w:hAnsi="Calibri" w:cs="Times New Roman"/>
+      <w:sz w:val="22"/>
+      <w:szCs w:val="22"/>
+    </w:rPr>
+  </w:style>
 </w:styles>
 </file>
 

</xml_diff>